<commit_message>
Cancellato il file dataset_intent.py
</commit_message>
<xml_diff>
--- a/documentation/Guida_uso_NLPWebPlatform.docx
+++ b/documentation/Guida_uso_NLPWebPlatform.docx
@@ -610,15 +610,26 @@
           <w:szCs w:val="28"/>
           <w:lang w:val="en-US"/>
         </w:rPr>
-        <w:t>pip install https://github.com/explosion/spacy-models/releases/download/it_core_news_sm-2.3.0/it_core_news_sm-2.3.0.tar.gz</w:t>
-      </w:r>
-    </w:p>
-    <w:p>
-      <w:pPr>
-        <w:spacing w:after="80" w:line="257" w:lineRule="auto"/>
-        <w:rPr>
-          <w:sz w:val="32"/>
-          <w:szCs w:val="32"/>
+        <w:t xml:space="preserve">pip install </w:t>
+      </w:r>
+      <w:hyperlink r:id="rId11" w:history="1">
+        <w:r>
+          <w:rPr>
+            <w:rStyle w:val="Hyperlink"/>
+            <w:sz w:val="28"/>
+            <w:szCs w:val="28"/>
+            <w:lang w:val="en-US"/>
+          </w:rPr>
+          <w:t>https://github.com/explosion/spacy-models/releases/download/it_core_news_sm-2.3.0/it_core_news_sm-2.3.0.tar.gz</w:t>
+        </w:r>
+      </w:hyperlink>
+    </w:p>
+    <w:p>
+      <w:pPr>
+        <w:spacing w:after="80" w:line="257" w:lineRule="auto"/>
+        <w:rPr>
+          <w:sz w:val="28"/>
+          <w:szCs w:val="28"/>
           <w:lang w:val="en-US"/>
         </w:rPr>
       </w:pPr>
@@ -631,51 +642,15 @@
           <w:color w:val="C00000"/>
           <w:sz w:val="44"/>
           <w:szCs w:val="44"/>
-          <w:lang w:val="en-US"/>
-        </w:rPr>
-      </w:pPr>
-    </w:p>
-    <w:p>
-      <w:pPr>
-        <w:spacing w:after="80" w:line="257" w:lineRule="auto"/>
+        </w:rPr>
+      </w:pPr>
+      <w:bookmarkStart w:id="0" w:name="_Hlk109982978"/>
+      <w:r>
         <w:rPr>
           <w:rFonts w:ascii="Arial Nova Light" w:hAnsi="Arial Nova Light" w:cs="Arial"/>
           <w:color w:val="C00000"/>
           <w:sz w:val="44"/>
           <w:szCs w:val="44"/>
-          <w:lang w:val="en-US"/>
-        </w:rPr>
-      </w:pPr>
-    </w:p>
-    <w:p>
-      <w:pPr>
-        <w:spacing w:after="80" w:line="257" w:lineRule="auto"/>
-        <w:rPr>
-          <w:rFonts w:ascii="Arial Nova Light" w:hAnsi="Arial Nova Light" w:cs="Arial"/>
-          <w:color w:val="C00000"/>
-          <w:sz w:val="44"/>
-          <w:szCs w:val="44"/>
-          <w:lang w:val="en-US"/>
-        </w:rPr>
-      </w:pPr>
-    </w:p>
-    <w:p>
-      <w:pPr>
-        <w:spacing w:after="80" w:line="257" w:lineRule="auto"/>
-        <w:rPr>
-          <w:rFonts w:ascii="Arial Nova Light" w:hAnsi="Arial Nova Light" w:cs="Arial"/>
-          <w:color w:val="C00000"/>
-          <w:sz w:val="44"/>
-          <w:szCs w:val="44"/>
-        </w:rPr>
-      </w:pPr>
-      <w:bookmarkStart w:id="0" w:name="_Hlk109982978"/>
-      <w:r>
-        <w:rPr>
-          <w:rFonts w:ascii="Arial Nova Light" w:hAnsi="Arial Nova Light" w:cs="Arial"/>
-          <w:color w:val="C00000"/>
-          <w:sz w:val="44"/>
-          <w:szCs w:val="44"/>
         </w:rPr>
         <w:t>Avvio:</w:t>
       </w:r>
@@ -706,16 +681,6 @@
         </w:rPr>
         <w:t>è necessario eseguire prima di tutto mongod.exe su prompt dei comandi (come nel link della guida per la configurazione di MongoDB).</w:t>
       </w:r>
-    </w:p>
-    <w:p>
-      <w:pPr>
-        <w:spacing w:after="80" w:line="257" w:lineRule="auto"/>
-        <w:rPr>
-          <w:rFonts w:ascii="Arial Nova Light" w:hAnsi="Arial Nova Light"/>
-          <w:sz w:val="28"/>
-          <w:szCs w:val="28"/>
-        </w:rPr>
-      </w:pPr>
     </w:p>
     <w:p>
       <w:pPr>
@@ -733,6 +698,7 @@
           <w:sz w:val="28"/>
           <w:szCs w:val="28"/>
         </w:rPr>
+        <w:lastRenderedPageBreak/>
         <w:drawing>
           <wp:inline distT="0" distB="0" distL="0" distR="0" wp14:anchorId="3F65AB5A" wp14:editId="3A6B7FBA">
             <wp:extent cx="6115050" cy="3200400"/>
@@ -751,7 +717,7 @@
                     </pic:cNvPicPr>
                   </pic:nvPicPr>
                   <pic:blipFill>
-                    <a:blip r:embed="rId11">
+                    <a:blip r:embed="rId12">
                       <a:extLst>
                         <a:ext uri="{28A0092B-C50C-407E-A947-70E740481C1C}">
                           <a14:useLocalDpi xmlns:a14="http://schemas.microsoft.com/office/drawing/2010/main" val="0"/>
@@ -877,7 +843,6 @@
           <w:sz w:val="28"/>
           <w:szCs w:val="28"/>
         </w:rPr>
-        <w:lastRenderedPageBreak/>
         <w:drawing>
           <wp:inline distT="0" distB="0" distL="0" distR="0" wp14:anchorId="3A61DB19" wp14:editId="1CA2B24C">
             <wp:extent cx="6115050" cy="2486025"/>
@@ -896,7 +861,7 @@
                     </pic:cNvPicPr>
                   </pic:nvPicPr>
                   <pic:blipFill>
-                    <a:blip r:embed="rId12">
+                    <a:blip r:embed="rId13">
                       <a:extLst>
                         <a:ext uri="{28A0092B-C50C-407E-A947-70E740481C1C}">
                           <a14:useLocalDpi xmlns:a14="http://schemas.microsoft.com/office/drawing/2010/main" val="0"/>
@@ -955,43 +920,6 @@
         </w:rPr>
         <w:t xml:space="preserve">Infine cliccare su </w:t>
       </w:r>
-      <w:hyperlink r:id="rId13" w:history="1">
-        <w:r>
-          <w:rPr>
-            <w:rStyle w:val="Hyperlink"/>
-            <w:rFonts w:ascii="Arial Nova Light" w:hAnsi="Arial Nova Light"/>
-            <w:sz w:val="28"/>
-            <w:szCs w:val="28"/>
-          </w:rPr>
-          <w:t>http://127.0.0.1:5000/</w:t>
-        </w:r>
-      </w:hyperlink>
-      <w:r>
-        <w:rPr>
-          <w:rFonts w:ascii="Arial Nova Light" w:hAnsi="Arial Nova Light"/>
-          <w:sz w:val="28"/>
-          <w:szCs w:val="28"/>
-        </w:rPr>
-        <w:t xml:space="preserve"> premendo CTRL + tasto sinistro del mouse, oppure copiare e incollare l’indirizzo sulla barra di ricerca.</w:t>
-      </w:r>
-    </w:p>
-    <w:p>
-      <w:pPr>
-        <w:spacing w:after="80" w:line="257" w:lineRule="auto"/>
-        <w:rPr>
-          <w:rFonts w:ascii="Arial Nova Light" w:hAnsi="Arial Nova Light"/>
-          <w:sz w:val="28"/>
-          <w:szCs w:val="28"/>
-        </w:rPr>
-      </w:pPr>
-      <w:r>
-        <w:rPr>
-          <w:rFonts w:ascii="Arial Nova Light" w:hAnsi="Arial Nova Light"/>
-          <w:sz w:val="28"/>
-          <w:szCs w:val="28"/>
-        </w:rPr>
-        <w:t xml:space="preserve">In caso non compaia “Running on </w:t>
-      </w:r>
       <w:hyperlink r:id="rId14" w:history="1">
         <w:r>
           <w:rPr>
@@ -1009,6 +937,43 @@
           <w:sz w:val="28"/>
           <w:szCs w:val="28"/>
         </w:rPr>
+        <w:t xml:space="preserve"> premendo CTRL + tasto sinistro del mouse, oppure copiare e incollare l’indirizzo sulla barra di ricerca.</w:t>
+      </w:r>
+    </w:p>
+    <w:p>
+      <w:pPr>
+        <w:spacing w:after="80" w:line="257" w:lineRule="auto"/>
+        <w:rPr>
+          <w:rFonts w:ascii="Arial Nova Light" w:hAnsi="Arial Nova Light"/>
+          <w:sz w:val="28"/>
+          <w:szCs w:val="28"/>
+        </w:rPr>
+      </w:pPr>
+      <w:r>
+        <w:rPr>
+          <w:rFonts w:ascii="Arial Nova Light" w:hAnsi="Arial Nova Light"/>
+          <w:sz w:val="28"/>
+          <w:szCs w:val="28"/>
+        </w:rPr>
+        <w:t xml:space="preserve">In caso non compaia “Running on </w:t>
+      </w:r>
+      <w:hyperlink r:id="rId15" w:history="1">
+        <w:r>
+          <w:rPr>
+            <w:rStyle w:val="Hyperlink"/>
+            <w:rFonts w:ascii="Arial Nova Light" w:hAnsi="Arial Nova Light"/>
+            <w:sz w:val="28"/>
+            <w:szCs w:val="28"/>
+          </w:rPr>
+          <w:t>http://127.0.0.1:5000/</w:t>
+        </w:r>
+      </w:hyperlink>
+      <w:r>
+        <w:rPr>
+          <w:rFonts w:ascii="Arial Nova Light" w:hAnsi="Arial Nova Light"/>
+          <w:sz w:val="28"/>
+          <w:szCs w:val="28"/>
+        </w:rPr>
         <w:t xml:space="preserve"> (Press CTRL+C to quit)” dopo un lungo</w:t>
       </w:r>
       <w:r>
@@ -1019,6 +984,16 @@
         </w:rPr>
         <w:t xml:space="preserve"> periodo di tempo, provare a chiudere la PowerShell e riaprirla e seguire nuovamente la procedura di esecuzione dell’applicazione.</w:t>
       </w:r>
+    </w:p>
+    <w:p>
+      <w:pPr>
+        <w:spacing w:after="80" w:line="257" w:lineRule="auto"/>
+        <w:rPr>
+          <w:rFonts w:ascii="Arial Nova Light" w:hAnsi="Arial Nova Light"/>
+          <w:sz w:val="28"/>
+          <w:szCs w:val="28"/>
+        </w:rPr>
+      </w:pPr>
     </w:p>
     <w:p>
       <w:pPr>
@@ -1047,6 +1022,7 @@
           <w:sz w:val="44"/>
           <w:szCs w:val="44"/>
         </w:rPr>
+        <w:lastRenderedPageBreak/>
         <w:t>Utilizzo:</w:t>
       </w:r>
     </w:p>
@@ -1193,129 +1169,6 @@
                 <pic:pic xmlns:pic="http://schemas.openxmlformats.org/drawingml/2006/picture">
                   <pic:nvPicPr>
                     <pic:cNvPr id="0" name="Picture 1"/>
-                    <pic:cNvPicPr>
-                      <a:picLocks noChangeAspect="1" noChangeArrowheads="1"/>
-                    </pic:cNvPicPr>
-                  </pic:nvPicPr>
-                  <pic:blipFill>
-                    <a:blip r:embed="rId15">
-                      <a:extLst>
-                        <a:ext uri="{28A0092B-C50C-407E-A947-70E740481C1C}">
-                          <a14:useLocalDpi xmlns:a14="http://schemas.microsoft.com/office/drawing/2010/main" val="0"/>
-                        </a:ext>
-                      </a:extLst>
-                    </a:blip>
-                    <a:srcRect/>
-                    <a:stretch>
-                      <a:fillRect/>
-                    </a:stretch>
-                  </pic:blipFill>
-                  <pic:spPr bwMode="auto">
-                    <a:xfrm>
-                      <a:off x="0" y="0"/>
-                      <a:ext cx="6115050" cy="3257550"/>
-                    </a:xfrm>
-                    <a:prstGeom prst="rect">
-                      <a:avLst/>
-                    </a:prstGeom>
-                    <a:noFill/>
-                    <a:ln>
-                      <a:noFill/>
-                    </a:ln>
-                  </pic:spPr>
-                </pic:pic>
-              </a:graphicData>
-            </a:graphic>
-          </wp:inline>
-        </w:drawing>
-      </w:r>
-    </w:p>
-    <w:p>
-      <w:pPr>
-        <w:spacing w:after="80" w:line="257" w:lineRule="auto"/>
-        <w:rPr>
-          <w:rFonts w:ascii="Arial Nova Light" w:hAnsi="Arial Nova Light" w:cs="Arial"/>
-          <w:color w:val="000000" w:themeColor="text1"/>
-          <w:sz w:val="28"/>
-          <w:szCs w:val="28"/>
-        </w:rPr>
-      </w:pPr>
-    </w:p>
-    <w:p>
-      <w:pPr>
-        <w:spacing w:after="80" w:line="257" w:lineRule="auto"/>
-        <w:rPr>
-          <w:rFonts w:ascii="Arial Nova Light" w:hAnsi="Arial Nova Light" w:cs="Arial"/>
-          <w:b/>
-          <w:bCs/>
-          <w:color w:val="000000" w:themeColor="text1"/>
-          <w:sz w:val="32"/>
-          <w:szCs w:val="32"/>
-        </w:rPr>
-      </w:pPr>
-      <w:r>
-        <w:rPr>
-          <w:rFonts w:ascii="Arial Nova Light" w:hAnsi="Arial Nova Light" w:cs="Arial"/>
-          <w:b/>
-          <w:bCs/>
-          <w:color w:val="000000" w:themeColor="text1"/>
-          <w:sz w:val="32"/>
-          <w:szCs w:val="32"/>
-        </w:rPr>
-        <w:t>Area Servizi:</w:t>
-      </w:r>
-    </w:p>
-    <w:p>
-      <w:pPr>
-        <w:spacing w:after="80" w:line="257" w:lineRule="auto"/>
-        <w:rPr>
-          <w:rFonts w:ascii="Arial Nova Light" w:hAnsi="Arial Nova Light" w:cs="Arial"/>
-          <w:color w:val="000000" w:themeColor="text1"/>
-          <w:sz w:val="28"/>
-          <w:szCs w:val="28"/>
-        </w:rPr>
-      </w:pPr>
-      <w:r>
-        <w:rPr>
-          <w:rFonts w:ascii="Arial Nova Light" w:hAnsi="Arial Nova Light" w:cs="Arial"/>
-          <w:color w:val="000000" w:themeColor="text1"/>
-          <w:sz w:val="28"/>
-          <w:szCs w:val="28"/>
-        </w:rPr>
-        <w:t>Per poter accedere ai servizi che questo sito offre è necessario passare dall’Area Servizi effettuando il login. Però per effettuare il login è necessario prima registrarsi al sito:</w:t>
-      </w:r>
-    </w:p>
-    <w:p>
-      <w:pPr>
-        <w:spacing w:after="80" w:line="257" w:lineRule="auto"/>
-        <w:rPr>
-          <w:rFonts w:ascii="Arial Nova Light" w:hAnsi="Arial Nova Light" w:cs="Arial"/>
-          <w:color w:val="000000" w:themeColor="text1"/>
-          <w:sz w:val="28"/>
-          <w:szCs w:val="28"/>
-        </w:rPr>
-      </w:pPr>
-      <w:r>
-        <w:rPr>
-          <w:rFonts w:ascii="Arial Nova Light" w:hAnsi="Arial Nova Light" w:cs="Arial"/>
-          <w:noProof/>
-          <w:color w:val="000000" w:themeColor="text1"/>
-          <w:sz w:val="28"/>
-          <w:szCs w:val="28"/>
-        </w:rPr>
-        <w:drawing>
-          <wp:inline distT="0" distB="0" distL="0" distR="0" wp14:anchorId="4870ECAD" wp14:editId="71E4DE2D">
-            <wp:extent cx="6115050" cy="3257550"/>
-            <wp:effectExtent l="0" t="0" r="0" b="0"/>
-            <wp:docPr id="4" name="Picture 4"/>
-            <wp:cNvGraphicFramePr>
-              <a:graphicFrameLocks xmlns:a="http://schemas.openxmlformats.org/drawingml/2006/main" noChangeAspect="1"/>
-            </wp:cNvGraphicFramePr>
-            <a:graphic xmlns:a="http://schemas.openxmlformats.org/drawingml/2006/main">
-              <a:graphicData uri="http://schemas.openxmlformats.org/drawingml/2006/picture">
-                <pic:pic xmlns:pic="http://schemas.openxmlformats.org/drawingml/2006/picture">
-                  <pic:nvPicPr>
-                    <pic:cNvPr id="0" name="Picture 2"/>
                     <pic:cNvPicPr>
                       <a:picLocks noChangeAspect="1" noChangeArrowheads="1"/>
                     </pic:cNvPicPr>
@@ -1369,107 +1222,43 @@
         <w:spacing w:after="80" w:line="257" w:lineRule="auto"/>
         <w:rPr>
           <w:rFonts w:ascii="Arial Nova Light" w:hAnsi="Arial Nova Light" w:cs="Arial"/>
-          <w:color w:val="000000" w:themeColor="text1"/>
-          <w:sz w:val="28"/>
-          <w:szCs w:val="28"/>
-        </w:rPr>
-      </w:pPr>
-      <w:r>
-        <w:rPr>
-          <w:rFonts w:ascii="Arial Nova Light" w:hAnsi="Arial Nova Light" w:cs="Arial"/>
-          <w:color w:val="000000" w:themeColor="text1"/>
-          <w:sz w:val="28"/>
-          <w:szCs w:val="28"/>
-        </w:rPr>
-        <w:t xml:space="preserve">Quindi per registrarsi cliccare </w:t>
-      </w:r>
-      <w:r>
-        <w:rPr>
-          <w:rFonts w:ascii="Arial Nova Light" w:hAnsi="Arial Nova Light" w:cs="Arial"/>
-          <w:color w:val="000000" w:themeColor="text1"/>
-          <w:sz w:val="28"/>
-          <w:szCs w:val="28"/>
-        </w:rPr>
-        <w:t>su</w:t>
-      </w:r>
-      <w:r>
-        <w:rPr>
-          <w:rFonts w:ascii="Arial Nova Light" w:hAnsi="Arial Nova Light" w:cs="Arial"/>
-          <w:color w:val="000000" w:themeColor="text1"/>
-          <w:sz w:val="28"/>
-          <w:szCs w:val="28"/>
-        </w:rPr>
-        <w:t xml:space="preserve">l pulsante </w:t>
-      </w:r>
-      <w:r>
-        <w:rPr>
-          <w:rFonts w:ascii="Arial Nova Light" w:hAnsi="Arial Nova Light" w:cs="Arial"/>
           <w:b/>
           <w:bCs/>
-          <w:i/>
-          <w:iCs/>
-          <w:color w:val="000000" w:themeColor="text1"/>
-          <w:sz w:val="28"/>
-          <w:szCs w:val="28"/>
-        </w:rPr>
-        <w:t xml:space="preserve">Sign </w:t>
-      </w:r>
+          <w:color w:val="000000" w:themeColor="text1"/>
+          <w:sz w:val="32"/>
+          <w:szCs w:val="32"/>
+        </w:rPr>
+      </w:pPr>
       <w:r>
         <w:rPr>
           <w:rFonts w:ascii="Arial Nova Light" w:hAnsi="Arial Nova Light" w:cs="Arial"/>
           <w:b/>
           <w:bCs/>
-          <w:i/>
-          <w:iCs/>
-          <w:color w:val="000000" w:themeColor="text1"/>
-          <w:sz w:val="28"/>
-          <w:szCs w:val="28"/>
-        </w:rPr>
-        <w:t>u</w:t>
-      </w:r>
-      <w:r>
-        <w:rPr>
-          <w:rFonts w:ascii="Arial Nova Light" w:hAnsi="Arial Nova Light" w:cs="Arial"/>
-          <w:b/>
-          <w:bCs/>
-          <w:i/>
-          <w:iCs/>
-          <w:color w:val="000000" w:themeColor="text1"/>
-          <w:sz w:val="28"/>
-          <w:szCs w:val="28"/>
-        </w:rPr>
-        <w:t>p</w:t>
-      </w:r>
-      <w:r>
-        <w:rPr>
-          <w:rFonts w:ascii="Arial Nova Light" w:hAnsi="Arial Nova Light" w:cs="Arial"/>
-          <w:b/>
-          <w:bCs/>
-          <w:i/>
-          <w:iCs/>
-          <w:color w:val="000000" w:themeColor="text1"/>
-          <w:sz w:val="28"/>
-          <w:szCs w:val="28"/>
-        </w:rPr>
-        <w:t xml:space="preserve">. </w:t>
-      </w:r>
-      <w:r>
-        <w:rPr>
-          <w:rFonts w:ascii="Arial Nova Light" w:hAnsi="Arial Nova Light" w:cs="Arial"/>
-          <w:color w:val="000000" w:themeColor="text1"/>
-          <w:sz w:val="28"/>
-          <w:szCs w:val="28"/>
-        </w:rPr>
-        <w:t>Si</w:t>
-      </w:r>
-      <w:r>
-        <w:rPr>
-          <w:rFonts w:ascii="Arial Nova Light" w:hAnsi="Arial Nova Light" w:cs="Arial"/>
-          <w:color w:val="000000" w:themeColor="text1"/>
-          <w:sz w:val="28"/>
-          <w:szCs w:val="28"/>
-        </w:rPr>
-        <w:t xml:space="preserve"> verrà ridirezionati alla pagina seguente:</w:t>
+          <w:color w:val="000000" w:themeColor="text1"/>
+          <w:sz w:val="32"/>
+          <w:szCs w:val="32"/>
+        </w:rPr>
+        <w:t>Area Servizi:</w:t>
+      </w:r>
+    </w:p>
+    <w:p>
+      <w:pPr>
+        <w:spacing w:after="80" w:line="257" w:lineRule="auto"/>
+        <w:rPr>
+          <w:rFonts w:ascii="Arial Nova Light" w:hAnsi="Arial Nova Light" w:cs="Arial"/>
+          <w:color w:val="000000" w:themeColor="text1"/>
+          <w:sz w:val="28"/>
+          <w:szCs w:val="28"/>
+        </w:rPr>
+      </w:pPr>
+      <w:r>
+        <w:rPr>
+          <w:rFonts w:ascii="Arial Nova Light" w:hAnsi="Arial Nova Light" w:cs="Arial"/>
+          <w:color w:val="000000" w:themeColor="text1"/>
+          <w:sz w:val="28"/>
+          <w:szCs w:val="28"/>
+        </w:rPr>
+        <w:t>Per poter accedere ai servizi che questo sito offre è necessario passare dall’Area Servizi effettuando il login. Però per effettuare il login è necessario prima registrarsi al sito:</w:t>
       </w:r>
     </w:p>
     <w:p>
@@ -1502,10 +1291,10 @@
           <w:szCs w:val="28"/>
         </w:rPr>
         <w:drawing>
-          <wp:inline distT="0" distB="0" distL="0" distR="0" wp14:anchorId="6C9AD260" wp14:editId="1E65473D">
+          <wp:inline distT="0" distB="0" distL="0" distR="0" wp14:anchorId="4870ECAD" wp14:editId="71E4DE2D">
             <wp:extent cx="6115050" cy="3257550"/>
             <wp:effectExtent l="0" t="0" r="0" b="0"/>
-            <wp:docPr id="5" name="Picture 5"/>
+            <wp:docPr id="4" name="Picture 4"/>
             <wp:cNvGraphicFramePr>
               <a:graphicFrameLocks xmlns:a="http://schemas.openxmlformats.org/drawingml/2006/main" noChangeAspect="1"/>
             </wp:cNvGraphicFramePr>
@@ -1513,7 +1302,7 @@
               <a:graphicData uri="http://schemas.openxmlformats.org/drawingml/2006/picture">
                 <pic:pic xmlns:pic="http://schemas.openxmlformats.org/drawingml/2006/picture">
                   <pic:nvPicPr>
-                    <pic:cNvPr id="0" name="Picture 3"/>
+                    <pic:cNvPr id="0" name="Picture 2"/>
                     <pic:cNvPicPr>
                       <a:picLocks noChangeAspect="1" noChangeArrowheads="1"/>
                     </pic:cNvPicPr>
@@ -1579,16 +1368,7 @@
           <w:sz w:val="28"/>
           <w:szCs w:val="28"/>
         </w:rPr>
-        <w:t>Su questa pagina del sito inserire le proprie credenziali per registrarsi, cioè email</w:t>
-      </w:r>
-      <w:r>
-        <w:rPr>
-          <w:rFonts w:ascii="Arial Nova Light" w:hAnsi="Arial Nova Light" w:cs="Arial"/>
-          <w:color w:val="000000" w:themeColor="text1"/>
-          <w:sz w:val="28"/>
-          <w:szCs w:val="28"/>
-        </w:rPr>
-        <w:t xml:space="preserve">, nome o nickname, e password. Dopo aver inserito le credenziali, cliccare nuovamente </w:t>
+        <w:t xml:space="preserve">Quindi per registrarsi cliccare </w:t>
       </w:r>
       <w:r>
         <w:rPr>
@@ -1619,7 +1399,7 @@
           <w:sz w:val="28"/>
           <w:szCs w:val="28"/>
         </w:rPr>
-        <w:t>Sign up.</w:t>
+        <w:t xml:space="preserve">Sign </w:t>
       </w:r>
       <w:r>
         <w:rPr>
@@ -1632,26 +1412,63 @@
           <w:sz w:val="28"/>
           <w:szCs w:val="28"/>
         </w:rPr>
-        <w:t xml:space="preserve"> </w:t>
-      </w:r>
-      <w:r>
-        <w:rPr>
-          <w:rFonts w:ascii="Arial Nova Light" w:hAnsi="Arial Nova Light" w:cs="Arial"/>
-          <w:color w:val="000000" w:themeColor="text1"/>
-          <w:sz w:val="28"/>
-          <w:szCs w:val="28"/>
-        </w:rPr>
-        <w:t>Ve</w:t>
-      </w:r>
-      <w:r>
-        <w:rPr>
-          <w:rFonts w:ascii="Arial Nova Light" w:hAnsi="Arial Nova Light" w:cs="Arial"/>
-          <w:color w:val="000000" w:themeColor="text1"/>
-          <w:sz w:val="28"/>
-          <w:szCs w:val="28"/>
-        </w:rPr>
-        <w:t>rrà inviata una email all’indirizzo che ha inserito con richiesta di conferma, di questo tipo:</w:t>
-      </w:r>
+        <w:t>u</w:t>
+      </w:r>
+      <w:r>
+        <w:rPr>
+          <w:rFonts w:ascii="Arial Nova Light" w:hAnsi="Arial Nova Light" w:cs="Arial"/>
+          <w:b/>
+          <w:bCs/>
+          <w:i/>
+          <w:iCs/>
+          <w:color w:val="000000" w:themeColor="text1"/>
+          <w:sz w:val="28"/>
+          <w:szCs w:val="28"/>
+        </w:rPr>
+        <w:t>p</w:t>
+      </w:r>
+      <w:r>
+        <w:rPr>
+          <w:rFonts w:ascii="Arial Nova Light" w:hAnsi="Arial Nova Light" w:cs="Arial"/>
+          <w:b/>
+          <w:bCs/>
+          <w:i/>
+          <w:iCs/>
+          <w:color w:val="000000" w:themeColor="text1"/>
+          <w:sz w:val="28"/>
+          <w:szCs w:val="28"/>
+        </w:rPr>
+        <w:t xml:space="preserve">. </w:t>
+      </w:r>
+      <w:r>
+        <w:rPr>
+          <w:rFonts w:ascii="Arial Nova Light" w:hAnsi="Arial Nova Light" w:cs="Arial"/>
+          <w:color w:val="000000" w:themeColor="text1"/>
+          <w:sz w:val="28"/>
+          <w:szCs w:val="28"/>
+        </w:rPr>
+        <w:t>Si</w:t>
+      </w:r>
+      <w:r>
+        <w:rPr>
+          <w:rFonts w:ascii="Arial Nova Light" w:hAnsi="Arial Nova Light" w:cs="Arial"/>
+          <w:color w:val="000000" w:themeColor="text1"/>
+          <w:sz w:val="28"/>
+          <w:szCs w:val="28"/>
+        </w:rPr>
+        <w:t xml:space="preserve"> verrà ridirezionati alla pagina seguente:</w:t>
+      </w:r>
+    </w:p>
+    <w:p>
+      <w:pPr>
+        <w:spacing w:after="80" w:line="257" w:lineRule="auto"/>
+        <w:rPr>
+          <w:rFonts w:ascii="Arial Nova Light" w:hAnsi="Arial Nova Light" w:cs="Arial"/>
+          <w:color w:val="000000" w:themeColor="text1"/>
+          <w:sz w:val="28"/>
+          <w:szCs w:val="28"/>
+        </w:rPr>
+      </w:pPr>
     </w:p>
     <w:p>
       <w:pPr>
@@ -1672,10 +1489,10 @@
           <w:szCs w:val="28"/>
         </w:rPr>
         <w:drawing>
-          <wp:inline distT="0" distB="0" distL="0" distR="0" wp14:anchorId="0AF418B7" wp14:editId="51124C17">
+          <wp:inline distT="0" distB="0" distL="0" distR="0" wp14:anchorId="6C9AD260" wp14:editId="1E65473D">
             <wp:extent cx="6115050" cy="3257550"/>
             <wp:effectExtent l="0" t="0" r="0" b="0"/>
-            <wp:docPr id="6" name="Picture 6"/>
+            <wp:docPr id="5" name="Picture 5"/>
             <wp:cNvGraphicFramePr>
               <a:graphicFrameLocks xmlns:a="http://schemas.openxmlformats.org/drawingml/2006/main" noChangeAspect="1"/>
             </wp:cNvGraphicFramePr>
@@ -1683,7 +1500,7 @@
               <a:graphicData uri="http://schemas.openxmlformats.org/drawingml/2006/picture">
                 <pic:pic xmlns:pic="http://schemas.openxmlformats.org/drawingml/2006/picture">
                   <pic:nvPicPr>
-                    <pic:cNvPr id="0" name="Picture 4"/>
+                    <pic:cNvPr id="0" name="Picture 3"/>
                     <pic:cNvPicPr>
                       <a:picLocks noChangeAspect="1" noChangeArrowheads="1"/>
                     </pic:cNvPicPr>
@@ -1749,116 +1566,16 @@
           <w:sz w:val="28"/>
           <w:szCs w:val="28"/>
         </w:rPr>
-        <w:t xml:space="preserve">Infine cliccando </w:t>
-      </w:r>
-      <w:r>
-        <w:rPr>
-          <w:rFonts w:ascii="Arial Nova Light" w:hAnsi="Arial Nova Light" w:cs="Arial"/>
-          <w:color w:val="000000" w:themeColor="text1"/>
-          <w:sz w:val="28"/>
-          <w:szCs w:val="28"/>
-        </w:rPr>
-        <w:t>su</w:t>
-      </w:r>
-      <w:r>
-        <w:rPr>
-          <w:rFonts w:ascii="Arial Nova Light" w:hAnsi="Arial Nova Light" w:cs="Arial"/>
-          <w:color w:val="000000" w:themeColor="text1"/>
-          <w:sz w:val="28"/>
-          <w:szCs w:val="28"/>
-        </w:rPr>
-        <w:t xml:space="preserve">l link inviato, si verrà ridirezionati ad una pagina del sito in cui </w:t>
-      </w:r>
-      <w:r>
-        <w:rPr>
-          <w:rFonts w:ascii="Arial Nova Light" w:hAnsi="Arial Nova Light" w:cs="Arial"/>
-          <w:color w:val="000000" w:themeColor="text1"/>
-          <w:sz w:val="28"/>
-          <w:szCs w:val="28"/>
-        </w:rPr>
-        <w:t>av</w:t>
-      </w:r>
-      <w:r>
-        <w:rPr>
-          <w:rFonts w:ascii="Arial Nova Light" w:hAnsi="Arial Nova Light" w:cs="Arial"/>
-          <w:color w:val="000000" w:themeColor="text1"/>
-          <w:sz w:val="28"/>
-          <w:szCs w:val="28"/>
-        </w:rPr>
-        <w:t>verrà finalmente la registrazione, e sarà quindi possibile effettuare il login al sito</w:t>
-      </w:r>
-      <w:r>
-        <w:rPr>
-          <w:rFonts w:ascii="Arial Nova Light" w:hAnsi="Arial Nova Light" w:cs="Arial"/>
-          <w:color w:val="000000" w:themeColor="text1"/>
-          <w:sz w:val="28"/>
-          <w:szCs w:val="28"/>
-        </w:rPr>
-        <w:t xml:space="preserve"> stesso</w:t>
-      </w:r>
-      <w:r>
-        <w:rPr>
-          <w:rFonts w:ascii="Arial Nova Light" w:hAnsi="Arial Nova Light" w:cs="Arial"/>
-          <w:color w:val="000000" w:themeColor="text1"/>
-          <w:sz w:val="28"/>
-          <w:szCs w:val="28"/>
-        </w:rPr>
-        <w:t>.</w:t>
-      </w:r>
-    </w:p>
-    <w:p>
-      <w:pPr>
-        <w:spacing w:after="80" w:line="257" w:lineRule="auto"/>
-        <w:rPr>
-          <w:rFonts w:ascii="Arial Nova Light" w:hAnsi="Arial Nova Light" w:cs="Arial"/>
-          <w:color w:val="000000" w:themeColor="text1"/>
-          <w:sz w:val="28"/>
-          <w:szCs w:val="28"/>
-        </w:rPr>
-      </w:pPr>
-    </w:p>
-    <w:p>
-      <w:pPr>
-        <w:spacing w:after="80" w:line="257" w:lineRule="auto"/>
-        <w:rPr>
-          <w:rFonts w:ascii="Arial Nova Light" w:hAnsi="Arial Nova Light" w:cs="Arial"/>
-          <w:b/>
-          <w:bCs/>
-          <w:color w:val="000000" w:themeColor="text1"/>
-          <w:sz w:val="32"/>
-          <w:szCs w:val="32"/>
-        </w:rPr>
-      </w:pPr>
-      <w:r>
-        <w:rPr>
-          <w:rFonts w:ascii="Arial Nova Light" w:hAnsi="Arial Nova Light" w:cs="Arial"/>
-          <w:b/>
-          <w:bCs/>
-          <w:color w:val="000000" w:themeColor="text1"/>
-          <w:sz w:val="32"/>
-          <w:szCs w:val="32"/>
-        </w:rPr>
-        <w:t>Login e Home:</w:t>
-      </w:r>
-    </w:p>
-    <w:p>
-      <w:pPr>
-        <w:spacing w:after="80" w:line="257" w:lineRule="auto"/>
-        <w:rPr>
-          <w:rFonts w:ascii="Arial Nova Light" w:hAnsi="Arial Nova Light" w:cs="Arial"/>
-          <w:color w:val="000000" w:themeColor="text1"/>
-          <w:sz w:val="28"/>
-          <w:szCs w:val="28"/>
-        </w:rPr>
-      </w:pPr>
-      <w:r>
-        <w:rPr>
-          <w:rFonts w:ascii="Arial Nova Light" w:hAnsi="Arial Nova Light" w:cs="Arial"/>
-          <w:color w:val="000000" w:themeColor="text1"/>
-          <w:sz w:val="28"/>
-          <w:szCs w:val="28"/>
-        </w:rPr>
-        <w:t xml:space="preserve">Cliccando invece </w:t>
+        <w:t>Su questa pagina del sito inserire le proprie credenziali per registrarsi, cioè email</w:t>
+      </w:r>
+      <w:r>
+        <w:rPr>
+          <w:rFonts w:ascii="Arial Nova Light" w:hAnsi="Arial Nova Light" w:cs="Arial"/>
+          <w:color w:val="000000" w:themeColor="text1"/>
+          <w:sz w:val="28"/>
+          <w:szCs w:val="28"/>
+        </w:rPr>
+        <w:t xml:space="preserve">, nome o nickname, e password. Dopo aver inserito le credenziali, cliccare nuovamente </w:t>
       </w:r>
       <w:r>
         <w:rPr>
@@ -1889,17 +1606,50 @@
           <w:sz w:val="28"/>
           <w:szCs w:val="28"/>
         </w:rPr>
-        <w:t>Login</w:t>
-      </w:r>
-      <w:r>
-        <w:rPr>
-          <w:rFonts w:ascii="Arial Nova Light" w:hAnsi="Arial Nova Light" w:cs="Arial"/>
-          <w:color w:val="000000" w:themeColor="text1"/>
-          <w:sz w:val="28"/>
-          <w:szCs w:val="28"/>
-        </w:rPr>
-        <w:t xml:space="preserve"> nell’Area Servizi si verrà ridirezionati nella pagina dove inserire le proprie credenziali, cioè email e password, per effettuare il login (ovviamente, se le credenziali non corrispondono a nessun utente registrato al sito, non si potrà accedere alla pagina home). Inserite le proprie credenziali corrette, si accederà alla pagina home del sito, dove si avrà accesso ai vari servizi che il sito offre:</w:t>
-      </w:r>
+        <w:t>Sign up.</w:t>
+      </w:r>
+      <w:r>
+        <w:rPr>
+          <w:rFonts w:ascii="Arial Nova Light" w:hAnsi="Arial Nova Light" w:cs="Arial"/>
+          <w:b/>
+          <w:bCs/>
+          <w:i/>
+          <w:iCs/>
+          <w:color w:val="000000" w:themeColor="text1"/>
+          <w:sz w:val="28"/>
+          <w:szCs w:val="28"/>
+        </w:rPr>
+        <w:t xml:space="preserve"> </w:t>
+      </w:r>
+      <w:r>
+        <w:rPr>
+          <w:rFonts w:ascii="Arial Nova Light" w:hAnsi="Arial Nova Light" w:cs="Arial"/>
+          <w:color w:val="000000" w:themeColor="text1"/>
+          <w:sz w:val="28"/>
+          <w:szCs w:val="28"/>
+        </w:rPr>
+        <w:t>Ve</w:t>
+      </w:r>
+      <w:r>
+        <w:rPr>
+          <w:rFonts w:ascii="Arial Nova Light" w:hAnsi="Arial Nova Light" w:cs="Arial"/>
+          <w:color w:val="000000" w:themeColor="text1"/>
+          <w:sz w:val="28"/>
+          <w:szCs w:val="28"/>
+        </w:rPr>
+        <w:t>rrà inviata una email all’indirizzo che ha inserito con richiesta di conferma, di questo tipo:</w:t>
+      </w:r>
+    </w:p>
+    <w:p>
+      <w:pPr>
+        <w:spacing w:after="80" w:line="257" w:lineRule="auto"/>
+        <w:rPr>
+          <w:rFonts w:ascii="Arial Nova Light" w:hAnsi="Arial Nova Light" w:cs="Arial"/>
+          <w:color w:val="000000" w:themeColor="text1"/>
+          <w:sz w:val="28"/>
+          <w:szCs w:val="28"/>
+        </w:rPr>
+      </w:pPr>
     </w:p>
     <w:p>
       <w:pPr>
@@ -1919,12 +1669,11 @@
           <w:sz w:val="28"/>
           <w:szCs w:val="28"/>
         </w:rPr>
-        <w:lastRenderedPageBreak/>
         <w:drawing>
-          <wp:inline distT="0" distB="0" distL="0" distR="0" wp14:anchorId="65F6E7C8" wp14:editId="1CA21D85">
+          <wp:inline distT="0" distB="0" distL="0" distR="0" wp14:anchorId="0AF418B7" wp14:editId="51124C17">
             <wp:extent cx="6115050" cy="3257550"/>
             <wp:effectExtent l="0" t="0" r="0" b="0"/>
-            <wp:docPr id="8" name="Picture 8"/>
+            <wp:docPr id="6" name="Picture 6"/>
             <wp:cNvGraphicFramePr>
               <a:graphicFrameLocks xmlns:a="http://schemas.openxmlformats.org/drawingml/2006/main" noChangeAspect="1"/>
             </wp:cNvGraphicFramePr>
@@ -1932,7 +1681,7 @@
               <a:graphicData uri="http://schemas.openxmlformats.org/drawingml/2006/picture">
                 <pic:pic xmlns:pic="http://schemas.openxmlformats.org/drawingml/2006/picture">
                   <pic:nvPicPr>
-                    <pic:cNvPr id="0" name="Picture 6"/>
+                    <pic:cNvPr id="0" name="Picture 4"/>
                     <pic:cNvPicPr>
                       <a:picLocks noChangeAspect="1" noChangeArrowheads="1"/>
                     </pic:cNvPicPr>
@@ -1998,117 +1747,117 @@
           <w:sz w:val="28"/>
           <w:szCs w:val="28"/>
         </w:rPr>
-        <w:t xml:space="preserve">Ora ci si trova nella pagina home. A partire da qui, ci si può spostare </w:t>
-      </w:r>
-      <w:r>
-        <w:rPr>
-          <w:rFonts w:ascii="Arial Nova Light" w:hAnsi="Arial Nova Light" w:cs="Arial"/>
-          <w:color w:val="000000" w:themeColor="text1"/>
-          <w:sz w:val="28"/>
-          <w:szCs w:val="28"/>
-        </w:rPr>
-        <w:t xml:space="preserve">tra </w:t>
-      </w:r>
-      <w:r>
-        <w:rPr>
-          <w:rFonts w:ascii="Arial Nova Light" w:hAnsi="Arial Nova Light" w:cs="Arial"/>
-          <w:color w:val="000000" w:themeColor="text1"/>
-          <w:sz w:val="28"/>
-          <w:szCs w:val="28"/>
-        </w:rPr>
-        <w:t xml:space="preserve">le varie pagine avendo così accesso ai servizi del sito, cioè gestire Intents, Entities, Dataset, avviare </w:t>
-      </w:r>
-      <w:r>
-        <w:rPr>
-          <w:rFonts w:ascii="Arial Nova Light" w:hAnsi="Arial Nova Light" w:cs="Arial"/>
-          <w:color w:val="000000" w:themeColor="text1"/>
-          <w:sz w:val="28"/>
-          <w:szCs w:val="28"/>
-        </w:rPr>
-        <w:t xml:space="preserve">gli </w:t>
-      </w:r>
-      <w:r>
-        <w:rPr>
-          <w:rFonts w:ascii="Arial Nova Light" w:hAnsi="Arial Nova Light" w:cs="Arial"/>
-          <w:color w:val="000000" w:themeColor="text1"/>
-          <w:sz w:val="28"/>
-          <w:szCs w:val="28"/>
-        </w:rPr>
-        <w:t>addestrament</w:t>
-      </w:r>
-      <w:r>
-        <w:rPr>
-          <w:rFonts w:ascii="Arial Nova Light" w:hAnsi="Arial Nova Light" w:cs="Arial"/>
-          <w:color w:val="000000" w:themeColor="text1"/>
-          <w:sz w:val="28"/>
-          <w:szCs w:val="28"/>
-        </w:rPr>
-        <w:t>i</w:t>
-      </w:r>
-      <w:r>
-        <w:rPr>
-          <w:rFonts w:ascii="Arial Nova Light" w:hAnsi="Arial Nova Light" w:cs="Arial"/>
-          <w:color w:val="000000" w:themeColor="text1"/>
-          <w:sz w:val="28"/>
-          <w:szCs w:val="28"/>
-        </w:rPr>
-        <w:t xml:space="preserve"> dei modelli, controllare lo status de</w:t>
-      </w:r>
-      <w:r>
-        <w:rPr>
-          <w:rFonts w:ascii="Arial Nova Light" w:hAnsi="Arial Nova Light" w:cs="Arial"/>
-          <w:color w:val="000000" w:themeColor="text1"/>
-          <w:sz w:val="28"/>
-          <w:szCs w:val="28"/>
-        </w:rPr>
-        <w:t xml:space="preserve">gli </w:t>
-      </w:r>
-      <w:r>
-        <w:rPr>
-          <w:rFonts w:ascii="Arial Nova Light" w:hAnsi="Arial Nova Light" w:cs="Arial"/>
-          <w:color w:val="000000" w:themeColor="text1"/>
-          <w:sz w:val="28"/>
-          <w:szCs w:val="28"/>
-        </w:rPr>
-        <w:t>addestrament</w:t>
-      </w:r>
-      <w:r>
-        <w:rPr>
-          <w:rFonts w:ascii="Arial Nova Light" w:hAnsi="Arial Nova Light" w:cs="Arial"/>
-          <w:color w:val="000000" w:themeColor="text1"/>
-          <w:sz w:val="28"/>
-          <w:szCs w:val="28"/>
-        </w:rPr>
-        <w:t>i</w:t>
-      </w:r>
-      <w:r>
-        <w:rPr>
-          <w:rFonts w:ascii="Arial Nova Light" w:hAnsi="Arial Nova Light" w:cs="Arial"/>
-          <w:color w:val="000000" w:themeColor="text1"/>
-          <w:sz w:val="28"/>
-          <w:szCs w:val="28"/>
-        </w:rPr>
-        <w:t xml:space="preserve"> dei modelli, mostrare i risultati degli addestramenti, testare, scaricare, cancellare i modelli addestrati.</w:t>
-      </w:r>
-    </w:p>
-    <w:p>
-      <w:pPr>
-        <w:spacing w:after="80" w:line="257" w:lineRule="auto"/>
-        <w:rPr>
-          <w:rFonts w:ascii="Arial Nova Light" w:hAnsi="Arial Nova Light" w:cs="Arial"/>
-          <w:color w:val="000000" w:themeColor="text1"/>
-          <w:sz w:val="28"/>
-          <w:szCs w:val="28"/>
-        </w:rPr>
-      </w:pPr>
-      <w:r>
-        <w:rPr>
-          <w:rFonts w:ascii="Arial Nova Light" w:hAnsi="Arial Nova Light" w:cs="Arial"/>
-          <w:color w:val="000000" w:themeColor="text1"/>
-          <w:sz w:val="28"/>
-          <w:szCs w:val="28"/>
-        </w:rPr>
-        <w:t xml:space="preserve">Infine si ha la possibilità di effettuare il logout in qualsiasi momento da questo sito cliccando </w:t>
+        <w:lastRenderedPageBreak/>
+        <w:t xml:space="preserve">Infine cliccando </w:t>
+      </w:r>
+      <w:r>
+        <w:rPr>
+          <w:rFonts w:ascii="Arial Nova Light" w:hAnsi="Arial Nova Light" w:cs="Arial"/>
+          <w:color w:val="000000" w:themeColor="text1"/>
+          <w:sz w:val="28"/>
+          <w:szCs w:val="28"/>
+        </w:rPr>
+        <w:t>su</w:t>
+      </w:r>
+      <w:r>
+        <w:rPr>
+          <w:rFonts w:ascii="Arial Nova Light" w:hAnsi="Arial Nova Light" w:cs="Arial"/>
+          <w:color w:val="000000" w:themeColor="text1"/>
+          <w:sz w:val="28"/>
+          <w:szCs w:val="28"/>
+        </w:rPr>
+        <w:t xml:space="preserve">l link inviato, si verrà ridirezionati ad una pagina del sito in cui </w:t>
+      </w:r>
+      <w:r>
+        <w:rPr>
+          <w:rFonts w:ascii="Arial Nova Light" w:hAnsi="Arial Nova Light" w:cs="Arial"/>
+          <w:color w:val="000000" w:themeColor="text1"/>
+          <w:sz w:val="28"/>
+          <w:szCs w:val="28"/>
+        </w:rPr>
+        <w:t>av</w:t>
+      </w:r>
+      <w:r>
+        <w:rPr>
+          <w:rFonts w:ascii="Arial Nova Light" w:hAnsi="Arial Nova Light" w:cs="Arial"/>
+          <w:color w:val="000000" w:themeColor="text1"/>
+          <w:sz w:val="28"/>
+          <w:szCs w:val="28"/>
+        </w:rPr>
+        <w:t>verrà finalmente la registrazione, e sarà quindi possibile effettuare il login al sito</w:t>
+      </w:r>
+      <w:r>
+        <w:rPr>
+          <w:rFonts w:ascii="Arial Nova Light" w:hAnsi="Arial Nova Light" w:cs="Arial"/>
+          <w:color w:val="000000" w:themeColor="text1"/>
+          <w:sz w:val="28"/>
+          <w:szCs w:val="28"/>
+        </w:rPr>
+        <w:t xml:space="preserve"> stesso</w:t>
+      </w:r>
+      <w:r>
+        <w:rPr>
+          <w:rFonts w:ascii="Arial Nova Light" w:hAnsi="Arial Nova Light" w:cs="Arial"/>
+          <w:color w:val="000000" w:themeColor="text1"/>
+          <w:sz w:val="28"/>
+          <w:szCs w:val="28"/>
+        </w:rPr>
+        <w:t>.</w:t>
+      </w:r>
+    </w:p>
+    <w:p>
+      <w:pPr>
+        <w:spacing w:after="80" w:line="257" w:lineRule="auto"/>
+        <w:rPr>
+          <w:rFonts w:ascii="Arial Nova Light" w:hAnsi="Arial Nova Light" w:cs="Arial"/>
+          <w:color w:val="000000" w:themeColor="text1"/>
+          <w:sz w:val="28"/>
+          <w:szCs w:val="28"/>
+        </w:rPr>
+      </w:pPr>
+    </w:p>
+    <w:p>
+      <w:pPr>
+        <w:spacing w:after="80" w:line="257" w:lineRule="auto"/>
+        <w:rPr>
+          <w:rFonts w:ascii="Arial Nova Light" w:hAnsi="Arial Nova Light" w:cs="Arial"/>
+          <w:b/>
+          <w:bCs/>
+          <w:color w:val="000000" w:themeColor="text1"/>
+          <w:sz w:val="32"/>
+          <w:szCs w:val="32"/>
+        </w:rPr>
+      </w:pPr>
+      <w:r>
+        <w:rPr>
+          <w:rFonts w:ascii="Arial Nova Light" w:hAnsi="Arial Nova Light" w:cs="Arial"/>
+          <w:b/>
+          <w:bCs/>
+          <w:color w:val="000000" w:themeColor="text1"/>
+          <w:sz w:val="32"/>
+          <w:szCs w:val="32"/>
+        </w:rPr>
+        <w:t>Login e Home:</w:t>
+      </w:r>
+    </w:p>
+    <w:p>
+      <w:pPr>
+        <w:spacing w:after="80" w:line="257" w:lineRule="auto"/>
+        <w:rPr>
+          <w:rFonts w:ascii="Arial Nova Light" w:hAnsi="Arial Nova Light" w:cs="Arial"/>
+          <w:color w:val="000000" w:themeColor="text1"/>
+          <w:sz w:val="28"/>
+          <w:szCs w:val="28"/>
+        </w:rPr>
+      </w:pPr>
+      <w:r>
+        <w:rPr>
+          <w:rFonts w:ascii="Arial Nova Light" w:hAnsi="Arial Nova Light" w:cs="Arial"/>
+          <w:color w:val="000000" w:themeColor="text1"/>
+          <w:sz w:val="28"/>
+          <w:szCs w:val="28"/>
+        </w:rPr>
+        <w:t xml:space="preserve">Cliccando invece </w:t>
       </w:r>
       <w:r>
         <w:rPr>
@@ -2139,152 +1888,28 @@
           <w:sz w:val="28"/>
           <w:szCs w:val="28"/>
         </w:rPr>
-        <w:t>Logout</w:t>
-      </w:r>
-      <w:r>
-        <w:rPr>
-          <w:rFonts w:ascii="Arial Nova Light" w:hAnsi="Arial Nova Light" w:cs="Arial"/>
-          <w:b/>
-          <w:bCs/>
-          <w:i/>
-          <w:iCs/>
-          <w:color w:val="000000" w:themeColor="text1"/>
-          <w:sz w:val="28"/>
-          <w:szCs w:val="28"/>
-        </w:rPr>
-        <w:t xml:space="preserve"> </w:t>
-      </w:r>
-      <w:r>
-        <w:rPr>
-          <w:rFonts w:ascii="Arial Nova Light" w:hAnsi="Arial Nova Light" w:cs="Arial"/>
-          <w:color w:val="000000" w:themeColor="text1"/>
-          <w:sz w:val="28"/>
-          <w:szCs w:val="28"/>
-        </w:rPr>
-        <w:t xml:space="preserve">presente nella parte più bassa di questa pagina e nella </w:t>
-      </w:r>
-      <w:r>
-        <w:rPr>
-          <w:rFonts w:ascii="Arial Nova Light" w:hAnsi="Arial Nova Light" w:cs="Arial"/>
-          <w:color w:val="000000" w:themeColor="text1"/>
-          <w:sz w:val="28"/>
-          <w:szCs w:val="28"/>
-        </w:rPr>
-        <w:t>barra di navigazione</w:t>
-      </w:r>
-      <w:r>
-        <w:rPr>
-          <w:rFonts w:ascii="Arial Nova Light" w:hAnsi="Arial Nova Light" w:cs="Arial"/>
-          <w:color w:val="000000" w:themeColor="text1"/>
-          <w:sz w:val="28"/>
-          <w:szCs w:val="28"/>
-        </w:rPr>
-        <w:t xml:space="preserve"> delle altre pagine raggiunte a par</w:t>
-      </w:r>
-      <w:r>
-        <w:rPr>
-          <w:rFonts w:ascii="Arial Nova Light" w:hAnsi="Arial Nova Light" w:cs="Arial"/>
-          <w:color w:val="000000" w:themeColor="text1"/>
-          <w:sz w:val="28"/>
-          <w:szCs w:val="28"/>
-        </w:rPr>
-        <w:t>t</w:t>
-      </w:r>
-      <w:r>
-        <w:rPr>
-          <w:rFonts w:ascii="Arial Nova Light" w:hAnsi="Arial Nova Light" w:cs="Arial"/>
-          <w:color w:val="000000" w:themeColor="text1"/>
-          <w:sz w:val="28"/>
-          <w:szCs w:val="28"/>
-        </w:rPr>
-        <w:t>ire da questa.</w:t>
-      </w:r>
-    </w:p>
-    <w:p>
-      <w:pPr>
-        <w:spacing w:after="80" w:line="257" w:lineRule="auto"/>
-        <w:rPr>
-          <w:rFonts w:ascii="Arial Nova Light" w:hAnsi="Arial Nova Light" w:cs="Arial"/>
-          <w:color w:val="000000" w:themeColor="text1"/>
-          <w:sz w:val="28"/>
-          <w:szCs w:val="28"/>
-        </w:rPr>
-      </w:pPr>
-    </w:p>
-    <w:p>
-      <w:pPr>
-        <w:spacing w:after="80" w:line="257" w:lineRule="auto"/>
-        <w:rPr>
-          <w:rFonts w:ascii="Arial Nova Light" w:hAnsi="Arial Nova Light" w:cs="Arial"/>
-          <w:b/>
-          <w:bCs/>
-          <w:color w:val="000000" w:themeColor="text1"/>
-          <w:sz w:val="32"/>
-          <w:szCs w:val="32"/>
-        </w:rPr>
-      </w:pPr>
-      <w:r>
-        <w:rPr>
-          <w:rFonts w:ascii="Arial Nova Light" w:hAnsi="Arial Nova Light" w:cs="Arial"/>
-          <w:b/>
-          <w:bCs/>
-          <w:color w:val="000000" w:themeColor="text1"/>
-          <w:sz w:val="32"/>
-          <w:szCs w:val="32"/>
-        </w:rPr>
-        <w:t>Intents e Entities:</w:t>
-      </w:r>
-    </w:p>
-    <w:p>
-      <w:pPr>
-        <w:spacing w:after="80" w:line="257" w:lineRule="auto"/>
-        <w:rPr>
-          <w:rFonts w:ascii="Arial Nova Light" w:hAnsi="Arial Nova Light" w:cs="Arial"/>
-          <w:color w:val="000000" w:themeColor="text1"/>
-          <w:sz w:val="28"/>
-          <w:szCs w:val="28"/>
-        </w:rPr>
-      </w:pPr>
-      <w:r>
-        <w:rPr>
-          <w:rFonts w:ascii="Arial Nova Light" w:hAnsi="Arial Nova Light" w:cs="Arial"/>
-          <w:color w:val="000000" w:themeColor="text1"/>
-          <w:sz w:val="28"/>
-          <w:szCs w:val="28"/>
-        </w:rPr>
-        <w:t>Cliccando sul pulsante</w:t>
-      </w:r>
-      <w:r>
-        <w:rPr>
-          <w:rFonts w:ascii="Arial Nova Light" w:hAnsi="Arial Nova Light" w:cs="Arial"/>
-          <w:color w:val="000000" w:themeColor="text1"/>
-          <w:sz w:val="28"/>
-          <w:szCs w:val="28"/>
-        </w:rPr>
-        <w:t xml:space="preserve"> </w:t>
-      </w:r>
-      <w:r>
-        <w:rPr>
-          <w:rFonts w:ascii="Arial Nova Light" w:hAnsi="Arial Nova Light" w:cs="Arial"/>
-          <w:b/>
-          <w:bCs/>
-          <w:i/>
-          <w:iCs/>
-          <w:color w:val="000000" w:themeColor="text1"/>
-          <w:sz w:val="28"/>
-          <w:szCs w:val="28"/>
-        </w:rPr>
-        <w:t>Intents</w:t>
-      </w:r>
-      <w:r>
-        <w:rPr>
-          <w:rFonts w:ascii="Arial Nova Light" w:hAnsi="Arial Nova Light" w:cs="Arial"/>
-          <w:color w:val="000000" w:themeColor="text1"/>
-          <w:sz w:val="28"/>
-          <w:szCs w:val="28"/>
-        </w:rPr>
-        <w:t xml:space="preserve"> ci si sposta nella pagina dove è possibile gestire gli Intents:</w:t>
-      </w:r>
+        <w:t>Login</w:t>
+      </w:r>
+      <w:r>
+        <w:rPr>
+          <w:rFonts w:ascii="Arial Nova Light" w:hAnsi="Arial Nova Light" w:cs="Arial"/>
+          <w:color w:val="000000" w:themeColor="text1"/>
+          <w:sz w:val="28"/>
+          <w:szCs w:val="28"/>
+        </w:rPr>
+        <w:t xml:space="preserve"> nell’Area Servizi si verrà ridirezionati nella pagina dove inserire le proprie credenziali, cioè email e password, per effettuare il login (ovviamente, se le credenziali non corrispondono a nessun utente registrato al sito, non si potrà accedere alla pagina home). Inserite le proprie credenziali corrette, si accederà alla pagina home del sito, dove si avrà accesso ai vari servizi che il sito offre:</w:t>
+      </w:r>
+    </w:p>
+    <w:p>
+      <w:pPr>
+        <w:spacing w:after="80" w:line="257" w:lineRule="auto"/>
+        <w:rPr>
+          <w:rFonts w:ascii="Arial Nova Light" w:hAnsi="Arial Nova Light" w:cs="Arial"/>
+          <w:color w:val="000000" w:themeColor="text1"/>
+          <w:sz w:val="28"/>
+          <w:szCs w:val="28"/>
+        </w:rPr>
+      </w:pPr>
     </w:p>
     <w:p>
       <w:pPr>
@@ -2304,12 +1929,11 @@
           <w:sz w:val="28"/>
           <w:szCs w:val="28"/>
         </w:rPr>
-        <w:lastRenderedPageBreak/>
         <w:drawing>
-          <wp:inline distT="0" distB="0" distL="0" distR="0" wp14:anchorId="64EC0F95" wp14:editId="253CBC18">
+          <wp:inline distT="0" distB="0" distL="0" distR="0" wp14:anchorId="65F6E7C8" wp14:editId="1CA21D85">
             <wp:extent cx="6115050" cy="3257550"/>
             <wp:effectExtent l="0" t="0" r="0" b="0"/>
-            <wp:docPr id="7" name="Picture 7"/>
+            <wp:docPr id="8" name="Picture 8"/>
             <wp:cNvGraphicFramePr>
               <a:graphicFrameLocks xmlns:a="http://schemas.openxmlformats.org/drawingml/2006/main" noChangeAspect="1"/>
             </wp:cNvGraphicFramePr>
@@ -2317,7 +1941,7 @@
               <a:graphicData uri="http://schemas.openxmlformats.org/drawingml/2006/picture">
                 <pic:pic xmlns:pic="http://schemas.openxmlformats.org/drawingml/2006/picture">
                   <pic:nvPicPr>
-                    <pic:cNvPr id="0" name="Picture 1"/>
+                    <pic:cNvPr id="0" name="Picture 6"/>
                     <pic:cNvPicPr>
                       <a:picLocks noChangeAspect="1" noChangeArrowheads="1"/>
                     </pic:cNvPicPr>
@@ -2383,46 +2007,293 @@
           <w:sz w:val="28"/>
           <w:szCs w:val="28"/>
         </w:rPr>
-        <w:t>Si ha quindi la possibilità di gestire gli Intents tramite una tabella CRUD, per cui è possibile inserire nuovi Intent (uno alla volta)</w:t>
-      </w:r>
-      <w:r>
-        <w:rPr>
-          <w:rFonts w:ascii="Arial Nova Light" w:hAnsi="Arial Nova Light" w:cs="Arial"/>
-          <w:color w:val="000000" w:themeColor="text1"/>
-          <w:sz w:val="28"/>
-          <w:szCs w:val="28"/>
-        </w:rPr>
-        <w:t xml:space="preserve">, cancellare gli Intent presenti (uno alla volta o anche tutti insieme), modificare gli Intent presenti (uno alla volta). </w:t>
-      </w:r>
-      <w:r>
-        <w:rPr>
-          <w:rFonts w:ascii="Arial Nova Light" w:hAnsi="Arial Nova Light" w:cs="Arial"/>
-          <w:color w:val="000000" w:themeColor="text1"/>
-          <w:sz w:val="28"/>
-          <w:szCs w:val="28"/>
-        </w:rPr>
-        <w:t xml:space="preserve">Non è possibile inserire Intent già presenti, come non è possibile modificare un Intent in modo tale che abbia lo stesso nome di un altro; inoltre non è possibile inserire Intent con caratteri speciali. </w:t>
-      </w:r>
-      <w:r>
-        <w:rPr>
-          <w:rFonts w:ascii="Arial Nova Light" w:hAnsi="Arial Nova Light" w:cs="Arial"/>
-          <w:color w:val="000000" w:themeColor="text1"/>
-          <w:sz w:val="28"/>
-          <w:szCs w:val="28"/>
-        </w:rPr>
-        <w:t>Di seguito viene riportato un esempio di inserimento di un Intent:</w:t>
-      </w:r>
-    </w:p>
-    <w:p>
-      <w:pPr>
-        <w:spacing w:after="80" w:line="257" w:lineRule="auto"/>
-        <w:rPr>
-          <w:rFonts w:ascii="Arial Nova Light" w:hAnsi="Arial Nova Light" w:cs="Arial"/>
-          <w:color w:val="000000" w:themeColor="text1"/>
-          <w:sz w:val="28"/>
-          <w:szCs w:val="28"/>
-        </w:rPr>
-      </w:pPr>
+        <w:t xml:space="preserve">Ora ci si trova nella pagina home. A partire da qui, ci si può spostare </w:t>
+      </w:r>
+      <w:r>
+        <w:rPr>
+          <w:rFonts w:ascii="Arial Nova Light" w:hAnsi="Arial Nova Light" w:cs="Arial"/>
+          <w:color w:val="000000" w:themeColor="text1"/>
+          <w:sz w:val="28"/>
+          <w:szCs w:val="28"/>
+        </w:rPr>
+        <w:t xml:space="preserve">tra </w:t>
+      </w:r>
+      <w:r>
+        <w:rPr>
+          <w:rFonts w:ascii="Arial Nova Light" w:hAnsi="Arial Nova Light" w:cs="Arial"/>
+          <w:color w:val="000000" w:themeColor="text1"/>
+          <w:sz w:val="28"/>
+          <w:szCs w:val="28"/>
+        </w:rPr>
+        <w:t xml:space="preserve">le varie pagine avendo così accesso ai servizi del sito, cioè gestire Intents, Entities, Dataset, avviare </w:t>
+      </w:r>
+      <w:r>
+        <w:rPr>
+          <w:rFonts w:ascii="Arial Nova Light" w:hAnsi="Arial Nova Light" w:cs="Arial"/>
+          <w:color w:val="000000" w:themeColor="text1"/>
+          <w:sz w:val="28"/>
+          <w:szCs w:val="28"/>
+        </w:rPr>
+        <w:t xml:space="preserve">gli </w:t>
+      </w:r>
+      <w:r>
+        <w:rPr>
+          <w:rFonts w:ascii="Arial Nova Light" w:hAnsi="Arial Nova Light" w:cs="Arial"/>
+          <w:color w:val="000000" w:themeColor="text1"/>
+          <w:sz w:val="28"/>
+          <w:szCs w:val="28"/>
+        </w:rPr>
+        <w:t>addestrament</w:t>
+      </w:r>
+      <w:r>
+        <w:rPr>
+          <w:rFonts w:ascii="Arial Nova Light" w:hAnsi="Arial Nova Light" w:cs="Arial"/>
+          <w:color w:val="000000" w:themeColor="text1"/>
+          <w:sz w:val="28"/>
+          <w:szCs w:val="28"/>
+        </w:rPr>
+        <w:t>i</w:t>
+      </w:r>
+      <w:r>
+        <w:rPr>
+          <w:rFonts w:ascii="Arial Nova Light" w:hAnsi="Arial Nova Light" w:cs="Arial"/>
+          <w:color w:val="000000" w:themeColor="text1"/>
+          <w:sz w:val="28"/>
+          <w:szCs w:val="28"/>
+        </w:rPr>
+        <w:t xml:space="preserve"> dei modelli, controllare lo status de</w:t>
+      </w:r>
+      <w:r>
+        <w:rPr>
+          <w:rFonts w:ascii="Arial Nova Light" w:hAnsi="Arial Nova Light" w:cs="Arial"/>
+          <w:color w:val="000000" w:themeColor="text1"/>
+          <w:sz w:val="28"/>
+          <w:szCs w:val="28"/>
+        </w:rPr>
+        <w:t xml:space="preserve">gli </w:t>
+      </w:r>
+      <w:r>
+        <w:rPr>
+          <w:rFonts w:ascii="Arial Nova Light" w:hAnsi="Arial Nova Light" w:cs="Arial"/>
+          <w:color w:val="000000" w:themeColor="text1"/>
+          <w:sz w:val="28"/>
+          <w:szCs w:val="28"/>
+        </w:rPr>
+        <w:t>addestrament</w:t>
+      </w:r>
+      <w:r>
+        <w:rPr>
+          <w:rFonts w:ascii="Arial Nova Light" w:hAnsi="Arial Nova Light" w:cs="Arial"/>
+          <w:color w:val="000000" w:themeColor="text1"/>
+          <w:sz w:val="28"/>
+          <w:szCs w:val="28"/>
+        </w:rPr>
+        <w:t>i</w:t>
+      </w:r>
+      <w:r>
+        <w:rPr>
+          <w:rFonts w:ascii="Arial Nova Light" w:hAnsi="Arial Nova Light" w:cs="Arial"/>
+          <w:color w:val="000000" w:themeColor="text1"/>
+          <w:sz w:val="28"/>
+          <w:szCs w:val="28"/>
+        </w:rPr>
+        <w:t xml:space="preserve"> dei modelli, mostrare i risultati degli addestramenti, testare, scaricare, cancellare i modelli addestrati.</w:t>
+      </w:r>
+    </w:p>
+    <w:p>
+      <w:pPr>
+        <w:spacing w:after="80" w:line="257" w:lineRule="auto"/>
+        <w:rPr>
+          <w:rFonts w:ascii="Arial Nova Light" w:hAnsi="Arial Nova Light" w:cs="Arial"/>
+          <w:color w:val="000000" w:themeColor="text1"/>
+          <w:sz w:val="28"/>
+          <w:szCs w:val="28"/>
+        </w:rPr>
+      </w:pPr>
+      <w:r>
+        <w:rPr>
+          <w:rFonts w:ascii="Arial Nova Light" w:hAnsi="Arial Nova Light" w:cs="Arial"/>
+          <w:color w:val="000000" w:themeColor="text1"/>
+          <w:sz w:val="28"/>
+          <w:szCs w:val="28"/>
+        </w:rPr>
+        <w:t xml:space="preserve">Infine si ha la possibilità di effettuare il logout in qualsiasi momento da questo sito cliccando </w:t>
+      </w:r>
+      <w:r>
+        <w:rPr>
+          <w:rFonts w:ascii="Arial Nova Light" w:hAnsi="Arial Nova Light" w:cs="Arial"/>
+          <w:color w:val="000000" w:themeColor="text1"/>
+          <w:sz w:val="28"/>
+          <w:szCs w:val="28"/>
+        </w:rPr>
+        <w:t>su</w:t>
+      </w:r>
+      <w:r>
+        <w:rPr>
+          <w:rFonts w:ascii="Arial Nova Light" w:hAnsi="Arial Nova Light" w:cs="Arial"/>
+          <w:color w:val="000000" w:themeColor="text1"/>
+          <w:sz w:val="28"/>
+          <w:szCs w:val="28"/>
+        </w:rPr>
+        <w:t xml:space="preserve">l pulsante </w:t>
+      </w:r>
+      <w:r>
+        <w:rPr>
+          <w:rFonts w:ascii="Arial Nova Light" w:hAnsi="Arial Nova Light" w:cs="Arial"/>
+          <w:b/>
+          <w:bCs/>
+          <w:i/>
+          <w:iCs/>
+          <w:color w:val="000000" w:themeColor="text1"/>
+          <w:sz w:val="28"/>
+          <w:szCs w:val="28"/>
+        </w:rPr>
+        <w:t>Logout</w:t>
+      </w:r>
+      <w:r>
+        <w:rPr>
+          <w:rFonts w:ascii="Arial Nova Light" w:hAnsi="Arial Nova Light" w:cs="Arial"/>
+          <w:b/>
+          <w:bCs/>
+          <w:i/>
+          <w:iCs/>
+          <w:color w:val="000000" w:themeColor="text1"/>
+          <w:sz w:val="28"/>
+          <w:szCs w:val="28"/>
+        </w:rPr>
+        <w:t xml:space="preserve"> </w:t>
+      </w:r>
+      <w:r>
+        <w:rPr>
+          <w:rFonts w:ascii="Arial Nova Light" w:hAnsi="Arial Nova Light" w:cs="Arial"/>
+          <w:color w:val="000000" w:themeColor="text1"/>
+          <w:sz w:val="28"/>
+          <w:szCs w:val="28"/>
+        </w:rPr>
+        <w:t xml:space="preserve">presente nella parte più bassa di questa pagina e nella </w:t>
+      </w:r>
+      <w:r>
+        <w:rPr>
+          <w:rFonts w:ascii="Arial Nova Light" w:hAnsi="Arial Nova Light" w:cs="Arial"/>
+          <w:color w:val="000000" w:themeColor="text1"/>
+          <w:sz w:val="28"/>
+          <w:szCs w:val="28"/>
+        </w:rPr>
+        <w:t>barra di navigazione</w:t>
+      </w:r>
+      <w:r>
+        <w:rPr>
+          <w:rFonts w:ascii="Arial Nova Light" w:hAnsi="Arial Nova Light" w:cs="Arial"/>
+          <w:color w:val="000000" w:themeColor="text1"/>
+          <w:sz w:val="28"/>
+          <w:szCs w:val="28"/>
+        </w:rPr>
+        <w:t xml:space="preserve"> delle altre pagine raggiunte a par</w:t>
+      </w:r>
+      <w:r>
+        <w:rPr>
+          <w:rFonts w:ascii="Arial Nova Light" w:hAnsi="Arial Nova Light" w:cs="Arial"/>
+          <w:color w:val="000000" w:themeColor="text1"/>
+          <w:sz w:val="28"/>
+          <w:szCs w:val="28"/>
+        </w:rPr>
+        <w:t>t</w:t>
+      </w:r>
+      <w:r>
+        <w:rPr>
+          <w:rFonts w:ascii="Arial Nova Light" w:hAnsi="Arial Nova Light" w:cs="Arial"/>
+          <w:color w:val="000000" w:themeColor="text1"/>
+          <w:sz w:val="28"/>
+          <w:szCs w:val="28"/>
+        </w:rPr>
+        <w:t>ire da questa.</w:t>
+      </w:r>
+    </w:p>
+    <w:p>
+      <w:pPr>
+        <w:spacing w:after="80" w:line="257" w:lineRule="auto"/>
+        <w:rPr>
+          <w:rFonts w:ascii="Arial Nova Light" w:hAnsi="Arial Nova Light" w:cs="Arial"/>
+          <w:color w:val="000000" w:themeColor="text1"/>
+          <w:sz w:val="28"/>
+          <w:szCs w:val="28"/>
+        </w:rPr>
+      </w:pPr>
+    </w:p>
+    <w:p>
+      <w:pPr>
+        <w:spacing w:after="80" w:line="257" w:lineRule="auto"/>
+        <w:rPr>
+          <w:rFonts w:ascii="Arial Nova Light" w:hAnsi="Arial Nova Light" w:cs="Arial"/>
+          <w:b/>
+          <w:bCs/>
+          <w:color w:val="000000" w:themeColor="text1"/>
+          <w:sz w:val="32"/>
+          <w:szCs w:val="32"/>
+        </w:rPr>
+      </w:pPr>
+      <w:r>
+        <w:rPr>
+          <w:rFonts w:ascii="Arial Nova Light" w:hAnsi="Arial Nova Light" w:cs="Arial"/>
+          <w:b/>
+          <w:bCs/>
+          <w:color w:val="000000" w:themeColor="text1"/>
+          <w:sz w:val="32"/>
+          <w:szCs w:val="32"/>
+        </w:rPr>
+        <w:t>Intents e Entities:</w:t>
+      </w:r>
+    </w:p>
+    <w:p>
+      <w:pPr>
+        <w:spacing w:after="80" w:line="257" w:lineRule="auto"/>
+        <w:rPr>
+          <w:rFonts w:ascii="Arial Nova Light" w:hAnsi="Arial Nova Light" w:cs="Arial"/>
+          <w:color w:val="000000" w:themeColor="text1"/>
+          <w:sz w:val="28"/>
+          <w:szCs w:val="28"/>
+        </w:rPr>
+      </w:pPr>
+      <w:r>
+        <w:rPr>
+          <w:rFonts w:ascii="Arial Nova Light" w:hAnsi="Arial Nova Light" w:cs="Arial"/>
+          <w:color w:val="000000" w:themeColor="text1"/>
+          <w:sz w:val="28"/>
+          <w:szCs w:val="28"/>
+        </w:rPr>
+        <w:t>Cliccando sul pulsante</w:t>
+      </w:r>
+      <w:r>
+        <w:rPr>
+          <w:rFonts w:ascii="Arial Nova Light" w:hAnsi="Arial Nova Light" w:cs="Arial"/>
+          <w:color w:val="000000" w:themeColor="text1"/>
+          <w:sz w:val="28"/>
+          <w:szCs w:val="28"/>
+        </w:rPr>
+        <w:t xml:space="preserve"> </w:t>
+      </w:r>
+      <w:r>
+        <w:rPr>
+          <w:rFonts w:ascii="Arial Nova Light" w:hAnsi="Arial Nova Light" w:cs="Arial"/>
+          <w:b/>
+          <w:bCs/>
+          <w:i/>
+          <w:iCs/>
+          <w:color w:val="000000" w:themeColor="text1"/>
+          <w:sz w:val="28"/>
+          <w:szCs w:val="28"/>
+        </w:rPr>
+        <w:t>Intents</w:t>
+      </w:r>
+      <w:r>
+        <w:rPr>
+          <w:rFonts w:ascii="Arial Nova Light" w:hAnsi="Arial Nova Light" w:cs="Arial"/>
+          <w:color w:val="000000" w:themeColor="text1"/>
+          <w:sz w:val="28"/>
+          <w:szCs w:val="28"/>
+        </w:rPr>
+        <w:t xml:space="preserve"> ci si sposta nella pagina dove è possibile gestire gli Intents:</w:t>
+      </w:r>
     </w:p>
     <w:p>
       <w:pPr>
@@ -2442,11 +2313,12 @@
           <w:sz w:val="28"/>
           <w:szCs w:val="28"/>
         </w:rPr>
+        <w:lastRenderedPageBreak/>
         <w:drawing>
-          <wp:inline distT="0" distB="0" distL="0" distR="0" wp14:anchorId="1BE73EF9" wp14:editId="6FABE50B">
+          <wp:inline distT="0" distB="0" distL="0" distR="0" wp14:anchorId="64EC0F95" wp14:editId="253CBC18">
             <wp:extent cx="6115050" cy="3257550"/>
             <wp:effectExtent l="0" t="0" r="0" b="0"/>
-            <wp:docPr id="9" name="Picture 9"/>
+            <wp:docPr id="7" name="Picture 7"/>
             <wp:cNvGraphicFramePr>
               <a:graphicFrameLocks xmlns:a="http://schemas.openxmlformats.org/drawingml/2006/main" noChangeAspect="1"/>
             </wp:cNvGraphicFramePr>
@@ -2454,7 +2326,7 @@
               <a:graphicData uri="http://schemas.openxmlformats.org/drawingml/2006/picture">
                 <pic:pic xmlns:pic="http://schemas.openxmlformats.org/drawingml/2006/picture">
                   <pic:nvPicPr>
-                    <pic:cNvPr id="0" name="Picture 2"/>
+                    <pic:cNvPr id="0" name="Picture 1"/>
                     <pic:cNvPicPr>
                       <a:picLocks noChangeAspect="1" noChangeArrowheads="1"/>
                     </pic:cNvPicPr>
@@ -2502,6 +2374,75 @@
           <w:szCs w:val="28"/>
         </w:rPr>
       </w:pPr>
+    </w:p>
+    <w:p>
+      <w:pPr>
+        <w:spacing w:after="80" w:line="257" w:lineRule="auto"/>
+        <w:rPr>
+          <w:rFonts w:ascii="Arial Nova Light" w:hAnsi="Arial Nova Light" w:cs="Arial"/>
+          <w:color w:val="000000" w:themeColor="text1"/>
+          <w:sz w:val="28"/>
+          <w:szCs w:val="28"/>
+        </w:rPr>
+      </w:pPr>
+      <w:r>
+        <w:rPr>
+          <w:rFonts w:ascii="Arial Nova Light" w:hAnsi="Arial Nova Light" w:cs="Arial"/>
+          <w:color w:val="000000" w:themeColor="text1"/>
+          <w:sz w:val="28"/>
+          <w:szCs w:val="28"/>
+        </w:rPr>
+        <w:t>Si ha quindi la possibilità di gestire gli Intents tramite una tabella CRUD, per cui è possibile inserire nuovi Intent (uno alla volta)</w:t>
+      </w:r>
+      <w:r>
+        <w:rPr>
+          <w:rFonts w:ascii="Arial Nova Light" w:hAnsi="Arial Nova Light" w:cs="Arial"/>
+          <w:color w:val="000000" w:themeColor="text1"/>
+          <w:sz w:val="28"/>
+          <w:szCs w:val="28"/>
+        </w:rPr>
+        <w:t xml:space="preserve">, cancellare gli Intent presenti (uno alla volta o anche tutti insieme), modificare gli Intent presenti (uno alla volta). </w:t>
+      </w:r>
+      <w:r>
+        <w:rPr>
+          <w:rFonts w:ascii="Arial Nova Light" w:hAnsi="Arial Nova Light" w:cs="Arial"/>
+          <w:color w:val="000000" w:themeColor="text1"/>
+          <w:sz w:val="28"/>
+          <w:szCs w:val="28"/>
+        </w:rPr>
+        <w:t xml:space="preserve">Non è possibile inserire Intent già presenti, come non è possibile modificare un Intent in modo tale che abbia lo stesso nome di un altro; inoltre non è possibile inserire Intent con caratteri speciali. </w:t>
+      </w:r>
+      <w:r>
+        <w:rPr>
+          <w:rFonts w:ascii="Arial Nova Light" w:hAnsi="Arial Nova Light" w:cs="Arial"/>
+          <w:color w:val="000000" w:themeColor="text1"/>
+          <w:sz w:val="28"/>
+          <w:szCs w:val="28"/>
+        </w:rPr>
+        <w:t>Di seguito viene riportato un esempio di inserimento di un Intent:</w:t>
+      </w:r>
+    </w:p>
+    <w:p>
+      <w:pPr>
+        <w:spacing w:after="80" w:line="257" w:lineRule="auto"/>
+        <w:rPr>
+          <w:rFonts w:ascii="Arial Nova Light" w:hAnsi="Arial Nova Light" w:cs="Arial"/>
+          <w:color w:val="000000" w:themeColor="text1"/>
+          <w:sz w:val="28"/>
+          <w:szCs w:val="28"/>
+        </w:rPr>
+      </w:pPr>
+    </w:p>
+    <w:p>
+      <w:pPr>
+        <w:spacing w:after="80" w:line="257" w:lineRule="auto"/>
+        <w:rPr>
+          <w:rFonts w:ascii="Arial Nova Light" w:hAnsi="Arial Nova Light" w:cs="Arial"/>
+          <w:color w:val="000000" w:themeColor="text1"/>
+          <w:sz w:val="28"/>
+          <w:szCs w:val="28"/>
+        </w:rPr>
+      </w:pPr>
       <w:r>
         <w:rPr>
           <w:rFonts w:ascii="Arial Nova Light" w:hAnsi="Arial Nova Light" w:cs="Arial"/>
@@ -2510,12 +2451,11 @@
           <w:sz w:val="28"/>
           <w:szCs w:val="28"/>
         </w:rPr>
-        <w:lastRenderedPageBreak/>
         <w:drawing>
-          <wp:inline distT="0" distB="0" distL="0" distR="0" wp14:anchorId="0673ED16" wp14:editId="3DB20551">
+          <wp:inline distT="0" distB="0" distL="0" distR="0" wp14:anchorId="1BE73EF9" wp14:editId="6FABE50B">
             <wp:extent cx="6115050" cy="3257550"/>
             <wp:effectExtent l="0" t="0" r="0" b="0"/>
-            <wp:docPr id="10" name="Picture 10"/>
+            <wp:docPr id="9" name="Picture 9"/>
             <wp:cNvGraphicFramePr>
               <a:graphicFrameLocks xmlns:a="http://schemas.openxmlformats.org/drawingml/2006/main" noChangeAspect="1"/>
             </wp:cNvGraphicFramePr>
@@ -2523,7 +2463,7 @@
               <a:graphicData uri="http://schemas.openxmlformats.org/drawingml/2006/picture">
                 <pic:pic xmlns:pic="http://schemas.openxmlformats.org/drawingml/2006/picture">
                   <pic:nvPicPr>
-                    <pic:cNvPr id="0" name="Picture 3"/>
+                    <pic:cNvPr id="0" name="Picture 2"/>
                     <pic:cNvPicPr>
                       <a:picLocks noChangeAspect="1" noChangeArrowheads="1"/>
                     </pic:cNvPicPr>
@@ -2571,203 +2511,6 @@
           <w:szCs w:val="28"/>
         </w:rPr>
       </w:pPr>
-    </w:p>
-    <w:p>
-      <w:pPr>
-        <w:spacing w:after="80" w:line="257" w:lineRule="auto"/>
-        <w:rPr>
-          <w:rFonts w:ascii="Arial Nova Light" w:hAnsi="Arial Nova Light" w:cs="Arial"/>
-          <w:color w:val="000000" w:themeColor="text1"/>
-          <w:sz w:val="28"/>
-          <w:szCs w:val="28"/>
-        </w:rPr>
-      </w:pPr>
-      <w:r>
-        <w:rPr>
-          <w:rFonts w:ascii="Arial Nova Light" w:hAnsi="Arial Nova Light" w:cs="Arial"/>
-          <w:color w:val="000000" w:themeColor="text1"/>
-          <w:sz w:val="28"/>
-          <w:szCs w:val="28"/>
-        </w:rPr>
-        <w:t xml:space="preserve">Per tornare </w:t>
-      </w:r>
-      <w:r>
-        <w:rPr>
-          <w:rFonts w:ascii="Arial Nova Light" w:hAnsi="Arial Nova Light" w:cs="Arial"/>
-          <w:color w:val="000000" w:themeColor="text1"/>
-          <w:sz w:val="28"/>
-          <w:szCs w:val="28"/>
-        </w:rPr>
-        <w:t>alla pagina precedente</w:t>
-      </w:r>
-      <w:r>
-        <w:rPr>
-          <w:rFonts w:ascii="Arial Nova Light" w:hAnsi="Arial Nova Light" w:cs="Arial"/>
-          <w:color w:val="000000" w:themeColor="text1"/>
-          <w:sz w:val="28"/>
-          <w:szCs w:val="28"/>
-        </w:rPr>
-        <w:t xml:space="preserve"> cliccare sul pulsante </w:t>
-      </w:r>
-      <w:r>
-        <w:rPr>
-          <w:rFonts w:ascii="Arial Nova Light" w:hAnsi="Arial Nova Light" w:cs="Arial"/>
-          <w:b/>
-          <w:bCs/>
-          <w:i/>
-          <w:iCs/>
-          <w:color w:val="000000" w:themeColor="text1"/>
-          <w:sz w:val="28"/>
-          <w:szCs w:val="28"/>
-        </w:rPr>
-        <w:t>Home</w:t>
-      </w:r>
-      <w:r>
-        <w:rPr>
-          <w:rFonts w:ascii="Arial Nova Light" w:hAnsi="Arial Nova Light" w:cs="Arial"/>
-          <w:color w:val="000000" w:themeColor="text1"/>
-          <w:sz w:val="28"/>
-          <w:szCs w:val="28"/>
-        </w:rPr>
-        <w:t xml:space="preserve"> nella barra di navigazione.</w:t>
-      </w:r>
-    </w:p>
-    <w:p>
-      <w:pPr>
-        <w:spacing w:after="80" w:line="257" w:lineRule="auto"/>
-        <w:rPr>
-          <w:rFonts w:ascii="Arial Nova Light" w:hAnsi="Arial Nova Light" w:cs="Arial"/>
-          <w:color w:val="000000" w:themeColor="text1"/>
-          <w:sz w:val="28"/>
-          <w:szCs w:val="28"/>
-        </w:rPr>
-      </w:pPr>
-      <w:r>
-        <w:rPr>
-          <w:rFonts w:ascii="Arial Nova Light" w:hAnsi="Arial Nova Light" w:cs="Arial"/>
-          <w:color w:val="000000" w:themeColor="text1"/>
-          <w:sz w:val="28"/>
-          <w:szCs w:val="28"/>
-        </w:rPr>
-        <w:t>Considerazioni analoghe possono essere fatte anche per la pagina delle Entities, dove è possibile gestire le Entities tramite una tabella CRUD.</w:t>
-      </w:r>
-    </w:p>
-    <w:p>
-      <w:pPr>
-        <w:spacing w:after="80" w:line="257" w:lineRule="auto"/>
-        <w:rPr>
-          <w:rFonts w:ascii="Arial Nova Light" w:hAnsi="Arial Nova Light" w:cs="Arial"/>
-          <w:color w:val="000000" w:themeColor="text1"/>
-          <w:sz w:val="28"/>
-          <w:szCs w:val="28"/>
-        </w:rPr>
-      </w:pPr>
-    </w:p>
-    <w:p>
-      <w:pPr>
-        <w:spacing w:after="80" w:line="257" w:lineRule="auto"/>
-        <w:rPr>
-          <w:rFonts w:ascii="Arial Nova Light" w:hAnsi="Arial Nova Light" w:cs="Arial"/>
-          <w:b/>
-          <w:bCs/>
-          <w:color w:val="000000" w:themeColor="text1"/>
-          <w:sz w:val="32"/>
-          <w:szCs w:val="32"/>
-        </w:rPr>
-      </w:pPr>
-      <w:r>
-        <w:rPr>
-          <w:rFonts w:ascii="Arial Nova Light" w:hAnsi="Arial Nova Light" w:cs="Arial"/>
-          <w:b/>
-          <w:bCs/>
-          <w:color w:val="000000" w:themeColor="text1"/>
-          <w:sz w:val="32"/>
-          <w:szCs w:val="32"/>
-        </w:rPr>
-        <w:t>Dataset:</w:t>
-      </w:r>
-    </w:p>
-    <w:p>
-      <w:pPr>
-        <w:spacing w:after="80" w:line="257" w:lineRule="auto"/>
-        <w:rPr>
-          <w:rFonts w:ascii="Arial Nova Light" w:hAnsi="Arial Nova Light" w:cs="Arial"/>
-          <w:color w:val="000000" w:themeColor="text1"/>
-          <w:sz w:val="28"/>
-          <w:szCs w:val="28"/>
-        </w:rPr>
-      </w:pPr>
-      <w:r>
-        <w:rPr>
-          <w:rFonts w:ascii="Arial Nova Light" w:hAnsi="Arial Nova Light" w:cs="Arial"/>
-          <w:color w:val="000000" w:themeColor="text1"/>
-          <w:sz w:val="28"/>
-          <w:szCs w:val="28"/>
-        </w:rPr>
-        <w:t xml:space="preserve">Cliccando sul pulsante </w:t>
-      </w:r>
-      <w:r>
-        <w:rPr>
-          <w:rFonts w:ascii="Arial Nova Light" w:hAnsi="Arial Nova Light" w:cs="Arial"/>
-          <w:b/>
-          <w:bCs/>
-          <w:i/>
-          <w:iCs/>
-          <w:color w:val="000000" w:themeColor="text1"/>
-          <w:sz w:val="28"/>
-          <w:szCs w:val="28"/>
-        </w:rPr>
-        <w:t>Dataset</w:t>
-      </w:r>
-      <w:r>
-        <w:rPr>
-          <w:rFonts w:ascii="Arial Nova Light" w:hAnsi="Arial Nova Light" w:cs="Arial"/>
-          <w:color w:val="000000" w:themeColor="text1"/>
-          <w:sz w:val="28"/>
-          <w:szCs w:val="28"/>
-        </w:rPr>
-        <w:t xml:space="preserve"> ci si sposta nella pagina dove è possibile gestire </w:t>
-      </w:r>
-      <w:r>
-        <w:rPr>
-          <w:rFonts w:ascii="Arial Nova Light" w:hAnsi="Arial Nova Light" w:cs="Arial"/>
-          <w:color w:val="000000" w:themeColor="text1"/>
-          <w:sz w:val="28"/>
-          <w:szCs w:val="28"/>
-        </w:rPr>
-        <w:t>le Training Phrases</w:t>
-      </w:r>
-      <w:r>
-        <w:rPr>
-          <w:rFonts w:ascii="Arial Nova Light" w:hAnsi="Arial Nova Light" w:cs="Arial"/>
-          <w:color w:val="000000" w:themeColor="text1"/>
-          <w:sz w:val="28"/>
-          <w:szCs w:val="28"/>
-        </w:rPr>
-        <w:t>:</w:t>
-      </w:r>
-    </w:p>
-    <w:p>
-      <w:pPr>
-        <w:spacing w:after="80" w:line="257" w:lineRule="auto"/>
-        <w:rPr>
-          <w:rFonts w:ascii="Arial Nova Light" w:hAnsi="Arial Nova Light" w:cs="Arial"/>
-          <w:color w:val="000000" w:themeColor="text1"/>
-          <w:sz w:val="28"/>
-          <w:szCs w:val="28"/>
-        </w:rPr>
-      </w:pPr>
-    </w:p>
-    <w:p>
-      <w:pPr>
-        <w:spacing w:after="80" w:line="257" w:lineRule="auto"/>
-        <w:rPr>
-          <w:rFonts w:ascii="Arial Nova Light" w:hAnsi="Arial Nova Light" w:cs="Arial"/>
-          <w:color w:val="000000" w:themeColor="text1"/>
-          <w:sz w:val="28"/>
-          <w:szCs w:val="28"/>
-        </w:rPr>
-      </w:pPr>
       <w:r>
         <w:rPr>
           <w:rFonts w:ascii="Arial Nova Light" w:hAnsi="Arial Nova Light" w:cs="Arial"/>
@@ -2778,10 +2521,10 @@
         </w:rPr>
         <w:lastRenderedPageBreak/>
         <w:drawing>
-          <wp:inline distT="0" distB="0" distL="0" distR="0" wp14:anchorId="2394578C" wp14:editId="089BE984">
+          <wp:inline distT="0" distB="0" distL="0" distR="0" wp14:anchorId="0673ED16" wp14:editId="3DB20551">
             <wp:extent cx="6115050" cy="3257550"/>
             <wp:effectExtent l="0" t="0" r="0" b="0"/>
-            <wp:docPr id="11" name="Picture 11"/>
+            <wp:docPr id="10" name="Picture 10"/>
             <wp:cNvGraphicFramePr>
               <a:graphicFrameLocks xmlns:a="http://schemas.openxmlformats.org/drawingml/2006/main" noChangeAspect="1"/>
             </wp:cNvGraphicFramePr>
@@ -2789,7 +2532,7 @@
               <a:graphicData uri="http://schemas.openxmlformats.org/drawingml/2006/picture">
                 <pic:pic xmlns:pic="http://schemas.openxmlformats.org/drawingml/2006/picture">
                   <pic:nvPicPr>
-                    <pic:cNvPr id="0" name="Picture 4"/>
+                    <pic:cNvPr id="0" name="Picture 3"/>
                     <pic:cNvPicPr>
                       <a:picLocks noChangeAspect="1" noChangeArrowheads="1"/>
                     </pic:cNvPicPr>
@@ -2843,6 +2586,41 @@
         <w:spacing w:after="80" w:line="257" w:lineRule="auto"/>
         <w:rPr>
           <w:rFonts w:ascii="Arial Nova Light" w:hAnsi="Arial Nova Light" w:cs="Arial"/>
+          <w:color w:val="000000" w:themeColor="text1"/>
+          <w:sz w:val="28"/>
+          <w:szCs w:val="28"/>
+        </w:rPr>
+      </w:pPr>
+      <w:r>
+        <w:rPr>
+          <w:rFonts w:ascii="Arial Nova Light" w:hAnsi="Arial Nova Light" w:cs="Arial"/>
+          <w:color w:val="000000" w:themeColor="text1"/>
+          <w:sz w:val="28"/>
+          <w:szCs w:val="28"/>
+        </w:rPr>
+        <w:t xml:space="preserve">Per tornare </w:t>
+      </w:r>
+      <w:r>
+        <w:rPr>
+          <w:rFonts w:ascii="Arial Nova Light" w:hAnsi="Arial Nova Light" w:cs="Arial"/>
+          <w:color w:val="000000" w:themeColor="text1"/>
+          <w:sz w:val="28"/>
+          <w:szCs w:val="28"/>
+        </w:rPr>
+        <w:t>alla pagina precedente</w:t>
+      </w:r>
+      <w:r>
+        <w:rPr>
+          <w:rFonts w:ascii="Arial Nova Light" w:hAnsi="Arial Nova Light" w:cs="Arial"/>
+          <w:color w:val="000000" w:themeColor="text1"/>
+          <w:sz w:val="28"/>
+          <w:szCs w:val="28"/>
+        </w:rPr>
+        <w:t xml:space="preserve"> cliccare sul pulsante </w:t>
+      </w:r>
+      <w:r>
+        <w:rPr>
+          <w:rFonts w:ascii="Arial Nova Light" w:hAnsi="Arial Nova Light" w:cs="Arial"/>
           <w:b/>
           <w:bCs/>
           <w:i/>
@@ -2851,15 +2629,91 @@
           <w:sz w:val="28"/>
           <w:szCs w:val="28"/>
         </w:rPr>
-      </w:pPr>
-      <w:r>
-        <w:rPr>
-          <w:rFonts w:ascii="Arial Nova Light" w:hAnsi="Arial Nova Light" w:cs="Arial"/>
-          <w:color w:val="000000" w:themeColor="text1"/>
-          <w:sz w:val="28"/>
-          <w:szCs w:val="28"/>
-        </w:rPr>
-        <w:t xml:space="preserve">In maniera molto simile alla gestione degli Intents e delle Entities, anche qui è possibile gestire le Training Phrases tramite una tabella CRUD; però qui è possibile inserire diversi valori in più, tra cui l’Intent, le Entities, il Sentiment e l’Emotion associati alla Training Phrase bersaglio. Se si vogliono specificare le Entities per una Training Phrase sarà necessario annotare la frase stessa, operazione possibile durante la creazione della frase o cliccando l’ultimo pulsante sulla destra di una Training Phrase. Infine è anche possibile inserire un intero Dataset leggendolo da file cliccando sul pulsante </w:t>
+        <w:t>Home</w:t>
+      </w:r>
+      <w:r>
+        <w:rPr>
+          <w:rFonts w:ascii="Arial Nova Light" w:hAnsi="Arial Nova Light" w:cs="Arial"/>
+          <w:color w:val="000000" w:themeColor="text1"/>
+          <w:sz w:val="28"/>
+          <w:szCs w:val="28"/>
+        </w:rPr>
+        <w:t xml:space="preserve"> nella barra di navigazione.</w:t>
+      </w:r>
+    </w:p>
+    <w:p>
+      <w:pPr>
+        <w:spacing w:after="80" w:line="257" w:lineRule="auto"/>
+        <w:rPr>
+          <w:rFonts w:ascii="Arial Nova Light" w:hAnsi="Arial Nova Light" w:cs="Arial"/>
+          <w:color w:val="000000" w:themeColor="text1"/>
+          <w:sz w:val="28"/>
+          <w:szCs w:val="28"/>
+        </w:rPr>
+      </w:pPr>
+      <w:r>
+        <w:rPr>
+          <w:rFonts w:ascii="Arial Nova Light" w:hAnsi="Arial Nova Light" w:cs="Arial"/>
+          <w:color w:val="000000" w:themeColor="text1"/>
+          <w:sz w:val="28"/>
+          <w:szCs w:val="28"/>
+        </w:rPr>
+        <w:t>Considerazioni analoghe possono essere fatte anche per la pagina delle Entities, dove è possibile gestire le Entities tramite una tabella CRUD.</w:t>
+      </w:r>
+    </w:p>
+    <w:p>
+      <w:pPr>
+        <w:spacing w:after="80" w:line="257" w:lineRule="auto"/>
+        <w:rPr>
+          <w:rFonts w:ascii="Arial Nova Light" w:hAnsi="Arial Nova Light" w:cs="Arial"/>
+          <w:color w:val="000000" w:themeColor="text1"/>
+          <w:sz w:val="28"/>
+          <w:szCs w:val="28"/>
+        </w:rPr>
+      </w:pPr>
+    </w:p>
+    <w:p>
+      <w:pPr>
+        <w:spacing w:after="80" w:line="257" w:lineRule="auto"/>
+        <w:rPr>
+          <w:rFonts w:ascii="Arial Nova Light" w:hAnsi="Arial Nova Light" w:cs="Arial"/>
+          <w:b/>
+          <w:bCs/>
+          <w:color w:val="000000" w:themeColor="text1"/>
+          <w:sz w:val="32"/>
+          <w:szCs w:val="32"/>
+        </w:rPr>
+      </w:pPr>
+      <w:r>
+        <w:rPr>
+          <w:rFonts w:ascii="Arial Nova Light" w:hAnsi="Arial Nova Light" w:cs="Arial"/>
+          <w:b/>
+          <w:bCs/>
+          <w:color w:val="000000" w:themeColor="text1"/>
+          <w:sz w:val="32"/>
+          <w:szCs w:val="32"/>
+        </w:rPr>
+        <w:t>Dataset:</w:t>
+      </w:r>
+    </w:p>
+    <w:p>
+      <w:pPr>
+        <w:spacing w:after="80" w:line="257" w:lineRule="auto"/>
+        <w:rPr>
+          <w:rFonts w:ascii="Arial Nova Light" w:hAnsi="Arial Nova Light" w:cs="Arial"/>
+          <w:color w:val="000000" w:themeColor="text1"/>
+          <w:sz w:val="28"/>
+          <w:szCs w:val="28"/>
+        </w:rPr>
+      </w:pPr>
+      <w:r>
+        <w:rPr>
+          <w:rFonts w:ascii="Arial Nova Light" w:hAnsi="Arial Nova Light" w:cs="Arial"/>
+          <w:color w:val="000000" w:themeColor="text1"/>
+          <w:sz w:val="28"/>
+          <w:szCs w:val="28"/>
+        </w:rPr>
+        <w:t xml:space="preserve">Cliccando sul pulsante </w:t>
       </w:r>
       <w:r>
         <w:rPr>
@@ -2872,59 +2726,46 @@
           <w:sz w:val="28"/>
           <w:szCs w:val="28"/>
         </w:rPr>
-        <w:t>Importa Dataset</w:t>
-      </w:r>
-      <w:r>
-        <w:rPr>
-          <w:rFonts w:ascii="Arial Nova Light" w:hAnsi="Arial Nova Light" w:cs="Arial"/>
-          <w:b/>
-          <w:bCs/>
-          <w:i/>
-          <w:iCs/>
-          <w:color w:val="000000" w:themeColor="text1"/>
-          <w:sz w:val="28"/>
-          <w:szCs w:val="28"/>
-        </w:rPr>
-        <w:t>.</w:t>
-      </w:r>
-    </w:p>
-    <w:p>
-      <w:pPr>
-        <w:spacing w:after="80" w:line="257" w:lineRule="auto"/>
-        <w:rPr>
-          <w:rFonts w:ascii="Arial Nova Light" w:hAnsi="Arial Nova Light" w:cs="Arial"/>
-          <w:color w:val="000000" w:themeColor="text1"/>
-          <w:sz w:val="28"/>
-          <w:szCs w:val="28"/>
-        </w:rPr>
-      </w:pPr>
-      <w:r>
-        <w:rPr>
-          <w:rFonts w:ascii="Arial Nova Light" w:hAnsi="Arial Nova Light" w:cs="Arial"/>
-          <w:color w:val="000000" w:themeColor="text1"/>
-          <w:sz w:val="28"/>
-          <w:szCs w:val="28"/>
-        </w:rPr>
-        <w:t xml:space="preserve">Di seguito </w:t>
-      </w:r>
-      <w:r>
-        <w:rPr>
-          <w:rFonts w:ascii="Arial Nova Light" w:hAnsi="Arial Nova Light" w:cs="Arial"/>
-          <w:color w:val="000000" w:themeColor="text1"/>
-          <w:sz w:val="28"/>
-          <w:szCs w:val="28"/>
-        </w:rPr>
-        <w:t>viene</w:t>
-      </w:r>
-      <w:r>
-        <w:rPr>
-          <w:rFonts w:ascii="Arial Nova Light" w:hAnsi="Arial Nova Light" w:cs="Arial"/>
-          <w:color w:val="000000" w:themeColor="text1"/>
-          <w:sz w:val="28"/>
-          <w:szCs w:val="28"/>
-        </w:rPr>
-        <w:t xml:space="preserve"> riportato un esempio di inserimento con annotazione di una Training Phrase:</w:t>
-      </w:r>
+        <w:t>Dataset</w:t>
+      </w:r>
+      <w:r>
+        <w:rPr>
+          <w:rFonts w:ascii="Arial Nova Light" w:hAnsi="Arial Nova Light" w:cs="Arial"/>
+          <w:color w:val="000000" w:themeColor="text1"/>
+          <w:sz w:val="28"/>
+          <w:szCs w:val="28"/>
+        </w:rPr>
+        <w:t xml:space="preserve"> ci si sposta nella pagina dove è possibile gestire </w:t>
+      </w:r>
+      <w:r>
+        <w:rPr>
+          <w:rFonts w:ascii="Arial Nova Light" w:hAnsi="Arial Nova Light" w:cs="Arial"/>
+          <w:color w:val="000000" w:themeColor="text1"/>
+          <w:sz w:val="28"/>
+          <w:szCs w:val="28"/>
+        </w:rPr>
+        <w:t>le Training Phrases</w:t>
+      </w:r>
+      <w:r>
+        <w:rPr>
+          <w:rFonts w:ascii="Arial Nova Light" w:hAnsi="Arial Nova Light" w:cs="Arial"/>
+          <w:color w:val="000000" w:themeColor="text1"/>
+          <w:sz w:val="28"/>
+          <w:szCs w:val="28"/>
+        </w:rPr>
+        <w:t>:</w:t>
+      </w:r>
+    </w:p>
+    <w:p>
+      <w:pPr>
+        <w:spacing w:after="80" w:line="257" w:lineRule="auto"/>
+        <w:rPr>
+          <w:rFonts w:ascii="Arial Nova Light" w:hAnsi="Arial Nova Light" w:cs="Arial"/>
+          <w:color w:val="000000" w:themeColor="text1"/>
+          <w:sz w:val="28"/>
+          <w:szCs w:val="28"/>
+        </w:rPr>
+      </w:pPr>
     </w:p>
     <w:p>
       <w:pPr>
@@ -2944,12 +2785,11 @@
           <w:sz w:val="28"/>
           <w:szCs w:val="28"/>
         </w:rPr>
-        <w:lastRenderedPageBreak/>
         <w:drawing>
-          <wp:inline distT="0" distB="0" distL="0" distR="0" wp14:anchorId="5BD22E1E" wp14:editId="5693F0C9">
+          <wp:inline distT="0" distB="0" distL="0" distR="0" wp14:anchorId="2394578C" wp14:editId="089BE984">
             <wp:extent cx="6115050" cy="3257550"/>
             <wp:effectExtent l="0" t="0" r="0" b="0"/>
-            <wp:docPr id="12" name="Picture 12"/>
+            <wp:docPr id="11" name="Picture 11"/>
             <wp:cNvGraphicFramePr>
               <a:graphicFrameLocks xmlns:a="http://schemas.openxmlformats.org/drawingml/2006/main" noChangeAspect="1"/>
             </wp:cNvGraphicFramePr>
@@ -2957,7 +2797,7 @@
               <a:graphicData uri="http://schemas.openxmlformats.org/drawingml/2006/picture">
                 <pic:pic xmlns:pic="http://schemas.openxmlformats.org/drawingml/2006/picture">
                   <pic:nvPicPr>
-                    <pic:cNvPr id="0" name="Picture 5"/>
+                    <pic:cNvPr id="0" name="Picture 4"/>
                     <pic:cNvPicPr>
                       <a:picLocks noChangeAspect="1" noChangeArrowheads="1"/>
                     </pic:cNvPicPr>
@@ -3005,6 +2845,117 @@
           <w:szCs w:val="28"/>
         </w:rPr>
       </w:pPr>
+    </w:p>
+    <w:p>
+      <w:pPr>
+        <w:spacing w:after="80" w:line="257" w:lineRule="auto"/>
+        <w:rPr>
+          <w:rFonts w:ascii="Arial Nova Light" w:hAnsi="Arial Nova Light" w:cs="Arial"/>
+          <w:b/>
+          <w:bCs/>
+          <w:i/>
+          <w:iCs/>
+          <w:color w:val="000000" w:themeColor="text1"/>
+          <w:sz w:val="28"/>
+          <w:szCs w:val="28"/>
+        </w:rPr>
+      </w:pPr>
+      <w:r>
+        <w:rPr>
+          <w:rFonts w:ascii="Arial Nova Light" w:hAnsi="Arial Nova Light" w:cs="Arial"/>
+          <w:color w:val="000000" w:themeColor="text1"/>
+          <w:sz w:val="28"/>
+          <w:szCs w:val="28"/>
+        </w:rPr>
+        <w:lastRenderedPageBreak/>
+        <w:t xml:space="preserve">In maniera molto simile alla gestione degli Intents e delle Entities, anche qui è possibile gestire le Training Phrases tramite una tabella CRUD; però qui è possibile inserire diversi valori in più, tra cui l’Intent, le Entities, il Sentiment e l’Emotion associati alla Training Phrase bersaglio. Se si vogliono specificare le Entities per una Training Phrase sarà necessario annotare la frase stessa, operazione possibile durante la creazione della frase o cliccando l’ultimo pulsante sulla destra di una Training Phrase. Infine è anche possibile inserire un intero Dataset leggendolo da file cliccando sul pulsante </w:t>
+      </w:r>
+      <w:r>
+        <w:rPr>
+          <w:rFonts w:ascii="Arial Nova Light" w:hAnsi="Arial Nova Light" w:cs="Arial"/>
+          <w:b/>
+          <w:bCs/>
+          <w:i/>
+          <w:iCs/>
+          <w:color w:val="000000" w:themeColor="text1"/>
+          <w:sz w:val="28"/>
+          <w:szCs w:val="28"/>
+        </w:rPr>
+        <w:t>Importa Dataset</w:t>
+      </w:r>
+      <w:r>
+        <w:rPr>
+          <w:rFonts w:ascii="Arial Nova Light" w:hAnsi="Arial Nova Light" w:cs="Arial"/>
+          <w:b/>
+          <w:bCs/>
+          <w:i/>
+          <w:iCs/>
+          <w:color w:val="000000" w:themeColor="text1"/>
+          <w:sz w:val="28"/>
+          <w:szCs w:val="28"/>
+        </w:rPr>
+        <w:t>.</w:t>
+      </w:r>
+    </w:p>
+    <w:p>
+      <w:pPr>
+        <w:spacing w:after="80" w:line="257" w:lineRule="auto"/>
+        <w:rPr>
+          <w:rFonts w:ascii="Arial Nova Light" w:hAnsi="Arial Nova Light" w:cs="Arial"/>
+          <w:color w:val="000000" w:themeColor="text1"/>
+          <w:sz w:val="28"/>
+          <w:szCs w:val="28"/>
+        </w:rPr>
+      </w:pPr>
+      <w:r>
+        <w:rPr>
+          <w:rFonts w:ascii="Arial Nova Light" w:hAnsi="Arial Nova Light" w:cs="Arial"/>
+          <w:color w:val="000000" w:themeColor="text1"/>
+          <w:sz w:val="28"/>
+          <w:szCs w:val="28"/>
+        </w:rPr>
+        <w:t xml:space="preserve">Di seguito </w:t>
+      </w:r>
+      <w:r>
+        <w:rPr>
+          <w:rFonts w:ascii="Arial Nova Light" w:hAnsi="Arial Nova Light" w:cs="Arial"/>
+          <w:color w:val="000000" w:themeColor="text1"/>
+          <w:sz w:val="28"/>
+          <w:szCs w:val="28"/>
+        </w:rPr>
+        <w:t>viene</w:t>
+      </w:r>
+      <w:r>
+        <w:rPr>
+          <w:rFonts w:ascii="Arial Nova Light" w:hAnsi="Arial Nova Light" w:cs="Arial"/>
+          <w:color w:val="000000" w:themeColor="text1"/>
+          <w:sz w:val="28"/>
+          <w:szCs w:val="28"/>
+        </w:rPr>
+        <w:t xml:space="preserve"> riportato un esempio di inserimento con annotazione di una Training Phrase:</w:t>
+      </w:r>
+    </w:p>
+    <w:p>
+      <w:pPr>
+        <w:spacing w:after="80" w:line="257" w:lineRule="auto"/>
+        <w:rPr>
+          <w:rFonts w:ascii="Arial Nova Light" w:hAnsi="Arial Nova Light" w:cs="Arial"/>
+          <w:color w:val="000000" w:themeColor="text1"/>
+          <w:sz w:val="28"/>
+          <w:szCs w:val="28"/>
+        </w:rPr>
+      </w:pPr>
+    </w:p>
+    <w:p>
+      <w:pPr>
+        <w:spacing w:after="80" w:line="257" w:lineRule="auto"/>
+        <w:rPr>
+          <w:rFonts w:ascii="Arial Nova Light" w:hAnsi="Arial Nova Light" w:cs="Arial"/>
+          <w:color w:val="000000" w:themeColor="text1"/>
+          <w:sz w:val="28"/>
+          <w:szCs w:val="28"/>
+        </w:rPr>
+      </w:pPr>
       <w:r>
         <w:rPr>
           <w:rFonts w:ascii="Arial Nova Light" w:hAnsi="Arial Nova Light" w:cs="Arial"/>
@@ -3014,10 +2965,10 @@
           <w:szCs w:val="28"/>
         </w:rPr>
         <w:drawing>
-          <wp:inline distT="0" distB="0" distL="0" distR="0" wp14:anchorId="1FD41FAD" wp14:editId="4BFAF70F">
+          <wp:inline distT="0" distB="0" distL="0" distR="0" wp14:anchorId="5BD22E1E" wp14:editId="5693F0C9">
             <wp:extent cx="6115050" cy="3257550"/>
             <wp:effectExtent l="0" t="0" r="0" b="0"/>
-            <wp:docPr id="13" name="Picture 13"/>
+            <wp:docPr id="12" name="Picture 12"/>
             <wp:cNvGraphicFramePr>
               <a:graphicFrameLocks xmlns:a="http://schemas.openxmlformats.org/drawingml/2006/main" noChangeAspect="1"/>
             </wp:cNvGraphicFramePr>
@@ -3025,7 +2976,7 @@
               <a:graphicData uri="http://schemas.openxmlformats.org/drawingml/2006/picture">
                 <pic:pic xmlns:pic="http://schemas.openxmlformats.org/drawingml/2006/picture">
                   <pic:nvPicPr>
-                    <pic:cNvPr id="0" name="Picture 6"/>
+                    <pic:cNvPr id="0" name="Picture 5"/>
                     <pic:cNvPicPr>
                       <a:picLocks noChangeAspect="1" noChangeArrowheads="1"/>
                     </pic:cNvPicPr>
@@ -3073,116 +3024,6 @@
           <w:szCs w:val="28"/>
         </w:rPr>
       </w:pPr>
-    </w:p>
-    <w:p>
-      <w:pPr>
-        <w:spacing w:after="80" w:line="257" w:lineRule="auto"/>
-        <w:rPr>
-          <w:rFonts w:ascii="Arial Nova Light" w:hAnsi="Arial Nova Light" w:cs="Arial"/>
-          <w:b/>
-          <w:bCs/>
-          <w:color w:val="000000" w:themeColor="text1"/>
-          <w:sz w:val="32"/>
-          <w:szCs w:val="32"/>
-        </w:rPr>
-      </w:pPr>
-      <w:r>
-        <w:rPr>
-          <w:rFonts w:ascii="Arial Nova Light" w:hAnsi="Arial Nova Light" w:cs="Arial"/>
-          <w:b/>
-          <w:bCs/>
-          <w:color w:val="000000" w:themeColor="text1"/>
-          <w:sz w:val="32"/>
-          <w:szCs w:val="32"/>
-        </w:rPr>
-        <w:t>Addestramento e Status modelli</w:t>
-      </w:r>
-      <w:r>
-        <w:rPr>
-          <w:rFonts w:ascii="Arial Nova Light" w:hAnsi="Arial Nova Light" w:cs="Arial"/>
-          <w:b/>
-          <w:bCs/>
-          <w:color w:val="000000" w:themeColor="text1"/>
-          <w:sz w:val="32"/>
-          <w:szCs w:val="32"/>
-        </w:rPr>
-        <w:t>:</w:t>
-      </w:r>
-    </w:p>
-    <w:p>
-      <w:pPr>
-        <w:spacing w:after="80" w:line="257" w:lineRule="auto"/>
-        <w:rPr>
-          <w:rFonts w:ascii="Arial Nova Light" w:hAnsi="Arial Nova Light" w:cs="Arial"/>
-          <w:color w:val="000000" w:themeColor="text1"/>
-          <w:sz w:val="28"/>
-          <w:szCs w:val="28"/>
-        </w:rPr>
-      </w:pPr>
-      <w:r>
-        <w:rPr>
-          <w:rFonts w:ascii="Arial Nova Light" w:hAnsi="Arial Nova Light" w:cs="Arial"/>
-          <w:color w:val="000000" w:themeColor="text1"/>
-          <w:sz w:val="28"/>
-          <w:szCs w:val="28"/>
-        </w:rPr>
-        <w:t xml:space="preserve">Cliccando sul pulsante </w:t>
-      </w:r>
-      <w:r>
-        <w:rPr>
-          <w:rFonts w:ascii="Arial Nova Light" w:hAnsi="Arial Nova Light" w:cs="Arial"/>
-          <w:b/>
-          <w:bCs/>
-          <w:i/>
-          <w:iCs/>
-          <w:color w:val="000000" w:themeColor="text1"/>
-          <w:sz w:val="28"/>
-          <w:szCs w:val="28"/>
-        </w:rPr>
-        <w:t>Avviare addestramento modello/i</w:t>
-      </w:r>
-      <w:r>
-        <w:rPr>
-          <w:rFonts w:ascii="Arial Nova Light" w:hAnsi="Arial Nova Light" w:cs="Arial"/>
-          <w:b/>
-          <w:bCs/>
-          <w:i/>
-          <w:iCs/>
-          <w:color w:val="000000" w:themeColor="text1"/>
-          <w:sz w:val="28"/>
-          <w:szCs w:val="28"/>
-        </w:rPr>
-        <w:t xml:space="preserve"> </w:t>
-      </w:r>
-      <w:r>
-        <w:rPr>
-          <w:rFonts w:ascii="Arial Nova Light" w:hAnsi="Arial Nova Light" w:cs="Arial"/>
-          <w:color w:val="000000" w:themeColor="text1"/>
-          <w:sz w:val="28"/>
-          <w:szCs w:val="28"/>
-        </w:rPr>
-        <w:t>ci si sposta nella pagina</w:t>
-      </w:r>
-      <w:r>
-        <w:rPr>
-          <w:rFonts w:ascii="Arial Nova Light" w:hAnsi="Arial Nova Light" w:cs="Arial"/>
-          <w:color w:val="000000" w:themeColor="text1"/>
-          <w:sz w:val="28"/>
-          <w:szCs w:val="28"/>
-        </w:rPr>
-        <w:t xml:space="preserve">  dove è possibile addestrare i modelli di NLP:</w:t>
-      </w:r>
-    </w:p>
-    <w:p>
-      <w:pPr>
-        <w:spacing w:after="80" w:line="257" w:lineRule="auto"/>
-        <w:rPr>
-          <w:rFonts w:ascii="Arial Nova Light" w:hAnsi="Arial Nova Light" w:cs="Arial"/>
-          <w:color w:val="000000" w:themeColor="text1"/>
-          <w:sz w:val="28"/>
-          <w:szCs w:val="28"/>
-        </w:rPr>
-      </w:pPr>
       <w:r>
         <w:rPr>
           <w:rFonts w:ascii="Arial Nova Light" w:hAnsi="Arial Nova Light" w:cs="Arial"/>
@@ -3191,12 +3032,11 @@
           <w:sz w:val="28"/>
           <w:szCs w:val="28"/>
         </w:rPr>
-        <w:lastRenderedPageBreak/>
         <w:drawing>
-          <wp:inline distT="0" distB="0" distL="0" distR="0" wp14:anchorId="2ED4BFF6" wp14:editId="4F1F853E">
+          <wp:inline distT="0" distB="0" distL="0" distR="0" wp14:anchorId="1FD41FAD" wp14:editId="4BFAF70F">
             <wp:extent cx="6115050" cy="3257550"/>
             <wp:effectExtent l="0" t="0" r="0" b="0"/>
-            <wp:docPr id="14" name="Picture 14"/>
+            <wp:docPr id="13" name="Picture 13"/>
             <wp:cNvGraphicFramePr>
               <a:graphicFrameLocks xmlns:a="http://schemas.openxmlformats.org/drawingml/2006/main" noChangeAspect="1"/>
             </wp:cNvGraphicFramePr>
@@ -3204,7 +3044,7 @@
               <a:graphicData uri="http://schemas.openxmlformats.org/drawingml/2006/picture">
                 <pic:pic xmlns:pic="http://schemas.openxmlformats.org/drawingml/2006/picture">
                   <pic:nvPicPr>
-                    <pic:cNvPr id="0" name="Picture 7"/>
+                    <pic:cNvPr id="0" name="Picture 6"/>
                     <pic:cNvPicPr>
                       <a:picLocks noChangeAspect="1" noChangeArrowheads="1"/>
                     </pic:cNvPicPr>
@@ -3258,23 +3098,76 @@
         <w:spacing w:after="80" w:line="257" w:lineRule="auto"/>
         <w:rPr>
           <w:rFonts w:ascii="Arial Nova Light" w:hAnsi="Arial Nova Light" w:cs="Arial"/>
-          <w:color w:val="000000" w:themeColor="text1"/>
-          <w:sz w:val="28"/>
-          <w:szCs w:val="28"/>
-        </w:rPr>
-      </w:pPr>
-      <w:r>
-        <w:rPr>
-          <w:rFonts w:ascii="Arial Nova Light" w:hAnsi="Arial Nova Light" w:cs="Arial"/>
-          <w:color w:val="000000" w:themeColor="text1"/>
-          <w:sz w:val="28"/>
-          <w:szCs w:val="28"/>
-        </w:rPr>
-        <w:t>In questa pagina sono presenti tre pulsanti, ognuno dei quali permette l’addestramento del modello specificato. Per ogni addestramento compare un modale</w:t>
-      </w:r>
-      <w:r>
-        <w:rPr>
-          <w:rFonts w:ascii="Arial Nova Light" w:hAnsi="Arial Nova Light" w:cs="Arial"/>
+          <w:b/>
+          <w:bCs/>
+          <w:color w:val="000000" w:themeColor="text1"/>
+          <w:sz w:val="32"/>
+          <w:szCs w:val="32"/>
+        </w:rPr>
+      </w:pPr>
+      <w:r>
+        <w:rPr>
+          <w:rFonts w:ascii="Arial Nova Light" w:hAnsi="Arial Nova Light" w:cs="Arial"/>
+          <w:b/>
+          <w:bCs/>
+          <w:color w:val="000000" w:themeColor="text1"/>
+          <w:sz w:val="32"/>
+          <w:szCs w:val="32"/>
+        </w:rPr>
+        <w:lastRenderedPageBreak/>
+        <w:t>Addestramento e Status modelli</w:t>
+      </w:r>
+      <w:r>
+        <w:rPr>
+          <w:rFonts w:ascii="Arial Nova Light" w:hAnsi="Arial Nova Light" w:cs="Arial"/>
+          <w:b/>
+          <w:bCs/>
+          <w:color w:val="000000" w:themeColor="text1"/>
+          <w:sz w:val="32"/>
+          <w:szCs w:val="32"/>
+        </w:rPr>
+        <w:t>:</w:t>
+      </w:r>
+    </w:p>
+    <w:p>
+      <w:pPr>
+        <w:spacing w:after="80" w:line="257" w:lineRule="auto"/>
+        <w:rPr>
+          <w:rFonts w:ascii="Arial Nova Light" w:hAnsi="Arial Nova Light" w:cs="Arial"/>
+          <w:color w:val="000000" w:themeColor="text1"/>
+          <w:sz w:val="28"/>
+          <w:szCs w:val="28"/>
+        </w:rPr>
+      </w:pPr>
+      <w:r>
+        <w:rPr>
+          <w:rFonts w:ascii="Arial Nova Light" w:hAnsi="Arial Nova Light" w:cs="Arial"/>
+          <w:color w:val="000000" w:themeColor="text1"/>
+          <w:sz w:val="28"/>
+          <w:szCs w:val="28"/>
+        </w:rPr>
+        <w:t xml:space="preserve">Cliccando sul pulsante </w:t>
+      </w:r>
+      <w:r>
+        <w:rPr>
+          <w:rFonts w:ascii="Arial Nova Light" w:hAnsi="Arial Nova Light" w:cs="Arial"/>
+          <w:b/>
+          <w:bCs/>
+          <w:i/>
+          <w:iCs/>
+          <w:color w:val="000000" w:themeColor="text1"/>
+          <w:sz w:val="28"/>
+          <w:szCs w:val="28"/>
+        </w:rPr>
+        <w:t>Avviare addestramento modello/i</w:t>
+      </w:r>
+      <w:r>
+        <w:rPr>
+          <w:rFonts w:ascii="Arial Nova Light" w:hAnsi="Arial Nova Light" w:cs="Arial"/>
+          <w:b/>
+          <w:bCs/>
+          <w:i/>
+          <w:iCs/>
           <w:color w:val="000000" w:themeColor="text1"/>
           <w:sz w:val="28"/>
           <w:szCs w:val="28"/>
@@ -3288,27 +3181,16 @@
           <w:sz w:val="28"/>
           <w:szCs w:val="28"/>
         </w:rPr>
-        <w:t>dove è possibile specificare i valori di alcuni iperparametri; nel caso in cui non vengano inseriti valori e venga comunque iniziato l’addestramento verranno considerati i loro valori di default. Inoltre nel caso in cui l’addestramento di un modello sia già in corso e si cerchi di riaddestrarlo, comparirà un modale che specifica che è già in corso l’addestramento.</w:t>
-      </w:r>
-    </w:p>
-    <w:p>
-      <w:pPr>
-        <w:spacing w:after="80" w:line="257" w:lineRule="auto"/>
-        <w:rPr>
-          <w:rFonts w:ascii="Arial Nova Light" w:hAnsi="Arial Nova Light" w:cs="Arial"/>
-          <w:color w:val="000000" w:themeColor="text1"/>
-          <w:sz w:val="28"/>
-          <w:szCs w:val="28"/>
-        </w:rPr>
-      </w:pPr>
-      <w:r>
-        <w:rPr>
-          <w:rFonts w:ascii="Arial Nova Light" w:hAnsi="Arial Nova Light" w:cs="Arial"/>
-          <w:color w:val="000000" w:themeColor="text1"/>
-          <w:sz w:val="28"/>
-          <w:szCs w:val="28"/>
-        </w:rPr>
-        <w:t>Di seguito vi è come esempio il modale per l’addestramento del modello di Sentiment Analysis:</w:t>
+        <w:t>ci si sposta nella pagina</w:t>
+      </w:r>
+      <w:r>
+        <w:rPr>
+          <w:rFonts w:ascii="Arial Nova Light" w:hAnsi="Arial Nova Light" w:cs="Arial"/>
+          <w:color w:val="000000" w:themeColor="text1"/>
+          <w:sz w:val="28"/>
+          <w:szCs w:val="28"/>
+        </w:rPr>
+        <w:t xml:space="preserve">  dove è possibile addestrare i modelli di NLP:</w:t>
       </w:r>
     </w:p>
     <w:p>
@@ -3340,12 +3222,11 @@
           <w:sz w:val="28"/>
           <w:szCs w:val="28"/>
         </w:rPr>
-        <w:lastRenderedPageBreak/>
         <w:drawing>
-          <wp:inline distT="0" distB="0" distL="0" distR="0" wp14:anchorId="4821561E" wp14:editId="4D488F4B">
+          <wp:inline distT="0" distB="0" distL="0" distR="0" wp14:anchorId="2ED4BFF6" wp14:editId="4F1F853E">
             <wp:extent cx="6115050" cy="3257550"/>
             <wp:effectExtent l="0" t="0" r="0" b="0"/>
-            <wp:docPr id="15" name="Picture 15"/>
+            <wp:docPr id="14" name="Picture 14"/>
             <wp:cNvGraphicFramePr>
               <a:graphicFrameLocks xmlns:a="http://schemas.openxmlformats.org/drawingml/2006/main" noChangeAspect="1"/>
             </wp:cNvGraphicFramePr>
@@ -3353,7 +3234,7 @@
               <a:graphicData uri="http://schemas.openxmlformats.org/drawingml/2006/picture">
                 <pic:pic xmlns:pic="http://schemas.openxmlformats.org/drawingml/2006/picture">
                   <pic:nvPicPr>
-                    <pic:cNvPr id="0" name="Picture 8"/>
+                    <pic:cNvPr id="0" name="Picture 7"/>
                     <pic:cNvPicPr>
                       <a:picLocks noChangeAspect="1" noChangeArrowheads="1"/>
                     </pic:cNvPicPr>
@@ -3419,7 +3300,45 @@
           <w:sz w:val="28"/>
           <w:szCs w:val="28"/>
         </w:rPr>
-        <w:t>Dopo aver avviato l’addestramento, per poterne vedere lo status si dovrà passare alla pagina Status relativa:</w:t>
+        <w:t>In questa pagina sono presenti tre pulsanti, ognuno dei quali permette l’addestramento del modello specificato. Per ogni addestramento compare un modale</w:t>
+      </w:r>
+      <w:r>
+        <w:rPr>
+          <w:rFonts w:ascii="Arial Nova Light" w:hAnsi="Arial Nova Light" w:cs="Arial"/>
+          <w:color w:val="000000" w:themeColor="text1"/>
+          <w:sz w:val="28"/>
+          <w:szCs w:val="28"/>
+        </w:rPr>
+        <w:t xml:space="preserve"> </w:t>
+      </w:r>
+      <w:r>
+        <w:rPr>
+          <w:rFonts w:ascii="Arial Nova Light" w:hAnsi="Arial Nova Light" w:cs="Arial"/>
+          <w:color w:val="000000" w:themeColor="text1"/>
+          <w:sz w:val="28"/>
+          <w:szCs w:val="28"/>
+        </w:rPr>
+        <w:t>dove è possibile specificare i valori di alcuni iperparametri; nel caso in cui non vengano inseriti valori e venga comunque iniziato l’addestramento verranno considerati i loro valori di default. Inoltre nel caso in cui l’addestramento di un modello sia già in corso e si cerchi di riaddestrarlo, comparirà un modale che specifica che è già in corso l’addestramento.</w:t>
+      </w:r>
+    </w:p>
+    <w:p>
+      <w:pPr>
+        <w:spacing w:after="80" w:line="257" w:lineRule="auto"/>
+        <w:rPr>
+          <w:rFonts w:ascii="Arial Nova Light" w:hAnsi="Arial Nova Light" w:cs="Arial"/>
+          <w:color w:val="000000" w:themeColor="text1"/>
+          <w:sz w:val="28"/>
+          <w:szCs w:val="28"/>
+        </w:rPr>
+      </w:pPr>
+      <w:r>
+        <w:rPr>
+          <w:rFonts w:ascii="Arial Nova Light" w:hAnsi="Arial Nova Light" w:cs="Arial"/>
+          <w:color w:val="000000" w:themeColor="text1"/>
+          <w:sz w:val="28"/>
+          <w:szCs w:val="28"/>
+        </w:rPr>
+        <w:t>Di seguito vi è come esempio il modale per l’addestramento del modello di Sentiment Analysis:</w:t>
       </w:r>
     </w:p>
     <w:p>
@@ -3451,11 +3370,12 @@
           <w:sz w:val="28"/>
           <w:szCs w:val="28"/>
         </w:rPr>
+        <w:lastRenderedPageBreak/>
         <w:drawing>
-          <wp:inline distT="0" distB="0" distL="0" distR="0" wp14:anchorId="472BA595" wp14:editId="5F2C5EF1">
-            <wp:extent cx="6115050" cy="3257550"/>
-            <wp:effectExtent l="0" t="0" r="0" b="0"/>
-            <wp:docPr id="16" name="Picture 16"/>
+          <wp:inline distT="0" distB="0" distL="0" distR="0" wp14:anchorId="7D824C51" wp14:editId="4C469118">
+            <wp:extent cx="6638290" cy="3538855"/>
+            <wp:effectExtent l="0" t="0" r="0" b="4445"/>
+            <wp:docPr id="24" name="Picture 24"/>
             <wp:cNvGraphicFramePr>
               <a:graphicFrameLocks xmlns:a="http://schemas.openxmlformats.org/drawingml/2006/main" noChangeAspect="1"/>
             </wp:cNvGraphicFramePr>
@@ -3463,7 +3383,7 @@
               <a:graphicData uri="http://schemas.openxmlformats.org/drawingml/2006/picture">
                 <pic:pic xmlns:pic="http://schemas.openxmlformats.org/drawingml/2006/picture">
                   <pic:nvPicPr>
-                    <pic:cNvPr id="0" name="Picture 1"/>
+                    <pic:cNvPr id="0" name="Picture 2"/>
                     <pic:cNvPicPr>
                       <a:picLocks noChangeAspect="1" noChangeArrowheads="1"/>
                     </pic:cNvPicPr>
@@ -3484,7 +3404,7 @@
                   <pic:spPr bwMode="auto">
                     <a:xfrm>
                       <a:off x="0" y="0"/>
-                      <a:ext cx="6115050" cy="3257550"/>
+                      <a:ext cx="6638290" cy="3538855"/>
                     </a:xfrm>
                     <a:prstGeom prst="rect">
                       <a:avLst/>
@@ -3529,7 +3449,7 @@
           <w:sz w:val="28"/>
           <w:szCs w:val="28"/>
         </w:rPr>
-        <w:t>Se invece non sarà in corso alcun addestramento, verrà visualizzata la pagina in questa maniera:</w:t>
+        <w:t>Dopo aver avviato l’addestramento, per poterne vedere lo status si dovrà passare alla pagina Status relativa:</w:t>
       </w:r>
     </w:p>
     <w:p>
@@ -3561,12 +3481,11 @@
           <w:sz w:val="28"/>
           <w:szCs w:val="28"/>
         </w:rPr>
-        <w:lastRenderedPageBreak/>
         <w:drawing>
-          <wp:inline distT="0" distB="0" distL="0" distR="0" wp14:anchorId="64B14310" wp14:editId="6A01A9CA">
-            <wp:extent cx="6115050" cy="3257550"/>
-            <wp:effectExtent l="0" t="0" r="0" b="0"/>
-            <wp:docPr id="17" name="Picture 17"/>
+          <wp:inline distT="0" distB="0" distL="0" distR="0" wp14:anchorId="09E7F664" wp14:editId="7CE9012A">
+            <wp:extent cx="6638290" cy="3538855"/>
+            <wp:effectExtent l="0" t="0" r="0" b="4445"/>
+            <wp:docPr id="20" name="Picture 20"/>
             <wp:cNvGraphicFramePr>
               <a:graphicFrameLocks xmlns:a="http://schemas.openxmlformats.org/drawingml/2006/main" noChangeAspect="1"/>
             </wp:cNvGraphicFramePr>
@@ -3574,7 +3493,7 @@
               <a:graphicData uri="http://schemas.openxmlformats.org/drawingml/2006/picture">
                 <pic:pic xmlns:pic="http://schemas.openxmlformats.org/drawingml/2006/picture">
                   <pic:nvPicPr>
-                    <pic:cNvPr id="0" name="Picture 2"/>
+                    <pic:cNvPr id="0" name="Picture 1"/>
                     <pic:cNvPicPr>
                       <a:picLocks noChangeAspect="1" noChangeArrowheads="1"/>
                     </pic:cNvPicPr>
@@ -3595,7 +3514,7 @@
                   <pic:spPr bwMode="auto">
                     <a:xfrm>
                       <a:off x="0" y="0"/>
-                      <a:ext cx="6115050" cy="3257550"/>
+                      <a:ext cx="6638290" cy="3538855"/>
                     </a:xfrm>
                     <a:prstGeom prst="rect">
                       <a:avLst/>
@@ -3640,171 +3559,19 @@
           <w:sz w:val="28"/>
           <w:szCs w:val="28"/>
         </w:rPr>
-        <w:t>Infine verranno visualizzate tante progress bar quante saranno le epoche dell’addestramento; questo accorgimento è valido però solo per il Sentiment Analysis e per l’Intent Recognition. Per l’Entities Extraction ci sarà un’unica progress bar in quanto vi sarà un’unica epoca</w:t>
-      </w:r>
-      <w:r>
-        <w:rPr>
-          <w:rFonts w:ascii="Arial Nova Light" w:hAnsi="Arial Nova Light" w:cs="Arial"/>
-          <w:color w:val="000000" w:themeColor="text1"/>
-          <w:sz w:val="28"/>
-          <w:szCs w:val="28"/>
-        </w:rPr>
-        <w:t>.</w:t>
-      </w:r>
-    </w:p>
-    <w:p>
-      <w:pPr>
-        <w:spacing w:after="80" w:line="257" w:lineRule="auto"/>
-        <w:rPr>
-          <w:rFonts w:ascii="Arial Nova Light" w:hAnsi="Arial Nova Light" w:cs="Arial"/>
-          <w:color w:val="000000" w:themeColor="text1"/>
-          <w:sz w:val="28"/>
-          <w:szCs w:val="28"/>
-        </w:rPr>
-      </w:pPr>
-    </w:p>
-    <w:p>
-      <w:pPr>
-        <w:spacing w:after="80" w:line="257" w:lineRule="auto"/>
-        <w:rPr>
-          <w:rFonts w:ascii="Arial Nova Light" w:hAnsi="Arial Nova Light" w:cs="Arial"/>
-          <w:b/>
-          <w:bCs/>
-          <w:color w:val="000000" w:themeColor="text1"/>
-          <w:sz w:val="32"/>
-          <w:szCs w:val="32"/>
-        </w:rPr>
-      </w:pPr>
-      <w:r>
-        <w:rPr>
-          <w:rFonts w:ascii="Arial Nova Light" w:hAnsi="Arial Nova Light" w:cs="Arial"/>
-          <w:b/>
-          <w:bCs/>
-          <w:color w:val="000000" w:themeColor="text1"/>
-          <w:sz w:val="32"/>
-          <w:szCs w:val="32"/>
-        </w:rPr>
-        <w:t>Risultati</w:t>
-      </w:r>
-      <w:r>
-        <w:rPr>
-          <w:rFonts w:ascii="Arial Nova Light" w:hAnsi="Arial Nova Light" w:cs="Arial"/>
-          <w:b/>
-          <w:bCs/>
-          <w:color w:val="000000" w:themeColor="text1"/>
-          <w:sz w:val="32"/>
-          <w:szCs w:val="32"/>
-        </w:rPr>
-        <w:t xml:space="preserve"> e </w:t>
-      </w:r>
-      <w:r>
-        <w:rPr>
-          <w:rFonts w:ascii="Arial Nova Light" w:hAnsi="Arial Nova Light" w:cs="Arial"/>
-          <w:b/>
-          <w:bCs/>
-          <w:color w:val="000000" w:themeColor="text1"/>
-          <w:sz w:val="32"/>
-          <w:szCs w:val="32"/>
-        </w:rPr>
-        <w:t>T</w:t>
-      </w:r>
-      <w:r>
-        <w:rPr>
-          <w:rFonts w:ascii="Arial Nova Light" w:hAnsi="Arial Nova Light" w:cs="Arial"/>
-          <w:b/>
-          <w:bCs/>
-          <w:color w:val="000000" w:themeColor="text1"/>
-          <w:sz w:val="32"/>
-          <w:szCs w:val="32"/>
-        </w:rPr>
-        <w:t>est</w:t>
-      </w:r>
-      <w:r>
-        <w:rPr>
-          <w:rFonts w:ascii="Arial Nova Light" w:hAnsi="Arial Nova Light" w:cs="Arial"/>
-          <w:b/>
-          <w:bCs/>
-          <w:color w:val="000000" w:themeColor="text1"/>
-          <w:sz w:val="32"/>
-          <w:szCs w:val="32"/>
-        </w:rPr>
-        <w:t>ing</w:t>
-      </w:r>
-      <w:r>
-        <w:rPr>
-          <w:rFonts w:ascii="Arial Nova Light" w:hAnsi="Arial Nova Light" w:cs="Arial"/>
-          <w:b/>
-          <w:bCs/>
-          <w:color w:val="000000" w:themeColor="text1"/>
-          <w:sz w:val="32"/>
-          <w:szCs w:val="32"/>
-        </w:rPr>
-        <w:t>:</w:t>
-      </w:r>
-    </w:p>
-    <w:p>
-      <w:pPr>
-        <w:spacing w:after="80" w:line="257" w:lineRule="auto"/>
-        <w:rPr>
-          <w:rFonts w:ascii="Arial Nova Light" w:hAnsi="Arial Nova Light" w:cs="Arial"/>
-          <w:color w:val="000000" w:themeColor="text1"/>
-          <w:sz w:val="28"/>
-          <w:szCs w:val="28"/>
-        </w:rPr>
-      </w:pPr>
-      <w:r>
-        <w:rPr>
-          <w:rFonts w:ascii="Arial Nova Light" w:hAnsi="Arial Nova Light" w:cs="Arial"/>
-          <w:color w:val="000000" w:themeColor="text1"/>
-          <w:sz w:val="28"/>
-          <w:szCs w:val="28"/>
-        </w:rPr>
-        <w:t xml:space="preserve">Cliccando sul pulsante </w:t>
-      </w:r>
-      <w:r>
-        <w:rPr>
-          <w:rFonts w:ascii="Arial Nova Light" w:hAnsi="Arial Nova Light" w:cs="Arial"/>
-          <w:b/>
-          <w:bCs/>
-          <w:i/>
-          <w:iCs/>
-          <w:color w:val="000000" w:themeColor="text1"/>
-          <w:sz w:val="28"/>
-          <w:szCs w:val="28"/>
-        </w:rPr>
-        <w:t>Mostra risultati training/Effettua testing dei modelli</w:t>
-      </w:r>
-      <w:r>
-        <w:rPr>
-          <w:rFonts w:ascii="Arial Nova Light" w:hAnsi="Arial Nova Light" w:cs="Arial"/>
-          <w:b/>
-          <w:bCs/>
-          <w:i/>
-          <w:iCs/>
-          <w:color w:val="000000" w:themeColor="text1"/>
-          <w:sz w:val="28"/>
-          <w:szCs w:val="28"/>
-        </w:rPr>
-        <w:t xml:space="preserve"> </w:t>
-      </w:r>
-      <w:r>
-        <w:rPr>
-          <w:rFonts w:ascii="Arial Nova Light" w:hAnsi="Arial Nova Light" w:cs="Arial"/>
-          <w:color w:val="000000" w:themeColor="text1"/>
-          <w:sz w:val="28"/>
-          <w:szCs w:val="28"/>
-        </w:rPr>
-        <w:t>ci si sposta</w:t>
-      </w:r>
-      <w:r>
-        <w:rPr>
-          <w:rFonts w:ascii="Arial Nova Light" w:hAnsi="Arial Nova Light" w:cs="Arial"/>
-          <w:color w:val="000000" w:themeColor="text1"/>
-          <w:sz w:val="28"/>
-          <w:szCs w:val="28"/>
-        </w:rPr>
-        <w:t xml:space="preserve"> nella pagina dove è possibile visualizzare i risultati dei vari addestramenti ed effettuare il testing dei modelli:</w:t>
-      </w:r>
+        <w:t>Se invece non sarà in corso alcun addestramento, verrà visualizzata la pagina in questa maniera:</w:t>
+      </w:r>
+    </w:p>
+    <w:p>
+      <w:pPr>
+        <w:spacing w:after="80" w:line="257" w:lineRule="auto"/>
+        <w:rPr>
+          <w:rFonts w:ascii="Arial Nova Light" w:hAnsi="Arial Nova Light" w:cs="Arial"/>
+          <w:color w:val="000000" w:themeColor="text1"/>
+          <w:sz w:val="28"/>
+          <w:szCs w:val="28"/>
+        </w:rPr>
+      </w:pPr>
     </w:p>
     <w:p>
       <w:pPr>
@@ -3826,10 +3593,10 @@
         </w:rPr>
         <w:lastRenderedPageBreak/>
         <w:drawing>
-          <wp:inline distT="0" distB="0" distL="0" distR="0" wp14:anchorId="5EC04113" wp14:editId="3898A6BF">
+          <wp:inline distT="0" distB="0" distL="0" distR="0" wp14:anchorId="64B14310" wp14:editId="6A01A9CA">
             <wp:extent cx="6115050" cy="3257550"/>
             <wp:effectExtent l="0" t="0" r="0" b="0"/>
-            <wp:docPr id="18" name="Picture 18"/>
+            <wp:docPr id="17" name="Picture 17"/>
             <wp:cNvGraphicFramePr>
               <a:graphicFrameLocks xmlns:a="http://schemas.openxmlformats.org/drawingml/2006/main" noChangeAspect="1"/>
             </wp:cNvGraphicFramePr>
@@ -3837,7 +3604,7 @@
               <a:graphicData uri="http://schemas.openxmlformats.org/drawingml/2006/picture">
                 <pic:pic xmlns:pic="http://schemas.openxmlformats.org/drawingml/2006/picture">
                   <pic:nvPicPr>
-                    <pic:cNvPr id="0" name="Picture 3"/>
+                    <pic:cNvPr id="0" name="Picture 2"/>
                     <pic:cNvPicPr>
                       <a:picLocks noChangeAspect="1" noChangeArrowheads="1"/>
                     </pic:cNvPicPr>
@@ -3903,7 +3670,170 @@
           <w:sz w:val="28"/>
           <w:szCs w:val="28"/>
         </w:rPr>
-        <w:t>In questa pagina è possibile visualizzare i risultati ottenuti, cliccando su uno dei primi tre pulsanti, in maniera testuale o grafica (Loss e F1-Score). Se non è stato addestrato il modello relativo al pulsante cliccato, verrà mostrato un modale di avvertimento.</w:t>
+        <w:t>Infine verranno visualizzate tante progress bar quante saranno le epoche dell’addestramento; questo accorgimento è valido però solo per il Sentiment Analysis e per l’Intent Recognition. Per l’Entities Extraction ci sarà un’unica progress bar in quanto vi sarà un’unica epoca</w:t>
+      </w:r>
+      <w:r>
+        <w:rPr>
+          <w:rFonts w:ascii="Arial Nova Light" w:hAnsi="Arial Nova Light" w:cs="Arial"/>
+          <w:color w:val="000000" w:themeColor="text1"/>
+          <w:sz w:val="28"/>
+          <w:szCs w:val="28"/>
+        </w:rPr>
+        <w:t>.</w:t>
+      </w:r>
+    </w:p>
+    <w:p>
+      <w:pPr>
+        <w:spacing w:after="80" w:line="257" w:lineRule="auto"/>
+        <w:rPr>
+          <w:rFonts w:ascii="Arial Nova Light" w:hAnsi="Arial Nova Light" w:cs="Arial"/>
+          <w:color w:val="000000" w:themeColor="text1"/>
+          <w:sz w:val="28"/>
+          <w:szCs w:val="28"/>
+        </w:rPr>
+      </w:pPr>
+    </w:p>
+    <w:p>
+      <w:pPr>
+        <w:spacing w:after="80" w:line="257" w:lineRule="auto"/>
+        <w:rPr>
+          <w:rFonts w:ascii="Arial Nova Light" w:hAnsi="Arial Nova Light" w:cs="Arial"/>
+          <w:b/>
+          <w:bCs/>
+          <w:color w:val="000000" w:themeColor="text1"/>
+          <w:sz w:val="32"/>
+          <w:szCs w:val="32"/>
+        </w:rPr>
+      </w:pPr>
+      <w:r>
+        <w:rPr>
+          <w:rFonts w:ascii="Arial Nova Light" w:hAnsi="Arial Nova Light" w:cs="Arial"/>
+          <w:b/>
+          <w:bCs/>
+          <w:color w:val="000000" w:themeColor="text1"/>
+          <w:sz w:val="32"/>
+          <w:szCs w:val="32"/>
+        </w:rPr>
+        <w:t>Risultati</w:t>
+      </w:r>
+      <w:r>
+        <w:rPr>
+          <w:rFonts w:ascii="Arial Nova Light" w:hAnsi="Arial Nova Light" w:cs="Arial"/>
+          <w:b/>
+          <w:bCs/>
+          <w:color w:val="000000" w:themeColor="text1"/>
+          <w:sz w:val="32"/>
+          <w:szCs w:val="32"/>
+        </w:rPr>
+        <w:t xml:space="preserve"> e </w:t>
+      </w:r>
+      <w:r>
+        <w:rPr>
+          <w:rFonts w:ascii="Arial Nova Light" w:hAnsi="Arial Nova Light" w:cs="Arial"/>
+          <w:b/>
+          <w:bCs/>
+          <w:color w:val="000000" w:themeColor="text1"/>
+          <w:sz w:val="32"/>
+          <w:szCs w:val="32"/>
+        </w:rPr>
+        <w:t>T</w:t>
+      </w:r>
+      <w:r>
+        <w:rPr>
+          <w:rFonts w:ascii="Arial Nova Light" w:hAnsi="Arial Nova Light" w:cs="Arial"/>
+          <w:b/>
+          <w:bCs/>
+          <w:color w:val="000000" w:themeColor="text1"/>
+          <w:sz w:val="32"/>
+          <w:szCs w:val="32"/>
+        </w:rPr>
+        <w:t>est</w:t>
+      </w:r>
+      <w:r>
+        <w:rPr>
+          <w:rFonts w:ascii="Arial Nova Light" w:hAnsi="Arial Nova Light" w:cs="Arial"/>
+          <w:b/>
+          <w:bCs/>
+          <w:color w:val="000000" w:themeColor="text1"/>
+          <w:sz w:val="32"/>
+          <w:szCs w:val="32"/>
+        </w:rPr>
+        <w:t>ing</w:t>
+      </w:r>
+      <w:r>
+        <w:rPr>
+          <w:rFonts w:ascii="Arial Nova Light" w:hAnsi="Arial Nova Light" w:cs="Arial"/>
+          <w:b/>
+          <w:bCs/>
+          <w:color w:val="000000" w:themeColor="text1"/>
+          <w:sz w:val="32"/>
+          <w:szCs w:val="32"/>
+        </w:rPr>
+        <w:t>:</w:t>
+      </w:r>
+    </w:p>
+    <w:p>
+      <w:pPr>
+        <w:spacing w:after="80" w:line="257" w:lineRule="auto"/>
+        <w:rPr>
+          <w:rFonts w:ascii="Arial Nova Light" w:hAnsi="Arial Nova Light" w:cs="Arial"/>
+          <w:color w:val="000000" w:themeColor="text1"/>
+          <w:sz w:val="28"/>
+          <w:szCs w:val="28"/>
+        </w:rPr>
+      </w:pPr>
+      <w:r>
+        <w:rPr>
+          <w:rFonts w:ascii="Arial Nova Light" w:hAnsi="Arial Nova Light" w:cs="Arial"/>
+          <w:color w:val="000000" w:themeColor="text1"/>
+          <w:sz w:val="28"/>
+          <w:szCs w:val="28"/>
+        </w:rPr>
+        <w:t xml:space="preserve">Cliccando sul pulsante </w:t>
+      </w:r>
+      <w:r>
+        <w:rPr>
+          <w:rFonts w:ascii="Arial Nova Light" w:hAnsi="Arial Nova Light" w:cs="Arial"/>
+          <w:b/>
+          <w:bCs/>
+          <w:i/>
+          <w:iCs/>
+          <w:color w:val="000000" w:themeColor="text1"/>
+          <w:sz w:val="28"/>
+          <w:szCs w:val="28"/>
+        </w:rPr>
+        <w:t>Mostra risultati training/Effettua testing dei modelli</w:t>
+      </w:r>
+      <w:r>
+        <w:rPr>
+          <w:rFonts w:ascii="Arial Nova Light" w:hAnsi="Arial Nova Light" w:cs="Arial"/>
+          <w:b/>
+          <w:bCs/>
+          <w:i/>
+          <w:iCs/>
+          <w:color w:val="000000" w:themeColor="text1"/>
+          <w:sz w:val="28"/>
+          <w:szCs w:val="28"/>
+        </w:rPr>
+        <w:t xml:space="preserve"> </w:t>
+      </w:r>
+      <w:r>
+        <w:rPr>
+          <w:rFonts w:ascii="Arial Nova Light" w:hAnsi="Arial Nova Light" w:cs="Arial"/>
+          <w:color w:val="000000" w:themeColor="text1"/>
+          <w:sz w:val="28"/>
+          <w:szCs w:val="28"/>
+        </w:rPr>
+        <w:t>ci si sposta</w:t>
+      </w:r>
+      <w:r>
+        <w:rPr>
+          <w:rFonts w:ascii="Arial Nova Light" w:hAnsi="Arial Nova Light" w:cs="Arial"/>
+          <w:color w:val="000000" w:themeColor="text1"/>
+          <w:sz w:val="28"/>
+          <w:szCs w:val="28"/>
+        </w:rPr>
+        <w:t xml:space="preserve"> nella pagina dove è possibile visualizzare i risultati dei vari addestramenti ed effettuare il testing dei modelli:</w:t>
       </w:r>
     </w:p>
     <w:p>
@@ -3936,10 +3866,10 @@
           <w:szCs w:val="28"/>
         </w:rPr>
         <w:drawing>
-          <wp:inline distT="0" distB="0" distL="0" distR="0" wp14:anchorId="426E0013" wp14:editId="0C223A48">
+          <wp:inline distT="0" distB="0" distL="0" distR="0" wp14:anchorId="5EC04113" wp14:editId="3898A6BF">
             <wp:extent cx="6115050" cy="3257550"/>
             <wp:effectExtent l="0" t="0" r="0" b="0"/>
-            <wp:docPr id="19" name="Picture 19"/>
+            <wp:docPr id="18" name="Picture 18"/>
             <wp:cNvGraphicFramePr>
               <a:graphicFrameLocks xmlns:a="http://schemas.openxmlformats.org/drawingml/2006/main" noChangeAspect="1"/>
             </wp:cNvGraphicFramePr>
@@ -3947,7 +3877,7 @@
               <a:graphicData uri="http://schemas.openxmlformats.org/drawingml/2006/picture">
                 <pic:pic xmlns:pic="http://schemas.openxmlformats.org/drawingml/2006/picture">
                   <pic:nvPicPr>
-                    <pic:cNvPr id="0" name="Picture 4"/>
+                    <pic:cNvPr id="0" name="Picture 3"/>
                     <pic:cNvPicPr>
                       <a:picLocks noChangeAspect="1" noChangeArrowheads="1"/>
                     </pic:cNvPicPr>
@@ -4013,8 +3943,20 @@
           <w:sz w:val="28"/>
           <w:szCs w:val="28"/>
         </w:rPr>
-        <w:t>Per avviare il Testing è necessario cliccare su uno degli ultimi tre pulsanti. Anche qui se non è presente il modello addestrato, compare il modale di avvertimento.</w:t>
-      </w:r>
+        <w:lastRenderedPageBreak/>
+        <w:t>In questa pagina è possibile visualizzare i risultati ottenuti, cliccando su uno dei primi tre pulsanti, in maniera testuale o grafica (Loss e F1-Score). Se non è stato addestrato il modello relativo al pulsante cliccato, verrà mostrato un modale di avvertimento.</w:t>
+      </w:r>
+    </w:p>
+    <w:p>
+      <w:pPr>
+        <w:spacing w:after="80" w:line="257" w:lineRule="auto"/>
+        <w:rPr>
+          <w:rFonts w:ascii="Arial Nova Light" w:hAnsi="Arial Nova Light" w:cs="Arial"/>
+          <w:color w:val="000000" w:themeColor="text1"/>
+          <w:sz w:val="28"/>
+          <w:szCs w:val="28"/>
+        </w:rPr>
+      </w:pPr>
     </w:p>
     <w:p>
       <w:pPr>
@@ -4034,12 +3976,11 @@
           <w:sz w:val="28"/>
           <w:szCs w:val="28"/>
         </w:rPr>
-        <w:lastRenderedPageBreak/>
         <w:drawing>
-          <wp:inline distT="0" distB="0" distL="0" distR="0" wp14:anchorId="1DCE62A5" wp14:editId="75737DE1">
+          <wp:inline distT="0" distB="0" distL="0" distR="0" wp14:anchorId="426E0013" wp14:editId="0C223A48">
             <wp:extent cx="6115050" cy="3257550"/>
             <wp:effectExtent l="0" t="0" r="0" b="0"/>
-            <wp:docPr id="22" name="Picture 22"/>
+            <wp:docPr id="19" name="Picture 19"/>
             <wp:cNvGraphicFramePr>
               <a:graphicFrameLocks xmlns:a="http://schemas.openxmlformats.org/drawingml/2006/main" noChangeAspect="1"/>
             </wp:cNvGraphicFramePr>
@@ -4047,7 +3988,7 @@
               <a:graphicData uri="http://schemas.openxmlformats.org/drawingml/2006/picture">
                 <pic:pic xmlns:pic="http://schemas.openxmlformats.org/drawingml/2006/picture">
                   <pic:nvPicPr>
-                    <pic:cNvPr id="0" name="Picture 7"/>
+                    <pic:cNvPr id="0" name="Picture 4"/>
                     <pic:cNvPicPr>
                       <a:picLocks noChangeAspect="1" noChangeArrowheads="1"/>
                     </pic:cNvPicPr>
@@ -4095,6 +4036,48 @@
           <w:szCs w:val="28"/>
         </w:rPr>
       </w:pPr>
+    </w:p>
+    <w:p>
+      <w:pPr>
+        <w:spacing w:after="80" w:line="257" w:lineRule="auto"/>
+        <w:rPr>
+          <w:rFonts w:ascii="Arial Nova Light" w:hAnsi="Arial Nova Light" w:cs="Arial"/>
+          <w:color w:val="000000" w:themeColor="text1"/>
+          <w:sz w:val="28"/>
+          <w:szCs w:val="28"/>
+        </w:rPr>
+      </w:pPr>
+      <w:r>
+        <w:rPr>
+          <w:rFonts w:ascii="Arial Nova Light" w:hAnsi="Arial Nova Light" w:cs="Arial"/>
+          <w:color w:val="000000" w:themeColor="text1"/>
+          <w:sz w:val="28"/>
+          <w:szCs w:val="28"/>
+        </w:rPr>
+        <w:t>Per avviare il Testing è necessario cliccare su uno degli ultimi tre pulsanti. Anche qui se non è presente il modello addestrato, compare il modale di avvertimento.</w:t>
+      </w:r>
+    </w:p>
+    <w:p>
+      <w:pPr>
+        <w:spacing w:after="80" w:line="257" w:lineRule="auto"/>
+        <w:rPr>
+          <w:rFonts w:ascii="Arial Nova Light" w:hAnsi="Arial Nova Light" w:cs="Arial"/>
+          <w:color w:val="000000" w:themeColor="text1"/>
+          <w:sz w:val="28"/>
+          <w:szCs w:val="28"/>
+        </w:rPr>
+      </w:pPr>
+    </w:p>
+    <w:p>
+      <w:pPr>
+        <w:spacing w:after="80" w:line="257" w:lineRule="auto"/>
+        <w:rPr>
+          <w:rFonts w:ascii="Arial Nova Light" w:hAnsi="Arial Nova Light" w:cs="Arial"/>
+          <w:color w:val="000000" w:themeColor="text1"/>
+          <w:sz w:val="28"/>
+          <w:szCs w:val="28"/>
+        </w:rPr>
+      </w:pPr>
       <w:r>
         <w:rPr>
           <w:rFonts w:ascii="Arial Nova Light" w:hAnsi="Arial Nova Light" w:cs="Arial"/>
@@ -4104,10 +4087,10 @@
           <w:szCs w:val="28"/>
         </w:rPr>
         <w:drawing>
-          <wp:inline distT="0" distB="0" distL="0" distR="0" wp14:anchorId="7EB7627A" wp14:editId="3D682E36">
+          <wp:inline distT="0" distB="0" distL="0" distR="0" wp14:anchorId="1DCE62A5" wp14:editId="75737DE1">
             <wp:extent cx="6115050" cy="3257550"/>
             <wp:effectExtent l="0" t="0" r="0" b="0"/>
-            <wp:docPr id="21" name="Picture 21"/>
+            <wp:docPr id="22" name="Picture 22"/>
             <wp:cNvGraphicFramePr>
               <a:graphicFrameLocks xmlns:a="http://schemas.openxmlformats.org/drawingml/2006/main" noChangeAspect="1"/>
             </wp:cNvGraphicFramePr>
@@ -4115,7 +4098,7 @@
               <a:graphicData uri="http://schemas.openxmlformats.org/drawingml/2006/picture">
                 <pic:pic xmlns:pic="http://schemas.openxmlformats.org/drawingml/2006/picture">
                   <pic:nvPicPr>
-                    <pic:cNvPr id="0" name="Picture 6"/>
+                    <pic:cNvPr id="0" name="Picture 7"/>
                     <pic:cNvPicPr>
                       <a:picLocks noChangeAspect="1" noChangeArrowheads="1"/>
                     </pic:cNvPicPr>
@@ -4163,116 +4146,6 @@
           <w:szCs w:val="28"/>
         </w:rPr>
       </w:pPr>
-    </w:p>
-    <w:p>
-      <w:pPr>
-        <w:spacing w:after="80" w:line="257" w:lineRule="auto"/>
-        <w:rPr>
-          <w:rFonts w:ascii="Arial Nova Light" w:hAnsi="Arial Nova Light" w:cs="Arial"/>
-          <w:b/>
-          <w:bCs/>
-          <w:color w:val="000000" w:themeColor="text1"/>
-          <w:sz w:val="32"/>
-          <w:szCs w:val="32"/>
-        </w:rPr>
-      </w:pPr>
-      <w:r>
-        <w:rPr>
-          <w:rFonts w:ascii="Arial Nova Light" w:hAnsi="Arial Nova Light" w:cs="Arial"/>
-          <w:b/>
-          <w:bCs/>
-          <w:color w:val="000000" w:themeColor="text1"/>
-          <w:sz w:val="32"/>
-          <w:szCs w:val="32"/>
-        </w:rPr>
-        <w:t>Download e Cancellazione:</w:t>
-      </w:r>
-    </w:p>
-    <w:p>
-      <w:pPr>
-        <w:spacing w:after="80" w:line="257" w:lineRule="auto"/>
-        <w:rPr>
-          <w:rFonts w:ascii="Arial Nova Light" w:hAnsi="Arial Nova Light" w:cs="Arial"/>
-          <w:color w:val="000000" w:themeColor="text1"/>
-          <w:sz w:val="28"/>
-          <w:szCs w:val="28"/>
-        </w:rPr>
-      </w:pPr>
-      <w:r>
-        <w:rPr>
-          <w:rFonts w:ascii="Arial Nova Light" w:hAnsi="Arial Nova Light" w:cs="Arial"/>
-          <w:color w:val="000000" w:themeColor="text1"/>
-          <w:sz w:val="28"/>
-          <w:szCs w:val="28"/>
-        </w:rPr>
-        <w:t xml:space="preserve">Cliccando sul pulsante </w:t>
-      </w:r>
-      <w:r>
-        <w:rPr>
-          <w:rFonts w:ascii="Arial Nova Light" w:hAnsi="Arial Nova Light" w:cs="Arial"/>
-          <w:b/>
-          <w:bCs/>
-          <w:i/>
-          <w:iCs/>
-          <w:color w:val="000000" w:themeColor="text1"/>
-          <w:sz w:val="28"/>
-          <w:szCs w:val="28"/>
-        </w:rPr>
-        <w:t>Download modelli addestrati/Cancellazione modelli</w:t>
-      </w:r>
-      <w:r>
-        <w:rPr>
-          <w:rFonts w:ascii="Arial Nova Light" w:hAnsi="Arial Nova Light" w:cs="Arial"/>
-          <w:b/>
-          <w:bCs/>
-          <w:i/>
-          <w:iCs/>
-          <w:color w:val="000000" w:themeColor="text1"/>
-          <w:sz w:val="28"/>
-          <w:szCs w:val="28"/>
-        </w:rPr>
-        <w:t xml:space="preserve"> </w:t>
-      </w:r>
-      <w:r>
-        <w:rPr>
-          <w:rFonts w:ascii="Arial Nova Light" w:hAnsi="Arial Nova Light" w:cs="Arial"/>
-          <w:color w:val="000000" w:themeColor="text1"/>
-          <w:sz w:val="28"/>
-          <w:szCs w:val="28"/>
-        </w:rPr>
-        <w:t>ci si sposta</w:t>
-      </w:r>
-      <w:r>
-        <w:rPr>
-          <w:rFonts w:ascii="Arial Nova Light" w:hAnsi="Arial Nova Light" w:cs="Arial"/>
-          <w:color w:val="000000" w:themeColor="text1"/>
-          <w:sz w:val="28"/>
-          <w:szCs w:val="28"/>
-        </w:rPr>
-        <w:t xml:space="preserve"> nella pagina dove è possibile scaricare e cancellare i modelli addestrati:</w:t>
-      </w:r>
-    </w:p>
-    <w:p>
-      <w:pPr>
-        <w:spacing w:after="80" w:line="257" w:lineRule="auto"/>
-        <w:rPr>
-          <w:rFonts w:ascii="Arial Nova Light" w:hAnsi="Arial Nova Light" w:cs="Arial"/>
-          <w:color w:val="000000" w:themeColor="text1"/>
-          <w:sz w:val="28"/>
-          <w:szCs w:val="28"/>
-        </w:rPr>
-      </w:pPr>
-    </w:p>
-    <w:p>
-      <w:pPr>
-        <w:spacing w:after="80" w:line="257" w:lineRule="auto"/>
-        <w:rPr>
-          <w:rFonts w:ascii="Arial Nova Light" w:hAnsi="Arial Nova Light" w:cs="Arial"/>
-          <w:color w:val="000000" w:themeColor="text1"/>
-          <w:sz w:val="28"/>
-          <w:szCs w:val="28"/>
-        </w:rPr>
-      </w:pPr>
       <w:r>
         <w:rPr>
           <w:rFonts w:ascii="Arial Nova Light" w:hAnsi="Arial Nova Light" w:cs="Arial"/>
@@ -4283,10 +4156,10 @@
         </w:rPr>
         <w:lastRenderedPageBreak/>
         <w:drawing>
-          <wp:inline distT="0" distB="0" distL="0" distR="0" wp14:anchorId="28EBEEA0" wp14:editId="2781F739">
+          <wp:inline distT="0" distB="0" distL="0" distR="0" wp14:anchorId="7EB7627A" wp14:editId="3D682E36">
             <wp:extent cx="6115050" cy="3257550"/>
             <wp:effectExtent l="0" t="0" r="0" b="0"/>
-            <wp:docPr id="23" name="Picture 23"/>
+            <wp:docPr id="21" name="Picture 21"/>
             <wp:cNvGraphicFramePr>
               <a:graphicFrameLocks xmlns:a="http://schemas.openxmlformats.org/drawingml/2006/main" noChangeAspect="1"/>
             </wp:cNvGraphicFramePr>
@@ -4294,7 +4167,7 @@
               <a:graphicData uri="http://schemas.openxmlformats.org/drawingml/2006/picture">
                 <pic:pic xmlns:pic="http://schemas.openxmlformats.org/drawingml/2006/picture">
                   <pic:nvPicPr>
-                    <pic:cNvPr id="0" name="Picture 8"/>
+                    <pic:cNvPr id="0" name="Picture 6"/>
                     <pic:cNvPicPr>
                       <a:picLocks noChangeAspect="1" noChangeArrowheads="1"/>
                     </pic:cNvPicPr>
@@ -4348,6 +4221,184 @@
         <w:spacing w:after="80" w:line="257" w:lineRule="auto"/>
         <w:rPr>
           <w:rFonts w:ascii="Arial Nova Light" w:hAnsi="Arial Nova Light" w:cs="Arial"/>
+          <w:b/>
+          <w:bCs/>
+          <w:color w:val="000000" w:themeColor="text1"/>
+          <w:sz w:val="32"/>
+          <w:szCs w:val="32"/>
+        </w:rPr>
+      </w:pPr>
+      <w:r>
+        <w:rPr>
+          <w:rFonts w:ascii="Arial Nova Light" w:hAnsi="Arial Nova Light" w:cs="Arial"/>
+          <w:b/>
+          <w:bCs/>
+          <w:color w:val="000000" w:themeColor="text1"/>
+          <w:sz w:val="32"/>
+          <w:szCs w:val="32"/>
+        </w:rPr>
+        <w:t>Download e Cancellazione:</w:t>
+      </w:r>
+    </w:p>
+    <w:p>
+      <w:pPr>
+        <w:spacing w:after="80" w:line="257" w:lineRule="auto"/>
+        <w:rPr>
+          <w:rFonts w:ascii="Arial Nova Light" w:hAnsi="Arial Nova Light" w:cs="Arial"/>
+          <w:color w:val="000000" w:themeColor="text1"/>
+          <w:sz w:val="28"/>
+          <w:szCs w:val="28"/>
+        </w:rPr>
+      </w:pPr>
+      <w:r>
+        <w:rPr>
+          <w:rFonts w:ascii="Arial Nova Light" w:hAnsi="Arial Nova Light" w:cs="Arial"/>
+          <w:color w:val="000000" w:themeColor="text1"/>
+          <w:sz w:val="28"/>
+          <w:szCs w:val="28"/>
+        </w:rPr>
+        <w:t xml:space="preserve">Cliccando sul pulsante </w:t>
+      </w:r>
+      <w:r>
+        <w:rPr>
+          <w:rFonts w:ascii="Arial Nova Light" w:hAnsi="Arial Nova Light" w:cs="Arial"/>
+          <w:b/>
+          <w:bCs/>
+          <w:i/>
+          <w:iCs/>
+          <w:color w:val="000000" w:themeColor="text1"/>
+          <w:sz w:val="28"/>
+          <w:szCs w:val="28"/>
+        </w:rPr>
+        <w:t>Download modelli addestrati/Cancellazione modelli</w:t>
+      </w:r>
+      <w:r>
+        <w:rPr>
+          <w:rFonts w:ascii="Arial Nova Light" w:hAnsi="Arial Nova Light" w:cs="Arial"/>
+          <w:b/>
+          <w:bCs/>
+          <w:i/>
+          <w:iCs/>
+          <w:color w:val="000000" w:themeColor="text1"/>
+          <w:sz w:val="28"/>
+          <w:szCs w:val="28"/>
+        </w:rPr>
+        <w:t xml:space="preserve"> </w:t>
+      </w:r>
+      <w:r>
+        <w:rPr>
+          <w:rFonts w:ascii="Arial Nova Light" w:hAnsi="Arial Nova Light" w:cs="Arial"/>
+          <w:color w:val="000000" w:themeColor="text1"/>
+          <w:sz w:val="28"/>
+          <w:szCs w:val="28"/>
+        </w:rPr>
+        <w:t>ci si sposta</w:t>
+      </w:r>
+      <w:r>
+        <w:rPr>
+          <w:rFonts w:ascii="Arial Nova Light" w:hAnsi="Arial Nova Light" w:cs="Arial"/>
+          <w:color w:val="000000" w:themeColor="text1"/>
+          <w:sz w:val="28"/>
+          <w:szCs w:val="28"/>
+        </w:rPr>
+        <w:t xml:space="preserve"> nella pagina dove è possibile scaricare e cancellare i modelli addestrati:</w:t>
+      </w:r>
+    </w:p>
+    <w:p>
+      <w:pPr>
+        <w:spacing w:after="80" w:line="257" w:lineRule="auto"/>
+        <w:rPr>
+          <w:rFonts w:ascii="Arial Nova Light" w:hAnsi="Arial Nova Light" w:cs="Arial"/>
+          <w:color w:val="000000" w:themeColor="text1"/>
+          <w:sz w:val="28"/>
+          <w:szCs w:val="28"/>
+        </w:rPr>
+      </w:pPr>
+    </w:p>
+    <w:p>
+      <w:pPr>
+        <w:spacing w:after="80" w:line="257" w:lineRule="auto"/>
+        <w:rPr>
+          <w:rFonts w:ascii="Arial Nova Light" w:hAnsi="Arial Nova Light" w:cs="Arial"/>
+          <w:color w:val="000000" w:themeColor="text1"/>
+          <w:sz w:val="28"/>
+          <w:szCs w:val="28"/>
+        </w:rPr>
+      </w:pPr>
+      <w:r>
+        <w:rPr>
+          <w:rFonts w:ascii="Arial Nova Light" w:hAnsi="Arial Nova Light" w:cs="Arial"/>
+          <w:noProof/>
+          <w:color w:val="000000" w:themeColor="text1"/>
+          <w:sz w:val="28"/>
+          <w:szCs w:val="28"/>
+        </w:rPr>
+        <w:drawing>
+          <wp:inline distT="0" distB="0" distL="0" distR="0" wp14:anchorId="28EBEEA0" wp14:editId="2781F739">
+            <wp:extent cx="6115050" cy="3257550"/>
+            <wp:effectExtent l="0" t="0" r="0" b="0"/>
+            <wp:docPr id="23" name="Picture 23"/>
+            <wp:cNvGraphicFramePr>
+              <a:graphicFrameLocks xmlns:a="http://schemas.openxmlformats.org/drawingml/2006/main" noChangeAspect="1"/>
+            </wp:cNvGraphicFramePr>
+            <a:graphic xmlns:a="http://schemas.openxmlformats.org/drawingml/2006/main">
+              <a:graphicData uri="http://schemas.openxmlformats.org/drawingml/2006/picture">
+                <pic:pic xmlns:pic="http://schemas.openxmlformats.org/drawingml/2006/picture">
+                  <pic:nvPicPr>
+                    <pic:cNvPr id="0" name="Picture 8"/>
+                    <pic:cNvPicPr>
+                      <a:picLocks noChangeAspect="1" noChangeArrowheads="1"/>
+                    </pic:cNvPicPr>
+                  </pic:nvPicPr>
+                  <pic:blipFill>
+                    <a:blip r:embed="rId35">
+                      <a:extLst>
+                        <a:ext uri="{28A0092B-C50C-407E-A947-70E740481C1C}">
+                          <a14:useLocalDpi xmlns:a14="http://schemas.microsoft.com/office/drawing/2010/main" val="0"/>
+                        </a:ext>
+                      </a:extLst>
+                    </a:blip>
+                    <a:srcRect/>
+                    <a:stretch>
+                      <a:fillRect/>
+                    </a:stretch>
+                  </pic:blipFill>
+                  <pic:spPr bwMode="auto">
+                    <a:xfrm>
+                      <a:off x="0" y="0"/>
+                      <a:ext cx="6115050" cy="3257550"/>
+                    </a:xfrm>
+                    <a:prstGeom prst="rect">
+                      <a:avLst/>
+                    </a:prstGeom>
+                    <a:noFill/>
+                    <a:ln>
+                      <a:noFill/>
+                    </a:ln>
+                  </pic:spPr>
+                </pic:pic>
+              </a:graphicData>
+            </a:graphic>
+          </wp:inline>
+        </w:drawing>
+      </w:r>
+    </w:p>
+    <w:p>
+      <w:pPr>
+        <w:spacing w:after="80" w:line="257" w:lineRule="auto"/>
+        <w:rPr>
+          <w:rFonts w:ascii="Arial Nova Light" w:hAnsi="Arial Nova Light" w:cs="Arial"/>
+          <w:color w:val="000000" w:themeColor="text1"/>
+          <w:sz w:val="28"/>
+          <w:szCs w:val="28"/>
+        </w:rPr>
+      </w:pPr>
+    </w:p>
+    <w:p>
+      <w:pPr>
+        <w:spacing w:after="80" w:line="257" w:lineRule="auto"/>
+        <w:rPr>
+          <w:rFonts w:ascii="Arial Nova Light" w:hAnsi="Arial Nova Light" w:cs="Arial"/>
           <w:color w:val="000000" w:themeColor="text1"/>
           <w:sz w:val="28"/>
           <w:szCs w:val="28"/>
@@ -4362,6 +4413,17 @@
         </w:rPr>
         <w:t>Qui è possibile scaricare o cancellare i modelli addestrati. Se non è presente alcun modello addestrato relativo al pulsante verrà mostrato un modale di avvertimento, altrimenti verrà mostrato il modale associato.</w:t>
       </w:r>
+    </w:p>
+    <w:p>
+      <w:pPr>
+        <w:spacing w:after="80" w:line="257" w:lineRule="auto"/>
+        <w:rPr>
+          <w:rFonts w:ascii="Arial Nova Light" w:hAnsi="Arial Nova Light" w:cs="Arial"/>
+          <w:color w:val="000000" w:themeColor="text1"/>
+          <w:sz w:val="28"/>
+          <w:szCs w:val="28"/>
+        </w:rPr>
+      </w:pPr>
     </w:p>
     <w:p>
       <w:pPr>
@@ -4391,6 +4453,7 @@
           <w:sz w:val="44"/>
           <w:szCs w:val="44"/>
         </w:rPr>
+        <w:lastRenderedPageBreak/>
         <w:t>Chiusura:</w:t>
       </w:r>
     </w:p>
@@ -4416,7 +4479,7 @@
     </w:p>
     <w:sectPr>
       <w:pgSz w:w="11906" w:h="16838"/>
-      <w:pgMar w:top="1417" w:right="1134" w:bottom="1134" w:left="1134" w:header="708" w:footer="708" w:gutter="0"/>
+      <w:pgMar w:top="720" w:right="720" w:bottom="720" w:left="720" w:header="708" w:footer="708" w:gutter="0"/>
       <w:cols w:space="708"/>
       <w:docGrid w:linePitch="360"/>
     </w:sectPr>

</xml_diff>

<commit_message>
Versione definitiva guida d'uso
</commit_message>
<xml_diff>
--- a/documentation/Guida_uso_NLPWebPlatform.docx
+++ b/documentation/Guida_uso_NLPWebPlatform.docx
@@ -3190,7 +3190,7 @@
           <w:sz w:val="28"/>
           <w:szCs w:val="28"/>
         </w:rPr>
-        <w:t xml:space="preserve">  dove è possibile addestrare i modelli di NLP:</w:t>
+        <w:t xml:space="preserve"> dove è possibile addestrare i modelli di NLP:</w:t>
       </w:r>
     </w:p>
     <w:p>
@@ -4105,10 +4105,10 @@
           <w:szCs w:val="28"/>
         </w:rPr>
         <w:drawing>
-          <wp:inline distT="0" distB="0" distL="0" distR="0" wp14:anchorId="1DCE62A5" wp14:editId="75737DE1">
+          <wp:inline distT="0" distB="0" distL="0" distR="0" wp14:anchorId="7EB7627A" wp14:editId="3D682E36">
             <wp:extent cx="6115050" cy="3257550"/>
             <wp:effectExtent l="0" t="0" r="0" b="0"/>
-            <wp:docPr id="22" name="Picture 22"/>
+            <wp:docPr id="21" name="Picture 21"/>
             <wp:cNvGraphicFramePr>
               <a:graphicFrameLocks xmlns:a="http://schemas.openxmlformats.org/drawingml/2006/main" noChangeAspect="1"/>
             </wp:cNvGraphicFramePr>
@@ -4116,7 +4116,7 @@
               <a:graphicData uri="http://schemas.openxmlformats.org/drawingml/2006/picture">
                 <pic:pic xmlns:pic="http://schemas.openxmlformats.org/drawingml/2006/picture">
                   <pic:nvPicPr>
-                    <pic:cNvPr id="0" name="Picture 7"/>
+                    <pic:cNvPr id="0" name="Picture 6"/>
                     <pic:cNvPicPr>
                       <a:picLocks noChangeAspect="1" noChangeArrowheads="1"/>
                     </pic:cNvPicPr>
@@ -4164,6 +4164,143 @@
           <w:szCs w:val="28"/>
         </w:rPr>
       </w:pPr>
+    </w:p>
+    <w:p>
+      <w:pPr>
+        <w:spacing w:after="80" w:line="257" w:lineRule="auto"/>
+        <w:rPr>
+          <w:rFonts w:ascii="Arial Nova Light" w:hAnsi="Arial Nova Light" w:cs="Arial"/>
+          <w:b/>
+          <w:bCs/>
+          <w:color w:val="000000" w:themeColor="text1"/>
+          <w:sz w:val="32"/>
+          <w:szCs w:val="32"/>
+        </w:rPr>
+      </w:pPr>
+    </w:p>
+    <w:p>
+      <w:pPr>
+        <w:spacing w:after="80" w:line="257" w:lineRule="auto"/>
+        <w:rPr>
+          <w:rFonts w:ascii="Arial Nova Light" w:hAnsi="Arial Nova Light" w:cs="Arial"/>
+          <w:b/>
+          <w:bCs/>
+          <w:color w:val="000000" w:themeColor="text1"/>
+          <w:sz w:val="32"/>
+          <w:szCs w:val="32"/>
+        </w:rPr>
+      </w:pPr>
+    </w:p>
+    <w:p>
+      <w:pPr>
+        <w:spacing w:after="80" w:line="257" w:lineRule="auto"/>
+        <w:rPr>
+          <w:rFonts w:ascii="Arial Nova Light" w:hAnsi="Arial Nova Light" w:cs="Arial"/>
+          <w:b/>
+          <w:bCs/>
+          <w:color w:val="000000" w:themeColor="text1"/>
+          <w:sz w:val="32"/>
+          <w:szCs w:val="32"/>
+        </w:rPr>
+      </w:pPr>
+      <w:r>
+        <w:rPr>
+          <w:rFonts w:ascii="Arial Nova Light" w:hAnsi="Arial Nova Light" w:cs="Arial"/>
+          <w:b/>
+          <w:bCs/>
+          <w:color w:val="000000" w:themeColor="text1"/>
+          <w:sz w:val="32"/>
+          <w:szCs w:val="32"/>
+        </w:rPr>
+        <w:lastRenderedPageBreak/>
+        <w:t>Download e Cancellazione:</w:t>
+      </w:r>
+    </w:p>
+    <w:p>
+      <w:pPr>
+        <w:spacing w:after="80" w:line="257" w:lineRule="auto"/>
+        <w:rPr>
+          <w:rFonts w:ascii="Arial Nova Light" w:hAnsi="Arial Nova Light" w:cs="Arial"/>
+          <w:color w:val="000000" w:themeColor="text1"/>
+          <w:sz w:val="28"/>
+          <w:szCs w:val="28"/>
+        </w:rPr>
+      </w:pPr>
+      <w:r>
+        <w:rPr>
+          <w:rFonts w:ascii="Arial Nova Light" w:hAnsi="Arial Nova Light" w:cs="Arial"/>
+          <w:color w:val="000000" w:themeColor="text1"/>
+          <w:sz w:val="28"/>
+          <w:szCs w:val="28"/>
+        </w:rPr>
+        <w:t xml:space="preserve">Cliccando sul pulsante </w:t>
+      </w:r>
+      <w:r>
+        <w:rPr>
+          <w:rFonts w:ascii="Arial Nova Light" w:hAnsi="Arial Nova Light" w:cs="Arial"/>
+          <w:b/>
+          <w:bCs/>
+          <w:i/>
+          <w:iCs/>
+          <w:color w:val="000000" w:themeColor="text1"/>
+          <w:sz w:val="28"/>
+          <w:szCs w:val="28"/>
+        </w:rPr>
+        <w:t>Download modelli addestrati/Cancellazione modelli</w:t>
+      </w:r>
+      <w:r>
+        <w:rPr>
+          <w:rFonts w:ascii="Arial Nova Light" w:hAnsi="Arial Nova Light" w:cs="Arial"/>
+          <w:b/>
+          <w:bCs/>
+          <w:i/>
+          <w:iCs/>
+          <w:color w:val="000000" w:themeColor="text1"/>
+          <w:sz w:val="28"/>
+          <w:szCs w:val="28"/>
+        </w:rPr>
+        <w:t xml:space="preserve"> </w:t>
+      </w:r>
+      <w:r>
+        <w:rPr>
+          <w:rFonts w:ascii="Arial Nova Light" w:hAnsi="Arial Nova Light" w:cs="Arial"/>
+          <w:color w:val="000000" w:themeColor="text1"/>
+          <w:sz w:val="28"/>
+          <w:szCs w:val="28"/>
+        </w:rPr>
+        <w:t>ci si sposta</w:t>
+      </w:r>
+      <w:r>
+        <w:rPr>
+          <w:rFonts w:ascii="Arial Nova Light" w:hAnsi="Arial Nova Light" w:cs="Arial"/>
+          <w:color w:val="000000" w:themeColor="text1"/>
+          <w:sz w:val="28"/>
+          <w:szCs w:val="28"/>
+        </w:rPr>
+        <w:t xml:space="preserve"> nella pagina dove è possibile scaricare e cancellare i modelli addestrati:</w:t>
+      </w:r>
+    </w:p>
+    <w:p>
+      <w:pPr>
+        <w:spacing w:after="80" w:line="257" w:lineRule="auto"/>
+        <w:rPr>
+          <w:rFonts w:ascii="Arial Nova Light" w:hAnsi="Arial Nova Light" w:cs="Arial"/>
+          <w:color w:val="000000" w:themeColor="text1"/>
+          <w:sz w:val="28"/>
+          <w:szCs w:val="28"/>
+        </w:rPr>
+      </w:pPr>
+    </w:p>
+    <w:p>
+      <w:pPr>
+        <w:spacing w:after="80" w:line="257" w:lineRule="auto"/>
+        <w:rPr>
+          <w:rFonts w:ascii="Arial Nova Light" w:hAnsi="Arial Nova Light" w:cs="Arial"/>
+          <w:color w:val="000000" w:themeColor="text1"/>
+          <w:sz w:val="28"/>
+          <w:szCs w:val="28"/>
+        </w:rPr>
+      </w:pPr>
       <w:r>
         <w:rPr>
           <w:rFonts w:ascii="Arial Nova Light" w:hAnsi="Arial Nova Light" w:cs="Arial"/>
@@ -4172,12 +4309,11 @@
           <w:sz w:val="28"/>
           <w:szCs w:val="28"/>
         </w:rPr>
-        <w:lastRenderedPageBreak/>
         <w:drawing>
-          <wp:inline distT="0" distB="0" distL="0" distR="0" wp14:anchorId="7EB7627A" wp14:editId="3D682E36">
+          <wp:inline distT="0" distB="0" distL="0" distR="0" wp14:anchorId="28EBEEA0" wp14:editId="2781F739">
             <wp:extent cx="6115050" cy="3257550"/>
             <wp:effectExtent l="0" t="0" r="0" b="0"/>
-            <wp:docPr id="21" name="Picture 21"/>
+            <wp:docPr id="23" name="Picture 23"/>
             <wp:cNvGraphicFramePr>
               <a:graphicFrameLocks xmlns:a="http://schemas.openxmlformats.org/drawingml/2006/main" noChangeAspect="1"/>
             </wp:cNvGraphicFramePr>
@@ -4185,7 +4321,7 @@
               <a:graphicData uri="http://schemas.openxmlformats.org/drawingml/2006/picture">
                 <pic:pic xmlns:pic="http://schemas.openxmlformats.org/drawingml/2006/picture">
                   <pic:nvPicPr>
-                    <pic:cNvPr id="0" name="Picture 6"/>
+                    <pic:cNvPr id="0" name="Picture 8"/>
                     <pic:cNvPicPr>
                       <a:picLocks noChangeAspect="1" noChangeArrowheads="1"/>
                     </pic:cNvPicPr>
@@ -4239,184 +4375,6 @@
         <w:spacing w:after="80" w:line="257" w:lineRule="auto"/>
         <w:rPr>
           <w:rFonts w:ascii="Arial Nova Light" w:hAnsi="Arial Nova Light" w:cs="Arial"/>
-          <w:b/>
-          <w:bCs/>
-          <w:color w:val="000000" w:themeColor="text1"/>
-          <w:sz w:val="32"/>
-          <w:szCs w:val="32"/>
-        </w:rPr>
-      </w:pPr>
-      <w:r>
-        <w:rPr>
-          <w:rFonts w:ascii="Arial Nova Light" w:hAnsi="Arial Nova Light" w:cs="Arial"/>
-          <w:b/>
-          <w:bCs/>
-          <w:color w:val="000000" w:themeColor="text1"/>
-          <w:sz w:val="32"/>
-          <w:szCs w:val="32"/>
-        </w:rPr>
-        <w:t>Download e Cancellazione:</w:t>
-      </w:r>
-    </w:p>
-    <w:p>
-      <w:pPr>
-        <w:spacing w:after="80" w:line="257" w:lineRule="auto"/>
-        <w:rPr>
-          <w:rFonts w:ascii="Arial Nova Light" w:hAnsi="Arial Nova Light" w:cs="Arial"/>
-          <w:color w:val="000000" w:themeColor="text1"/>
-          <w:sz w:val="28"/>
-          <w:szCs w:val="28"/>
-        </w:rPr>
-      </w:pPr>
-      <w:r>
-        <w:rPr>
-          <w:rFonts w:ascii="Arial Nova Light" w:hAnsi="Arial Nova Light" w:cs="Arial"/>
-          <w:color w:val="000000" w:themeColor="text1"/>
-          <w:sz w:val="28"/>
-          <w:szCs w:val="28"/>
-        </w:rPr>
-        <w:t xml:space="preserve">Cliccando sul pulsante </w:t>
-      </w:r>
-      <w:r>
-        <w:rPr>
-          <w:rFonts w:ascii="Arial Nova Light" w:hAnsi="Arial Nova Light" w:cs="Arial"/>
-          <w:b/>
-          <w:bCs/>
-          <w:i/>
-          <w:iCs/>
-          <w:color w:val="000000" w:themeColor="text1"/>
-          <w:sz w:val="28"/>
-          <w:szCs w:val="28"/>
-        </w:rPr>
-        <w:t>Download modelli addestrati/Cancellazione modelli</w:t>
-      </w:r>
-      <w:r>
-        <w:rPr>
-          <w:rFonts w:ascii="Arial Nova Light" w:hAnsi="Arial Nova Light" w:cs="Arial"/>
-          <w:b/>
-          <w:bCs/>
-          <w:i/>
-          <w:iCs/>
-          <w:color w:val="000000" w:themeColor="text1"/>
-          <w:sz w:val="28"/>
-          <w:szCs w:val="28"/>
-        </w:rPr>
-        <w:t xml:space="preserve"> </w:t>
-      </w:r>
-      <w:r>
-        <w:rPr>
-          <w:rFonts w:ascii="Arial Nova Light" w:hAnsi="Arial Nova Light" w:cs="Arial"/>
-          <w:color w:val="000000" w:themeColor="text1"/>
-          <w:sz w:val="28"/>
-          <w:szCs w:val="28"/>
-        </w:rPr>
-        <w:t>ci si sposta</w:t>
-      </w:r>
-      <w:r>
-        <w:rPr>
-          <w:rFonts w:ascii="Arial Nova Light" w:hAnsi="Arial Nova Light" w:cs="Arial"/>
-          <w:color w:val="000000" w:themeColor="text1"/>
-          <w:sz w:val="28"/>
-          <w:szCs w:val="28"/>
-        </w:rPr>
-        <w:t xml:space="preserve"> nella pagina dove è possibile scaricare e cancellare i modelli addestrati:</w:t>
-      </w:r>
-    </w:p>
-    <w:p>
-      <w:pPr>
-        <w:spacing w:after="80" w:line="257" w:lineRule="auto"/>
-        <w:rPr>
-          <w:rFonts w:ascii="Arial Nova Light" w:hAnsi="Arial Nova Light" w:cs="Arial"/>
-          <w:color w:val="000000" w:themeColor="text1"/>
-          <w:sz w:val="28"/>
-          <w:szCs w:val="28"/>
-        </w:rPr>
-      </w:pPr>
-    </w:p>
-    <w:p>
-      <w:pPr>
-        <w:spacing w:after="80" w:line="257" w:lineRule="auto"/>
-        <w:rPr>
-          <w:rFonts w:ascii="Arial Nova Light" w:hAnsi="Arial Nova Light" w:cs="Arial"/>
-          <w:color w:val="000000" w:themeColor="text1"/>
-          <w:sz w:val="28"/>
-          <w:szCs w:val="28"/>
-        </w:rPr>
-      </w:pPr>
-      <w:r>
-        <w:rPr>
-          <w:rFonts w:ascii="Arial Nova Light" w:hAnsi="Arial Nova Light" w:cs="Arial"/>
-          <w:noProof/>
-          <w:color w:val="000000" w:themeColor="text1"/>
-          <w:sz w:val="28"/>
-          <w:szCs w:val="28"/>
-        </w:rPr>
-        <w:drawing>
-          <wp:inline distT="0" distB="0" distL="0" distR="0" wp14:anchorId="28EBEEA0" wp14:editId="2781F739">
-            <wp:extent cx="6115050" cy="3257550"/>
-            <wp:effectExtent l="0" t="0" r="0" b="0"/>
-            <wp:docPr id="23" name="Picture 23"/>
-            <wp:cNvGraphicFramePr>
-              <a:graphicFrameLocks xmlns:a="http://schemas.openxmlformats.org/drawingml/2006/main" noChangeAspect="1"/>
-            </wp:cNvGraphicFramePr>
-            <a:graphic xmlns:a="http://schemas.openxmlformats.org/drawingml/2006/main">
-              <a:graphicData uri="http://schemas.openxmlformats.org/drawingml/2006/picture">
-                <pic:pic xmlns:pic="http://schemas.openxmlformats.org/drawingml/2006/picture">
-                  <pic:nvPicPr>
-                    <pic:cNvPr id="0" name="Picture 8"/>
-                    <pic:cNvPicPr>
-                      <a:picLocks noChangeAspect="1" noChangeArrowheads="1"/>
-                    </pic:cNvPicPr>
-                  </pic:nvPicPr>
-                  <pic:blipFill>
-                    <a:blip r:embed="rId35">
-                      <a:extLst>
-                        <a:ext uri="{28A0092B-C50C-407E-A947-70E740481C1C}">
-                          <a14:useLocalDpi xmlns:a14="http://schemas.microsoft.com/office/drawing/2010/main" val="0"/>
-                        </a:ext>
-                      </a:extLst>
-                    </a:blip>
-                    <a:srcRect/>
-                    <a:stretch>
-                      <a:fillRect/>
-                    </a:stretch>
-                  </pic:blipFill>
-                  <pic:spPr bwMode="auto">
-                    <a:xfrm>
-                      <a:off x="0" y="0"/>
-                      <a:ext cx="6115050" cy="3257550"/>
-                    </a:xfrm>
-                    <a:prstGeom prst="rect">
-                      <a:avLst/>
-                    </a:prstGeom>
-                    <a:noFill/>
-                    <a:ln>
-                      <a:noFill/>
-                    </a:ln>
-                  </pic:spPr>
-                </pic:pic>
-              </a:graphicData>
-            </a:graphic>
-          </wp:inline>
-        </w:drawing>
-      </w:r>
-    </w:p>
-    <w:p>
-      <w:pPr>
-        <w:spacing w:after="80" w:line="257" w:lineRule="auto"/>
-        <w:rPr>
-          <w:rFonts w:ascii="Arial Nova Light" w:hAnsi="Arial Nova Light" w:cs="Arial"/>
-          <w:color w:val="000000" w:themeColor="text1"/>
-          <w:sz w:val="28"/>
-          <w:szCs w:val="28"/>
-        </w:rPr>
-      </w:pPr>
-    </w:p>
-    <w:p>
-      <w:pPr>
-        <w:spacing w:after="80" w:line="257" w:lineRule="auto"/>
-        <w:rPr>
-          <w:rFonts w:ascii="Arial Nova Light" w:hAnsi="Arial Nova Light" w:cs="Arial"/>
           <w:color w:val="000000" w:themeColor="text1"/>
           <w:sz w:val="28"/>
           <w:szCs w:val="28"/>
@@ -4471,7 +4429,6 @@
           <w:sz w:val="44"/>
           <w:szCs w:val="44"/>
         </w:rPr>
-        <w:lastRenderedPageBreak/>
         <w:t>Chiusura:</w:t>
       </w:r>
     </w:p>

</xml_diff>

<commit_message>
Versione 1.8 dei documenti
</commit_message>
<xml_diff>
--- a/documentation/Guida_uso_NLPWebPlatform.docx
+++ b/documentation/Guida_uso_NLPWebPlatform.docx
@@ -1964,10 +1964,10 @@
           <w:szCs w:val="28"/>
         </w:rPr>
         <w:drawing>
-          <wp:inline distT="0" distB="0" distL="0" distR="0" wp14:anchorId="65F6E7C8" wp14:editId="1CA21D85">
-            <wp:extent cx="6115050" cy="3257550"/>
-            <wp:effectExtent l="0" t="0" r="0" b="0"/>
-            <wp:docPr id="8" name="Picture 8"/>
+          <wp:inline distT="0" distB="0" distL="0" distR="0" wp14:anchorId="7C47EC4F" wp14:editId="71A4BD4A">
+            <wp:extent cx="6638925" cy="3533775"/>
+            <wp:effectExtent l="0" t="0" r="9525" b="9525"/>
+            <wp:docPr id="16" name="Picture 16"/>
             <wp:cNvGraphicFramePr>
               <a:graphicFrameLocks xmlns:a="http://schemas.openxmlformats.org/drawingml/2006/main" noChangeAspect="1"/>
             </wp:cNvGraphicFramePr>
@@ -1975,7 +1975,7 @@
               <a:graphicData uri="http://schemas.openxmlformats.org/drawingml/2006/picture">
                 <pic:pic xmlns:pic="http://schemas.openxmlformats.org/drawingml/2006/picture">
                   <pic:nvPicPr>
-                    <pic:cNvPr id="0" name="Picture 6"/>
+                    <pic:cNvPr id="0" name="Picture 1"/>
                     <pic:cNvPicPr>
                       <a:picLocks noChangeAspect="1" noChangeArrowheads="1"/>
                     </pic:cNvPicPr>
@@ -1996,7 +1996,7 @@
                   <pic:spPr bwMode="auto">
                     <a:xfrm>
                       <a:off x="0" y="0"/>
-                      <a:ext cx="6115050" cy="3257550"/>
+                      <a:ext cx="6638925" cy="3533775"/>
                     </a:xfrm>
                     <a:prstGeom prst="rect">
                       <a:avLst/>
@@ -2761,11 +2761,74 @@
       <w:r>
         <w:rPr>
           <w:rFonts w:ascii="Arial Nova Light" w:hAnsi="Arial Nova Light" w:cs="Arial"/>
+          <w:color w:val="000000" w:themeColor="text1"/>
+          <w:sz w:val="28"/>
+          <w:szCs w:val="28"/>
+        </w:rPr>
+        <w:t xml:space="preserve">Cliccando sul pulsante </w:t>
+      </w:r>
+      <w:r>
+        <w:rPr>
+          <w:rFonts w:ascii="Arial Nova Light" w:hAnsi="Arial Nova Light" w:cs="Arial"/>
+          <w:b/>
+          <w:bCs/>
+          <w:i/>
+          <w:iCs/>
+          <w:color w:val="000000" w:themeColor="text1"/>
+          <w:sz w:val="28"/>
+          <w:szCs w:val="28"/>
+        </w:rPr>
+        <w:t>Dataset</w:t>
+      </w:r>
+      <w:r>
+        <w:rPr>
+          <w:rFonts w:ascii="Arial Nova Light" w:hAnsi="Arial Nova Light" w:cs="Arial"/>
+          <w:color w:val="000000" w:themeColor="text1"/>
+          <w:sz w:val="28"/>
+          <w:szCs w:val="28"/>
+        </w:rPr>
+        <w:t xml:space="preserve"> ci si sposta nella pagina dove è possibile gestire Datasets, cioè creare, accedere o cancellare i Datasets che ogni utente può avere a disposizione. Una volta che un utente crea un Dataset, esso diventa dell’utente stesso e nessuno oltre all’utente lo può gestire</w:t>
+      </w:r>
+      <w:r>
+        <w:rPr>
+          <w:rFonts w:ascii="Arial Nova Light" w:hAnsi="Arial Nova Light" w:cs="Arial"/>
+          <w:color w:val="000000" w:themeColor="text1"/>
+          <w:sz w:val="28"/>
+          <w:szCs w:val="28"/>
+        </w:rPr>
+        <w:t>:</w:t>
+      </w:r>
+    </w:p>
+    <w:p>
+      <w:pPr>
+        <w:spacing w:after="80" w:line="257" w:lineRule="auto"/>
+        <w:rPr>
+          <w:rFonts w:ascii="Arial Nova Light" w:hAnsi="Arial Nova Light" w:cs="Arial"/>
+          <w:color w:val="000000" w:themeColor="text1"/>
+          <w:sz w:val="28"/>
+          <w:szCs w:val="28"/>
+        </w:rPr>
+      </w:pPr>
+    </w:p>
+    <w:p>
+      <w:pPr>
+        <w:spacing w:after="80" w:line="257" w:lineRule="auto"/>
+        <w:rPr>
+          <w:rFonts w:ascii="Arial Nova Light" w:hAnsi="Arial Nova Light" w:cs="Arial"/>
+          <w:color w:val="000000" w:themeColor="text1"/>
+          <w:sz w:val="28"/>
+          <w:szCs w:val="28"/>
+        </w:rPr>
+      </w:pPr>
+      <w:r>
+        <w:rPr>
+          <w:rFonts w:ascii="Arial Nova Light" w:hAnsi="Arial Nova Light" w:cs="Arial"/>
           <w:noProof/>
           <w:color w:val="000000" w:themeColor="text1"/>
           <w:sz w:val="28"/>
           <w:szCs w:val="28"/>
         </w:rPr>
+        <w:lastRenderedPageBreak/>
         <w:drawing>
           <wp:inline distT="0" distB="0" distL="0" distR="0" wp14:anchorId="0E8DEE3E" wp14:editId="321C3EFD">
             <wp:extent cx="6638925" cy="3533775"/>
@@ -2826,59 +2889,20 @@
           <w:szCs w:val="28"/>
         </w:rPr>
       </w:pPr>
-      <w:r>
-        <w:rPr>
-          <w:rFonts w:ascii="Arial Nova Light" w:hAnsi="Arial Nova Light" w:cs="Arial"/>
-          <w:color w:val="000000" w:themeColor="text1"/>
-          <w:sz w:val="28"/>
-          <w:szCs w:val="28"/>
-        </w:rPr>
-        <w:t xml:space="preserve">Cliccando sul pulsante </w:t>
-      </w:r>
-      <w:r>
+    </w:p>
+    <w:p>
+      <w:pPr>
+        <w:spacing w:after="80" w:line="257" w:lineRule="auto"/>
         <w:rPr>
           <w:rFonts w:ascii="Arial Nova Light" w:hAnsi="Arial Nova Light" w:cs="Arial"/>
           <w:b/>
           <w:bCs/>
-          <w:i/>
-          <w:iCs/>
-          <w:color w:val="000000" w:themeColor="text1"/>
-          <w:sz w:val="28"/>
-          <w:szCs w:val="28"/>
-        </w:rPr>
-        <w:t>Dataset</w:t>
-      </w:r>
-      <w:r>
-        <w:rPr>
-          <w:rFonts w:ascii="Arial Nova Light" w:hAnsi="Arial Nova Light" w:cs="Arial"/>
-          <w:color w:val="000000" w:themeColor="text1"/>
-          <w:sz w:val="28"/>
-          <w:szCs w:val="28"/>
-        </w:rPr>
-        <w:t xml:space="preserve"> ci si sposta nella pagina dove è possibile gestire Datasets, cioè creare, accedere o cancellare i Datasets che ogni utente può avere a disposizione. Una volta che un utente crea un Dataset, esso diventa dell’utente stesso e nessun</w:t>
-      </w:r>
-      <w:r>
-        <w:rPr>
-          <w:rFonts w:ascii="Arial Nova Light" w:hAnsi="Arial Nova Light" w:cs="Arial"/>
-          <w:color w:val="000000" w:themeColor="text1"/>
-          <w:sz w:val="28"/>
-          <w:szCs w:val="28"/>
-        </w:rPr>
-        <w:t>o</w:t>
-      </w:r>
-      <w:r>
-        <w:rPr>
-          <w:rFonts w:ascii="Arial Nova Light" w:hAnsi="Arial Nova Light" w:cs="Arial"/>
-          <w:color w:val="000000" w:themeColor="text1"/>
-          <w:sz w:val="28"/>
-          <w:szCs w:val="28"/>
-        </w:rPr>
-        <w:t xml:space="preserve"> oltre all’utente lo può gestire.</w:t>
-      </w:r>
-    </w:p>
-    <w:p>
-      <w:pPr>
-        <w:spacing w:after="80" w:line="257" w:lineRule="auto"/>
+          <w:color w:val="000000" w:themeColor="text1"/>
+          <w:sz w:val="32"/>
+          <w:szCs w:val="32"/>
+        </w:rPr>
+      </w:pPr>
+      <w:r>
         <w:rPr>
           <w:rFonts w:ascii="Arial Nova Light" w:hAnsi="Arial Nova Light" w:cs="Arial"/>
           <w:b/>
@@ -2887,17 +2911,6 @@
           <w:sz w:val="32"/>
           <w:szCs w:val="32"/>
         </w:rPr>
-      </w:pPr>
-      <w:r>
-        <w:rPr>
-          <w:rFonts w:ascii="Arial Nova Light" w:hAnsi="Arial Nova Light" w:cs="Arial"/>
-          <w:b/>
-          <w:bCs/>
-          <w:color w:val="000000" w:themeColor="text1"/>
-          <w:sz w:val="32"/>
-          <w:szCs w:val="32"/>
-        </w:rPr>
-        <w:lastRenderedPageBreak/>
         <w:t>Dataset:</w:t>
       </w:r>
     </w:p>
@@ -3215,7 +3228,17 @@
           <w:sz w:val="28"/>
           <w:szCs w:val="28"/>
         </w:rPr>
-        <w:t xml:space="preserve"> sarà necessario annotare la frase stessa, operazione possibile durante la creazione della frase o cliccando l’ultimo pulsante sulla destra di una Training Phrase. Infine è anche possibile </w:t>
+        <w:t xml:space="preserve"> sarà necessario </w:t>
+      </w:r>
+      <w:r>
+        <w:rPr>
+          <w:rFonts w:ascii="Arial Nova Light" w:hAnsi="Arial Nova Light" w:cs="Arial"/>
+          <w:color w:val="000000" w:themeColor="text1"/>
+          <w:sz w:val="28"/>
+          <w:szCs w:val="28"/>
+        </w:rPr>
+        <w:lastRenderedPageBreak/>
+        <w:t xml:space="preserve">annotare la frase stessa, operazione possibile durante la creazione della frase o cliccando l’ultimo pulsante sulla destra di una Training Phrase. Infine è anche possibile </w:t>
       </w:r>
       <w:r>
         <w:rPr>
@@ -3365,7 +3388,6 @@
           <w:sz w:val="28"/>
           <w:szCs w:val="28"/>
         </w:rPr>
-        <w:lastRenderedPageBreak/>
         <w:drawing>
           <wp:inline distT="0" distB="0" distL="0" distR="0" wp14:anchorId="5BD22E1E" wp14:editId="5693F0C9">
             <wp:extent cx="6115050" cy="3257550"/>
@@ -3740,7 +3762,34 @@
           <w:sz w:val="28"/>
           <w:szCs w:val="28"/>
         </w:rPr>
-        <w:t>Di seguito vi è come esempio il modale per l’addestramento del modello di Sentiment Analysis:</w:t>
+        <w:t>Di seguito vi è come esempio il modale per l’addestramento del modello di Sentiment Analysis</w:t>
+      </w:r>
+      <w:r>
+        <w:rPr>
+          <w:rFonts w:ascii="Arial Nova Light" w:hAnsi="Arial Nova Light" w:cs="Arial"/>
+          <w:color w:val="000000" w:themeColor="text1"/>
+          <w:sz w:val="28"/>
+          <w:szCs w:val="28"/>
+        </w:rPr>
+        <w:t xml:space="preserve"> per uno specifico Dataset</w:t>
+      </w:r>
+      <w:r>
+        <w:rPr>
+          <w:rFonts w:ascii="Arial Nova Light" w:hAnsi="Arial Nova Light" w:cs="Arial"/>
+          <w:color w:val="000000" w:themeColor="text1"/>
+          <w:sz w:val="28"/>
+          <w:szCs w:val="28"/>
+        </w:rPr>
+        <w:t xml:space="preserve"> (Dataset 1)</w:t>
+      </w:r>
+      <w:r>
+        <w:rPr>
+          <w:rFonts w:ascii="Arial Nova Light" w:hAnsi="Arial Nova Light" w:cs="Arial"/>
+          <w:color w:val="000000" w:themeColor="text1"/>
+          <w:sz w:val="28"/>
+          <w:szCs w:val="28"/>
+        </w:rPr>
+        <w:t>:</w:t>
       </w:r>
     </w:p>
     <w:p>
@@ -3773,10 +3822,10 @@
           <w:szCs w:val="28"/>
         </w:rPr>
         <w:drawing>
-          <wp:inline distT="0" distB="0" distL="0" distR="0" wp14:anchorId="7D824C51" wp14:editId="4C469118">
-            <wp:extent cx="6638290" cy="3538855"/>
-            <wp:effectExtent l="0" t="0" r="0" b="4445"/>
-            <wp:docPr id="24" name="Picture 24"/>
+          <wp:inline distT="0" distB="0" distL="0" distR="0" wp14:anchorId="05B909C3" wp14:editId="08013723">
+            <wp:extent cx="6638925" cy="3533775"/>
+            <wp:effectExtent l="0" t="0" r="9525" b="9525"/>
+            <wp:docPr id="22" name="Picture 22"/>
             <wp:cNvGraphicFramePr>
               <a:graphicFrameLocks xmlns:a="http://schemas.openxmlformats.org/drawingml/2006/main" noChangeAspect="1"/>
             </wp:cNvGraphicFramePr>
@@ -3791,6 +3840,332 @@
                   </pic:nvPicPr>
                   <pic:blipFill>
                     <a:blip r:embed="rId29">
+                      <a:extLst>
+                        <a:ext uri="{28A0092B-C50C-407E-A947-70E740481C1C}">
+                          <a14:useLocalDpi xmlns:a14="http://schemas.microsoft.com/office/drawing/2010/main" val="0"/>
+                        </a:ext>
+                      </a:extLst>
+                    </a:blip>
+                    <a:srcRect/>
+                    <a:stretch>
+                      <a:fillRect/>
+                    </a:stretch>
+                  </pic:blipFill>
+                  <pic:spPr bwMode="auto">
+                    <a:xfrm>
+                      <a:off x="0" y="0"/>
+                      <a:ext cx="6638925" cy="3533775"/>
+                    </a:xfrm>
+                    <a:prstGeom prst="rect">
+                      <a:avLst/>
+                    </a:prstGeom>
+                    <a:noFill/>
+                    <a:ln>
+                      <a:noFill/>
+                    </a:ln>
+                  </pic:spPr>
+                </pic:pic>
+              </a:graphicData>
+            </a:graphic>
+          </wp:inline>
+        </w:drawing>
+      </w:r>
+    </w:p>
+    <w:p>
+      <w:pPr>
+        <w:spacing w:after="80" w:line="257" w:lineRule="auto"/>
+        <w:rPr>
+          <w:rFonts w:ascii="Arial Nova Light" w:hAnsi="Arial Nova Light" w:cs="Arial"/>
+          <w:color w:val="000000" w:themeColor="text1"/>
+          <w:sz w:val="28"/>
+          <w:szCs w:val="28"/>
+        </w:rPr>
+      </w:pPr>
+    </w:p>
+    <w:p>
+      <w:pPr>
+        <w:spacing w:after="80" w:line="257" w:lineRule="auto"/>
+        <w:rPr>
+          <w:rFonts w:ascii="Arial Nova Light" w:hAnsi="Arial Nova Light" w:cs="Arial"/>
+          <w:color w:val="000000" w:themeColor="text1"/>
+          <w:sz w:val="28"/>
+          <w:szCs w:val="28"/>
+        </w:rPr>
+      </w:pPr>
+      <w:r>
+        <w:rPr>
+          <w:rFonts w:ascii="Arial Nova Light" w:hAnsi="Arial Nova Light" w:cs="Arial"/>
+          <w:color w:val="000000" w:themeColor="text1"/>
+          <w:sz w:val="28"/>
+          <w:szCs w:val="28"/>
+        </w:rPr>
+        <w:lastRenderedPageBreak/>
+        <w:t>Dopo aver avviato l’addestramento, per poterne vedere lo status si dovrà passare alla pagina Status relativa</w:t>
+      </w:r>
+      <w:r>
+        <w:rPr>
+          <w:rFonts w:ascii="Arial Nova Light" w:hAnsi="Arial Nova Light" w:cs="Arial"/>
+          <w:color w:val="000000" w:themeColor="text1"/>
+          <w:sz w:val="28"/>
+          <w:szCs w:val="28"/>
+        </w:rPr>
+        <w:t xml:space="preserve">, quindi cliccare sul pulsante della pagina centrale </w:t>
+      </w:r>
+      <w:r>
+        <w:rPr>
+          <w:rFonts w:ascii="Arial Nova Light" w:hAnsi="Arial Nova Light" w:cs="Arial"/>
+          <w:b/>
+          <w:bCs/>
+          <w:i/>
+          <w:iCs/>
+          <w:color w:val="000000" w:themeColor="text1"/>
+          <w:sz w:val="28"/>
+          <w:szCs w:val="28"/>
+        </w:rPr>
+        <w:t xml:space="preserve">Status </w:t>
+      </w:r>
+      <w:r>
+        <w:rPr>
+          <w:rFonts w:ascii="Arial Nova Light" w:hAnsi="Arial Nova Light" w:cs="Arial"/>
+          <w:b/>
+          <w:bCs/>
+          <w:i/>
+          <w:iCs/>
+          <w:color w:val="000000" w:themeColor="text1"/>
+          <w:sz w:val="28"/>
+          <w:szCs w:val="28"/>
+        </w:rPr>
+        <w:t>a</w:t>
+      </w:r>
+      <w:r>
+        <w:rPr>
+          <w:rFonts w:ascii="Arial Nova Light" w:hAnsi="Arial Nova Light" w:cs="Arial"/>
+          <w:b/>
+          <w:bCs/>
+          <w:i/>
+          <w:iCs/>
+          <w:color w:val="000000" w:themeColor="text1"/>
+          <w:sz w:val="28"/>
+          <w:szCs w:val="28"/>
+        </w:rPr>
+        <w:t xml:space="preserve">ddestramento </w:t>
+      </w:r>
+      <w:r>
+        <w:rPr>
+          <w:rFonts w:ascii="Arial Nova Light" w:hAnsi="Arial Nova Light" w:cs="Arial"/>
+          <w:b/>
+          <w:bCs/>
+          <w:i/>
+          <w:iCs/>
+          <w:color w:val="000000" w:themeColor="text1"/>
+          <w:sz w:val="28"/>
+          <w:szCs w:val="28"/>
+        </w:rPr>
+        <w:t>m</w:t>
+      </w:r>
+      <w:r>
+        <w:rPr>
+          <w:rFonts w:ascii="Arial Nova Light" w:hAnsi="Arial Nova Light" w:cs="Arial"/>
+          <w:b/>
+          <w:bCs/>
+          <w:i/>
+          <w:iCs/>
+          <w:color w:val="000000" w:themeColor="text1"/>
+          <w:sz w:val="28"/>
+          <w:szCs w:val="28"/>
+        </w:rPr>
+        <w:t>odelli</w:t>
+      </w:r>
+      <w:r>
+        <w:rPr>
+          <w:rFonts w:ascii="Arial Nova Light" w:hAnsi="Arial Nova Light" w:cs="Arial"/>
+          <w:color w:val="000000" w:themeColor="text1"/>
+          <w:sz w:val="28"/>
+          <w:szCs w:val="28"/>
+        </w:rPr>
+        <w:t>:</w:t>
+      </w:r>
+    </w:p>
+    <w:p>
+      <w:pPr>
+        <w:spacing w:after="80" w:line="257" w:lineRule="auto"/>
+        <w:rPr>
+          <w:rFonts w:ascii="Arial Nova Light" w:hAnsi="Arial Nova Light" w:cs="Arial"/>
+          <w:color w:val="000000" w:themeColor="text1"/>
+          <w:sz w:val="28"/>
+          <w:szCs w:val="28"/>
+        </w:rPr>
+      </w:pPr>
+    </w:p>
+    <w:p>
+      <w:pPr>
+        <w:spacing w:after="80" w:line="257" w:lineRule="auto"/>
+        <w:rPr>
+          <w:rFonts w:ascii="Arial Nova Light" w:hAnsi="Arial Nova Light" w:cs="Arial"/>
+          <w:color w:val="000000" w:themeColor="text1"/>
+          <w:sz w:val="28"/>
+          <w:szCs w:val="28"/>
+        </w:rPr>
+      </w:pPr>
+      <w:r>
+        <w:rPr>
+          <w:rFonts w:ascii="Arial Nova Light" w:hAnsi="Arial Nova Light" w:cs="Arial"/>
+          <w:noProof/>
+          <w:color w:val="000000" w:themeColor="text1"/>
+          <w:sz w:val="28"/>
+          <w:szCs w:val="28"/>
+        </w:rPr>
+        <w:drawing>
+          <wp:inline distT="0" distB="0" distL="0" distR="0" wp14:anchorId="10DFFE7A" wp14:editId="4498F699">
+            <wp:extent cx="6638925" cy="3533775"/>
+            <wp:effectExtent l="0" t="0" r="9525" b="9525"/>
+            <wp:docPr id="25" name="Picture 25"/>
+            <wp:cNvGraphicFramePr>
+              <a:graphicFrameLocks xmlns:a="http://schemas.openxmlformats.org/drawingml/2006/main" noChangeAspect="1"/>
+            </wp:cNvGraphicFramePr>
+            <a:graphic xmlns:a="http://schemas.openxmlformats.org/drawingml/2006/main">
+              <a:graphicData uri="http://schemas.openxmlformats.org/drawingml/2006/picture">
+                <pic:pic xmlns:pic="http://schemas.openxmlformats.org/drawingml/2006/picture">
+                  <pic:nvPicPr>
+                    <pic:cNvPr id="0" name="Picture 3"/>
+                    <pic:cNvPicPr>
+                      <a:picLocks noChangeAspect="1" noChangeArrowheads="1"/>
+                    </pic:cNvPicPr>
+                  </pic:nvPicPr>
+                  <pic:blipFill>
+                    <a:blip r:embed="rId30">
+                      <a:extLst>
+                        <a:ext uri="{28A0092B-C50C-407E-A947-70E740481C1C}">
+                          <a14:useLocalDpi xmlns:a14="http://schemas.microsoft.com/office/drawing/2010/main" val="0"/>
+                        </a:ext>
+                      </a:extLst>
+                    </a:blip>
+                    <a:srcRect/>
+                    <a:stretch>
+                      <a:fillRect/>
+                    </a:stretch>
+                  </pic:blipFill>
+                  <pic:spPr bwMode="auto">
+                    <a:xfrm>
+                      <a:off x="0" y="0"/>
+                      <a:ext cx="6638925" cy="3533775"/>
+                    </a:xfrm>
+                    <a:prstGeom prst="rect">
+                      <a:avLst/>
+                    </a:prstGeom>
+                    <a:noFill/>
+                    <a:ln>
+                      <a:noFill/>
+                    </a:ln>
+                  </pic:spPr>
+                </pic:pic>
+              </a:graphicData>
+            </a:graphic>
+          </wp:inline>
+        </w:drawing>
+      </w:r>
+    </w:p>
+    <w:p>
+      <w:pPr>
+        <w:spacing w:after="80" w:line="257" w:lineRule="auto"/>
+        <w:rPr>
+          <w:rFonts w:ascii="Arial Nova Light" w:hAnsi="Arial Nova Light" w:cs="Arial"/>
+          <w:color w:val="000000" w:themeColor="text1"/>
+          <w:sz w:val="28"/>
+          <w:szCs w:val="28"/>
+        </w:rPr>
+      </w:pPr>
+    </w:p>
+    <w:p>
+      <w:pPr>
+        <w:spacing w:after="80" w:line="257" w:lineRule="auto"/>
+        <w:rPr>
+          <w:rFonts w:ascii="Arial Nova Light" w:hAnsi="Arial Nova Light" w:cs="Arial"/>
+          <w:color w:val="000000" w:themeColor="text1"/>
+          <w:sz w:val="28"/>
+          <w:szCs w:val="28"/>
+        </w:rPr>
+      </w:pPr>
+      <w:r>
+        <w:rPr>
+          <w:rFonts w:ascii="Arial Nova Light" w:hAnsi="Arial Nova Light" w:cs="Arial"/>
+          <w:color w:val="000000" w:themeColor="text1"/>
+          <w:sz w:val="28"/>
+          <w:szCs w:val="28"/>
+        </w:rPr>
+        <w:t xml:space="preserve">Qui, cliccare sul pulsante relativo all’addestramento che si stà effettuando, in questo caso </w:t>
+      </w:r>
+      <w:r>
+        <w:rPr>
+          <w:rFonts w:ascii="Arial Nova Light" w:hAnsi="Arial Nova Light" w:cs="Arial"/>
+          <w:b/>
+          <w:bCs/>
+          <w:i/>
+          <w:iCs/>
+          <w:color w:val="000000" w:themeColor="text1"/>
+          <w:sz w:val="28"/>
+          <w:szCs w:val="28"/>
+        </w:rPr>
+        <w:t>Visualizza status Sentiment dataset 1</w:t>
+      </w:r>
+      <w:r>
+        <w:rPr>
+          <w:rFonts w:ascii="Arial Nova Light" w:hAnsi="Arial Nova Light" w:cs="Arial"/>
+          <w:color w:val="000000" w:themeColor="text1"/>
+          <w:sz w:val="28"/>
+          <w:szCs w:val="28"/>
+        </w:rPr>
+        <w:t>:</w:t>
+      </w:r>
+    </w:p>
+    <w:p>
+      <w:pPr>
+        <w:spacing w:after="80" w:line="257" w:lineRule="auto"/>
+        <w:rPr>
+          <w:rFonts w:ascii="Arial Nova Light" w:hAnsi="Arial Nova Light" w:cs="Arial"/>
+          <w:color w:val="000000" w:themeColor="text1"/>
+          <w:sz w:val="28"/>
+          <w:szCs w:val="28"/>
+        </w:rPr>
+      </w:pPr>
+    </w:p>
+    <w:p>
+      <w:pPr>
+        <w:spacing w:after="80" w:line="257" w:lineRule="auto"/>
+        <w:rPr>
+          <w:rFonts w:ascii="Arial Nova Light" w:hAnsi="Arial Nova Light" w:cs="Arial"/>
+          <w:color w:val="000000" w:themeColor="text1"/>
+          <w:sz w:val="28"/>
+          <w:szCs w:val="28"/>
+        </w:rPr>
+      </w:pPr>
+      <w:r>
+        <w:rPr>
+          <w:rFonts w:ascii="Arial Nova Light" w:hAnsi="Arial Nova Light" w:cs="Arial"/>
+          <w:noProof/>
+          <w:color w:val="000000" w:themeColor="text1"/>
+          <w:sz w:val="28"/>
+          <w:szCs w:val="28"/>
+        </w:rPr>
+        <w:drawing>
+          <wp:inline distT="0" distB="0" distL="0" distR="0" wp14:anchorId="09E7F664" wp14:editId="7CE9012A">
+            <wp:extent cx="6638290" cy="3538855"/>
+            <wp:effectExtent l="0" t="0" r="0" b="4445"/>
+            <wp:docPr id="20" name="Picture 20"/>
+            <wp:cNvGraphicFramePr>
+              <a:graphicFrameLocks xmlns:a="http://schemas.openxmlformats.org/drawingml/2006/main" noChangeAspect="1"/>
+            </wp:cNvGraphicFramePr>
+            <a:graphic xmlns:a="http://schemas.openxmlformats.org/drawingml/2006/main">
+              <a:graphicData uri="http://schemas.openxmlformats.org/drawingml/2006/picture">
+                <pic:pic xmlns:pic="http://schemas.openxmlformats.org/drawingml/2006/picture">
+                  <pic:nvPicPr>
+                    <pic:cNvPr id="0" name="Picture 1"/>
+                    <pic:cNvPicPr>
+                      <a:picLocks noChangeAspect="1" noChangeArrowheads="1"/>
+                    </pic:cNvPicPr>
+                  </pic:nvPicPr>
+                  <pic:blipFill>
+                    <a:blip r:embed="rId31">
                       <a:extLst>
                         <a:ext uri="{28A0092B-C50C-407E-A947-70E740481C1C}">
                           <a14:useLocalDpi xmlns:a14="http://schemas.microsoft.com/office/drawing/2010/main" val="0"/>
@@ -3851,116 +4226,6 @@
           <w:szCs w:val="28"/>
         </w:rPr>
         <w:lastRenderedPageBreak/>
-        <w:t>Dopo aver avviato l’addestramento, per poterne vedere lo status si dovrà passare alla pagina Status relativa:</w:t>
-      </w:r>
-    </w:p>
-    <w:p>
-      <w:pPr>
-        <w:spacing w:after="80" w:line="257" w:lineRule="auto"/>
-        <w:rPr>
-          <w:rFonts w:ascii="Arial Nova Light" w:hAnsi="Arial Nova Light" w:cs="Arial"/>
-          <w:color w:val="000000" w:themeColor="text1"/>
-          <w:sz w:val="28"/>
-          <w:szCs w:val="28"/>
-        </w:rPr>
-      </w:pPr>
-    </w:p>
-    <w:p>
-      <w:pPr>
-        <w:spacing w:after="80" w:line="257" w:lineRule="auto"/>
-        <w:rPr>
-          <w:rFonts w:ascii="Arial Nova Light" w:hAnsi="Arial Nova Light" w:cs="Arial"/>
-          <w:color w:val="000000" w:themeColor="text1"/>
-          <w:sz w:val="28"/>
-          <w:szCs w:val="28"/>
-        </w:rPr>
-      </w:pPr>
-      <w:r>
-        <w:rPr>
-          <w:rFonts w:ascii="Arial Nova Light" w:hAnsi="Arial Nova Light" w:cs="Arial"/>
-          <w:noProof/>
-          <w:color w:val="000000" w:themeColor="text1"/>
-          <w:sz w:val="28"/>
-          <w:szCs w:val="28"/>
-        </w:rPr>
-        <w:drawing>
-          <wp:inline distT="0" distB="0" distL="0" distR="0" wp14:anchorId="09E7F664" wp14:editId="7CE9012A">
-            <wp:extent cx="6638290" cy="3538855"/>
-            <wp:effectExtent l="0" t="0" r="0" b="4445"/>
-            <wp:docPr id="20" name="Picture 20"/>
-            <wp:cNvGraphicFramePr>
-              <a:graphicFrameLocks xmlns:a="http://schemas.openxmlformats.org/drawingml/2006/main" noChangeAspect="1"/>
-            </wp:cNvGraphicFramePr>
-            <a:graphic xmlns:a="http://schemas.openxmlformats.org/drawingml/2006/main">
-              <a:graphicData uri="http://schemas.openxmlformats.org/drawingml/2006/picture">
-                <pic:pic xmlns:pic="http://schemas.openxmlformats.org/drawingml/2006/picture">
-                  <pic:nvPicPr>
-                    <pic:cNvPr id="0" name="Picture 1"/>
-                    <pic:cNvPicPr>
-                      <a:picLocks noChangeAspect="1" noChangeArrowheads="1"/>
-                    </pic:cNvPicPr>
-                  </pic:nvPicPr>
-                  <pic:blipFill>
-                    <a:blip r:embed="rId30">
-                      <a:extLst>
-                        <a:ext uri="{28A0092B-C50C-407E-A947-70E740481C1C}">
-                          <a14:useLocalDpi xmlns:a14="http://schemas.microsoft.com/office/drawing/2010/main" val="0"/>
-                        </a:ext>
-                      </a:extLst>
-                    </a:blip>
-                    <a:srcRect/>
-                    <a:stretch>
-                      <a:fillRect/>
-                    </a:stretch>
-                  </pic:blipFill>
-                  <pic:spPr bwMode="auto">
-                    <a:xfrm>
-                      <a:off x="0" y="0"/>
-                      <a:ext cx="6638290" cy="3538855"/>
-                    </a:xfrm>
-                    <a:prstGeom prst="rect">
-                      <a:avLst/>
-                    </a:prstGeom>
-                    <a:noFill/>
-                    <a:ln>
-                      <a:noFill/>
-                    </a:ln>
-                  </pic:spPr>
-                </pic:pic>
-              </a:graphicData>
-            </a:graphic>
-          </wp:inline>
-        </w:drawing>
-      </w:r>
-    </w:p>
-    <w:p>
-      <w:pPr>
-        <w:spacing w:after="80" w:line="257" w:lineRule="auto"/>
-        <w:rPr>
-          <w:rFonts w:ascii="Arial Nova Light" w:hAnsi="Arial Nova Light" w:cs="Arial"/>
-          <w:color w:val="000000" w:themeColor="text1"/>
-          <w:sz w:val="28"/>
-          <w:szCs w:val="28"/>
-        </w:rPr>
-      </w:pPr>
-    </w:p>
-    <w:p>
-      <w:pPr>
-        <w:spacing w:after="80" w:line="257" w:lineRule="auto"/>
-        <w:rPr>
-          <w:rFonts w:ascii="Arial Nova Light" w:hAnsi="Arial Nova Light" w:cs="Arial"/>
-          <w:color w:val="000000" w:themeColor="text1"/>
-          <w:sz w:val="28"/>
-          <w:szCs w:val="28"/>
-        </w:rPr>
-      </w:pPr>
-      <w:r>
-        <w:rPr>
-          <w:rFonts w:ascii="Arial Nova Light" w:hAnsi="Arial Nova Light" w:cs="Arial"/>
-          <w:color w:val="000000" w:themeColor="text1"/>
-          <w:sz w:val="28"/>
-          <w:szCs w:val="28"/>
-        </w:rPr>
         <w:t>Se invece non sarà in corso alcun addestramento, verrà visualizzata la pagina in questa maniera:</w:t>
       </w:r>
     </w:p>
@@ -4006,287 +4271,6 @@
                 <pic:pic xmlns:pic="http://schemas.openxmlformats.org/drawingml/2006/picture">
                   <pic:nvPicPr>
                     <pic:cNvPr id="0" name="Picture 2"/>
-                    <pic:cNvPicPr>
-                      <a:picLocks noChangeAspect="1" noChangeArrowheads="1"/>
-                    </pic:cNvPicPr>
-                  </pic:nvPicPr>
-                  <pic:blipFill>
-                    <a:blip r:embed="rId31">
-                      <a:extLst>
-                        <a:ext uri="{28A0092B-C50C-407E-A947-70E740481C1C}">
-                          <a14:useLocalDpi xmlns:a14="http://schemas.microsoft.com/office/drawing/2010/main" val="0"/>
-                        </a:ext>
-                      </a:extLst>
-                    </a:blip>
-                    <a:srcRect/>
-                    <a:stretch>
-                      <a:fillRect/>
-                    </a:stretch>
-                  </pic:blipFill>
-                  <pic:spPr bwMode="auto">
-                    <a:xfrm>
-                      <a:off x="0" y="0"/>
-                      <a:ext cx="6115050" cy="3257550"/>
-                    </a:xfrm>
-                    <a:prstGeom prst="rect">
-                      <a:avLst/>
-                    </a:prstGeom>
-                    <a:noFill/>
-                    <a:ln>
-                      <a:noFill/>
-                    </a:ln>
-                  </pic:spPr>
-                </pic:pic>
-              </a:graphicData>
-            </a:graphic>
-          </wp:inline>
-        </w:drawing>
-      </w:r>
-    </w:p>
-    <w:p>
-      <w:pPr>
-        <w:spacing w:after="80" w:line="257" w:lineRule="auto"/>
-        <w:rPr>
-          <w:rFonts w:ascii="Arial Nova Light" w:hAnsi="Arial Nova Light" w:cs="Arial"/>
-          <w:color w:val="000000" w:themeColor="text1"/>
-          <w:sz w:val="28"/>
-          <w:szCs w:val="28"/>
-        </w:rPr>
-      </w:pPr>
-    </w:p>
-    <w:p>
-      <w:pPr>
-        <w:spacing w:after="80" w:line="257" w:lineRule="auto"/>
-        <w:rPr>
-          <w:rFonts w:ascii="Arial Nova Light" w:hAnsi="Arial Nova Light" w:cs="Arial"/>
-          <w:color w:val="000000" w:themeColor="text1"/>
-          <w:sz w:val="28"/>
-          <w:szCs w:val="28"/>
-        </w:rPr>
-      </w:pPr>
-      <w:r>
-        <w:rPr>
-          <w:rFonts w:ascii="Arial Nova Light" w:hAnsi="Arial Nova Light" w:cs="Arial"/>
-          <w:color w:val="000000" w:themeColor="text1"/>
-          <w:sz w:val="28"/>
-          <w:szCs w:val="28"/>
-        </w:rPr>
-        <w:t xml:space="preserve">Infine verranno visualizzate tante progress bar quante saranno le epoche dell’addestramento; questo accorgimento è valido però solo per il Sentiment Analysis e per l’Intent Recognition. Per l’Entities Extraction </w:t>
-      </w:r>
-      <w:r>
-        <w:rPr>
-          <w:rFonts w:ascii="Arial Nova Light" w:hAnsi="Arial Nova Light" w:cs="Arial"/>
-          <w:color w:val="000000" w:themeColor="text1"/>
-          <w:sz w:val="28"/>
-          <w:szCs w:val="28"/>
-        </w:rPr>
-        <w:t>c</w:t>
-      </w:r>
-      <w:r>
-        <w:rPr>
-          <w:rFonts w:ascii="Arial Nova Light" w:hAnsi="Arial Nova Light" w:cs="Arial"/>
-          <w:color w:val="000000" w:themeColor="text1"/>
-          <w:sz w:val="28"/>
-          <w:szCs w:val="28"/>
-        </w:rPr>
-        <w:t>i sarà un’unica progress bar</w:t>
-      </w:r>
-      <w:r>
-        <w:rPr>
-          <w:rFonts w:ascii="Arial Nova Light" w:hAnsi="Arial Nova Light" w:cs="Arial"/>
-          <w:color w:val="000000" w:themeColor="text1"/>
-          <w:sz w:val="28"/>
-          <w:szCs w:val="28"/>
-        </w:rPr>
-        <w:t>.</w:t>
-      </w:r>
-    </w:p>
-    <w:p>
-      <w:pPr>
-        <w:spacing w:after="80" w:line="257" w:lineRule="auto"/>
-        <w:rPr>
-          <w:rFonts w:ascii="Arial Nova Light" w:hAnsi="Arial Nova Light" w:cs="Arial"/>
-          <w:b/>
-          <w:bCs/>
-          <w:color w:val="000000" w:themeColor="text1"/>
-          <w:sz w:val="32"/>
-          <w:szCs w:val="32"/>
-        </w:rPr>
-      </w:pPr>
-      <w:r>
-        <w:rPr>
-          <w:rFonts w:ascii="Arial Nova Light" w:hAnsi="Arial Nova Light" w:cs="Arial"/>
-          <w:b/>
-          <w:bCs/>
-          <w:color w:val="000000" w:themeColor="text1"/>
-          <w:sz w:val="32"/>
-          <w:szCs w:val="32"/>
-        </w:rPr>
-        <w:lastRenderedPageBreak/>
-        <w:t>Risultati</w:t>
-      </w:r>
-      <w:r>
-        <w:rPr>
-          <w:rFonts w:ascii="Arial Nova Light" w:hAnsi="Arial Nova Light" w:cs="Arial"/>
-          <w:b/>
-          <w:bCs/>
-          <w:color w:val="000000" w:themeColor="text1"/>
-          <w:sz w:val="32"/>
-          <w:szCs w:val="32"/>
-        </w:rPr>
-        <w:t xml:space="preserve"> e </w:t>
-      </w:r>
-      <w:r>
-        <w:rPr>
-          <w:rFonts w:ascii="Arial Nova Light" w:hAnsi="Arial Nova Light" w:cs="Arial"/>
-          <w:b/>
-          <w:bCs/>
-          <w:color w:val="000000" w:themeColor="text1"/>
-          <w:sz w:val="32"/>
-          <w:szCs w:val="32"/>
-        </w:rPr>
-        <w:t>T</w:t>
-      </w:r>
-      <w:r>
-        <w:rPr>
-          <w:rFonts w:ascii="Arial Nova Light" w:hAnsi="Arial Nova Light" w:cs="Arial"/>
-          <w:b/>
-          <w:bCs/>
-          <w:color w:val="000000" w:themeColor="text1"/>
-          <w:sz w:val="32"/>
-          <w:szCs w:val="32"/>
-        </w:rPr>
-        <w:t>est</w:t>
-      </w:r>
-      <w:r>
-        <w:rPr>
-          <w:rFonts w:ascii="Arial Nova Light" w:hAnsi="Arial Nova Light" w:cs="Arial"/>
-          <w:b/>
-          <w:bCs/>
-          <w:color w:val="000000" w:themeColor="text1"/>
-          <w:sz w:val="32"/>
-          <w:szCs w:val="32"/>
-        </w:rPr>
-        <w:t>ing</w:t>
-      </w:r>
-      <w:r>
-        <w:rPr>
-          <w:rFonts w:ascii="Arial Nova Light" w:hAnsi="Arial Nova Light" w:cs="Arial"/>
-          <w:b/>
-          <w:bCs/>
-          <w:color w:val="000000" w:themeColor="text1"/>
-          <w:sz w:val="32"/>
-          <w:szCs w:val="32"/>
-        </w:rPr>
-        <w:t>:</w:t>
-      </w:r>
-    </w:p>
-    <w:p>
-      <w:pPr>
-        <w:spacing w:after="80" w:line="257" w:lineRule="auto"/>
-        <w:rPr>
-          <w:rFonts w:ascii="Arial Nova Light" w:hAnsi="Arial Nova Light" w:cs="Arial"/>
-          <w:color w:val="000000" w:themeColor="text1"/>
-          <w:sz w:val="28"/>
-          <w:szCs w:val="28"/>
-        </w:rPr>
-      </w:pPr>
-      <w:r>
-        <w:rPr>
-          <w:rFonts w:ascii="Arial Nova Light" w:hAnsi="Arial Nova Light" w:cs="Arial"/>
-          <w:color w:val="000000" w:themeColor="text1"/>
-          <w:sz w:val="28"/>
-          <w:szCs w:val="28"/>
-        </w:rPr>
-        <w:t xml:space="preserve">Cliccando sul pulsante </w:t>
-      </w:r>
-      <w:r>
-        <w:rPr>
-          <w:rFonts w:ascii="Arial Nova Light" w:hAnsi="Arial Nova Light" w:cs="Arial"/>
-          <w:b/>
-          <w:bCs/>
-          <w:i/>
-          <w:iCs/>
-          <w:color w:val="000000" w:themeColor="text1"/>
-          <w:sz w:val="28"/>
-          <w:szCs w:val="28"/>
-        </w:rPr>
-        <w:t>Mostra risultati training/Effettua testing dei modelli</w:t>
-      </w:r>
-      <w:r>
-        <w:rPr>
-          <w:rFonts w:ascii="Arial Nova Light" w:hAnsi="Arial Nova Light" w:cs="Arial"/>
-          <w:b/>
-          <w:bCs/>
-          <w:i/>
-          <w:iCs/>
-          <w:color w:val="000000" w:themeColor="text1"/>
-          <w:sz w:val="28"/>
-          <w:szCs w:val="28"/>
-        </w:rPr>
-        <w:t xml:space="preserve"> </w:t>
-      </w:r>
-      <w:r>
-        <w:rPr>
-          <w:rFonts w:ascii="Arial Nova Light" w:hAnsi="Arial Nova Light" w:cs="Arial"/>
-          <w:color w:val="000000" w:themeColor="text1"/>
-          <w:sz w:val="28"/>
-          <w:szCs w:val="28"/>
-        </w:rPr>
-        <w:t>ci si sposta</w:t>
-      </w:r>
-      <w:r>
-        <w:rPr>
-          <w:rFonts w:ascii="Arial Nova Light" w:hAnsi="Arial Nova Light" w:cs="Arial"/>
-          <w:color w:val="000000" w:themeColor="text1"/>
-          <w:sz w:val="28"/>
-          <w:szCs w:val="28"/>
-        </w:rPr>
-        <w:t xml:space="preserve"> nella pagina dove è possibile visualizzare i risultati dei vari addestramenti ed effettuare il testing dei modelli:</w:t>
-      </w:r>
-    </w:p>
-    <w:p>
-      <w:pPr>
-        <w:spacing w:after="80" w:line="257" w:lineRule="auto"/>
-        <w:rPr>
-          <w:rFonts w:ascii="Arial Nova Light" w:hAnsi="Arial Nova Light" w:cs="Arial"/>
-          <w:color w:val="000000" w:themeColor="text1"/>
-          <w:sz w:val="28"/>
-          <w:szCs w:val="28"/>
-        </w:rPr>
-      </w:pPr>
-    </w:p>
-    <w:p>
-      <w:pPr>
-        <w:spacing w:after="80" w:line="257" w:lineRule="auto"/>
-        <w:rPr>
-          <w:rFonts w:ascii="Arial Nova Light" w:hAnsi="Arial Nova Light" w:cs="Arial"/>
-          <w:color w:val="000000" w:themeColor="text1"/>
-          <w:sz w:val="28"/>
-          <w:szCs w:val="28"/>
-        </w:rPr>
-      </w:pPr>
-      <w:r>
-        <w:rPr>
-          <w:rFonts w:ascii="Arial Nova Light" w:hAnsi="Arial Nova Light" w:cs="Arial"/>
-          <w:noProof/>
-          <w:color w:val="000000" w:themeColor="text1"/>
-          <w:sz w:val="28"/>
-          <w:szCs w:val="28"/>
-        </w:rPr>
-        <w:drawing>
-          <wp:inline distT="0" distB="0" distL="0" distR="0" wp14:anchorId="5EC04113" wp14:editId="3898A6BF">
-            <wp:extent cx="6115050" cy="3257550"/>
-            <wp:effectExtent l="0" t="0" r="0" b="0"/>
-            <wp:docPr id="18" name="Picture 18"/>
-            <wp:cNvGraphicFramePr>
-              <a:graphicFrameLocks xmlns:a="http://schemas.openxmlformats.org/drawingml/2006/main" noChangeAspect="1"/>
-            </wp:cNvGraphicFramePr>
-            <a:graphic xmlns:a="http://schemas.openxmlformats.org/drawingml/2006/main">
-              <a:graphicData uri="http://schemas.openxmlformats.org/drawingml/2006/picture">
-                <pic:pic xmlns:pic="http://schemas.openxmlformats.org/drawingml/2006/picture">
-                  <pic:nvPicPr>
-                    <pic:cNvPr id="0" name="Picture 3"/>
                     <pic:cNvPicPr>
                       <a:picLocks noChangeAspect="1" noChangeArrowheads="1"/>
                     </pic:cNvPicPr>
@@ -4352,7 +4336,188 @@
           <w:sz w:val="28"/>
           <w:szCs w:val="28"/>
         </w:rPr>
-        <w:t>In questa pagina è possibile visualizzare i risultati ottenuti, cliccando su uno dei primi tre pulsanti, in maniera testuale o grafica (Loss e F1-Score). Se non è stato addestrato il modello relativo al pulsante cliccato, verrà mostrato un modale di avvertimento.</w:t>
+        <w:t xml:space="preserve">Infine verranno visualizzate tante progress bar quante saranno le epoche dell’addestramento; questo accorgimento è valido però solo per il Sentiment Analysis e per l’Intent Recognition. Per l’Entities Extraction </w:t>
+      </w:r>
+      <w:r>
+        <w:rPr>
+          <w:rFonts w:ascii="Arial Nova Light" w:hAnsi="Arial Nova Light" w:cs="Arial"/>
+          <w:color w:val="000000" w:themeColor="text1"/>
+          <w:sz w:val="28"/>
+          <w:szCs w:val="28"/>
+        </w:rPr>
+        <w:t>c</w:t>
+      </w:r>
+      <w:r>
+        <w:rPr>
+          <w:rFonts w:ascii="Arial Nova Light" w:hAnsi="Arial Nova Light" w:cs="Arial"/>
+          <w:color w:val="000000" w:themeColor="text1"/>
+          <w:sz w:val="28"/>
+          <w:szCs w:val="28"/>
+        </w:rPr>
+        <w:t>i sarà un’unica progress bar</w:t>
+      </w:r>
+      <w:r>
+        <w:rPr>
+          <w:rFonts w:ascii="Arial Nova Light" w:hAnsi="Arial Nova Light" w:cs="Arial"/>
+          <w:color w:val="000000" w:themeColor="text1"/>
+          <w:sz w:val="28"/>
+          <w:szCs w:val="28"/>
+        </w:rPr>
+        <w:t>.</w:t>
+      </w:r>
+    </w:p>
+    <w:p>
+      <w:pPr>
+        <w:spacing w:after="80" w:line="257" w:lineRule="auto"/>
+        <w:rPr>
+          <w:rFonts w:ascii="Arial Nova Light" w:hAnsi="Arial Nova Light" w:cs="Arial"/>
+          <w:color w:val="000000" w:themeColor="text1"/>
+          <w:sz w:val="28"/>
+          <w:szCs w:val="28"/>
+        </w:rPr>
+      </w:pPr>
+    </w:p>
+    <w:p>
+      <w:pPr>
+        <w:spacing w:after="80" w:line="257" w:lineRule="auto"/>
+        <w:rPr>
+          <w:rFonts w:ascii="Arial Nova Light" w:hAnsi="Arial Nova Light" w:cs="Arial"/>
+          <w:b/>
+          <w:bCs/>
+          <w:color w:val="000000" w:themeColor="text1"/>
+          <w:sz w:val="32"/>
+          <w:szCs w:val="32"/>
+        </w:rPr>
+      </w:pPr>
+      <w:r>
+        <w:rPr>
+          <w:rFonts w:ascii="Arial Nova Light" w:hAnsi="Arial Nova Light" w:cs="Arial"/>
+          <w:b/>
+          <w:bCs/>
+          <w:color w:val="000000" w:themeColor="text1"/>
+          <w:sz w:val="32"/>
+          <w:szCs w:val="32"/>
+        </w:rPr>
+        <w:t>Risultati</w:t>
+      </w:r>
+      <w:r>
+        <w:rPr>
+          <w:rFonts w:ascii="Arial Nova Light" w:hAnsi="Arial Nova Light" w:cs="Arial"/>
+          <w:b/>
+          <w:bCs/>
+          <w:color w:val="000000" w:themeColor="text1"/>
+          <w:sz w:val="32"/>
+          <w:szCs w:val="32"/>
+        </w:rPr>
+        <w:t xml:space="preserve"> e </w:t>
+      </w:r>
+      <w:r>
+        <w:rPr>
+          <w:rFonts w:ascii="Arial Nova Light" w:hAnsi="Arial Nova Light" w:cs="Arial"/>
+          <w:b/>
+          <w:bCs/>
+          <w:color w:val="000000" w:themeColor="text1"/>
+          <w:sz w:val="32"/>
+          <w:szCs w:val="32"/>
+        </w:rPr>
+        <w:t>T</w:t>
+      </w:r>
+      <w:r>
+        <w:rPr>
+          <w:rFonts w:ascii="Arial Nova Light" w:hAnsi="Arial Nova Light" w:cs="Arial"/>
+          <w:b/>
+          <w:bCs/>
+          <w:color w:val="000000" w:themeColor="text1"/>
+          <w:sz w:val="32"/>
+          <w:szCs w:val="32"/>
+        </w:rPr>
+        <w:t>est</w:t>
+      </w:r>
+      <w:r>
+        <w:rPr>
+          <w:rFonts w:ascii="Arial Nova Light" w:hAnsi="Arial Nova Light" w:cs="Arial"/>
+          <w:b/>
+          <w:bCs/>
+          <w:color w:val="000000" w:themeColor="text1"/>
+          <w:sz w:val="32"/>
+          <w:szCs w:val="32"/>
+        </w:rPr>
+        <w:t>ing</w:t>
+      </w:r>
+      <w:r>
+        <w:rPr>
+          <w:rFonts w:ascii="Arial Nova Light" w:hAnsi="Arial Nova Light" w:cs="Arial"/>
+          <w:b/>
+          <w:bCs/>
+          <w:color w:val="000000" w:themeColor="text1"/>
+          <w:sz w:val="32"/>
+          <w:szCs w:val="32"/>
+        </w:rPr>
+        <w:t>:</w:t>
+      </w:r>
+    </w:p>
+    <w:p>
+      <w:pPr>
+        <w:spacing w:after="80" w:line="257" w:lineRule="auto"/>
+        <w:rPr>
+          <w:rFonts w:ascii="Arial Nova Light" w:hAnsi="Arial Nova Light" w:cs="Arial"/>
+          <w:color w:val="000000" w:themeColor="text1"/>
+          <w:sz w:val="28"/>
+          <w:szCs w:val="28"/>
+        </w:rPr>
+      </w:pPr>
+      <w:r>
+        <w:rPr>
+          <w:rFonts w:ascii="Arial Nova Light" w:hAnsi="Arial Nova Light" w:cs="Arial"/>
+          <w:color w:val="000000" w:themeColor="text1"/>
+          <w:sz w:val="28"/>
+          <w:szCs w:val="28"/>
+        </w:rPr>
+        <w:t xml:space="preserve">Cliccando sul pulsante </w:t>
+      </w:r>
+      <w:r>
+        <w:rPr>
+          <w:rFonts w:ascii="Arial Nova Light" w:hAnsi="Arial Nova Light" w:cs="Arial"/>
+          <w:b/>
+          <w:bCs/>
+          <w:i/>
+          <w:iCs/>
+          <w:color w:val="000000" w:themeColor="text1"/>
+          <w:sz w:val="28"/>
+          <w:szCs w:val="28"/>
+        </w:rPr>
+        <w:t>Mostra risultati training/Effettua testing dei modelli</w:t>
+      </w:r>
+      <w:r>
+        <w:rPr>
+          <w:rFonts w:ascii="Arial Nova Light" w:hAnsi="Arial Nova Light" w:cs="Arial"/>
+          <w:b/>
+          <w:bCs/>
+          <w:i/>
+          <w:iCs/>
+          <w:color w:val="000000" w:themeColor="text1"/>
+          <w:sz w:val="28"/>
+          <w:szCs w:val="28"/>
+        </w:rPr>
+        <w:t xml:space="preserve"> </w:t>
+      </w:r>
+      <w:r>
+        <w:rPr>
+          <w:rFonts w:ascii="Arial Nova Light" w:hAnsi="Arial Nova Light" w:cs="Arial"/>
+          <w:color w:val="000000" w:themeColor="text1"/>
+          <w:sz w:val="28"/>
+          <w:szCs w:val="28"/>
+        </w:rPr>
+        <w:t>ci si sposta</w:t>
+      </w:r>
+      <w:r>
+        <w:rPr>
+          <w:rFonts w:ascii="Arial Nova Light" w:hAnsi="Arial Nova Light" w:cs="Arial"/>
+          <w:color w:val="000000" w:themeColor="text1"/>
+          <w:sz w:val="28"/>
+          <w:szCs w:val="28"/>
+        </w:rPr>
+        <w:t xml:space="preserve"> nella pagina dove è possibile visualizzare i risultati dei vari addestramenti ed effettuare il testing dei modelli:</w:t>
       </w:r>
     </w:p>
     <w:p>
@@ -4384,11 +4549,12 @@
           <w:sz w:val="28"/>
           <w:szCs w:val="28"/>
         </w:rPr>
+        <w:lastRenderedPageBreak/>
         <w:drawing>
-          <wp:inline distT="0" distB="0" distL="0" distR="0" wp14:anchorId="426E0013" wp14:editId="0C223A48">
+          <wp:inline distT="0" distB="0" distL="0" distR="0" wp14:anchorId="5EC04113" wp14:editId="3898A6BF">
             <wp:extent cx="6115050" cy="3257550"/>
             <wp:effectExtent l="0" t="0" r="0" b="0"/>
-            <wp:docPr id="19" name="Picture 19"/>
+            <wp:docPr id="18" name="Picture 18"/>
             <wp:cNvGraphicFramePr>
               <a:graphicFrameLocks xmlns:a="http://schemas.openxmlformats.org/drawingml/2006/main" noChangeAspect="1"/>
             </wp:cNvGraphicFramePr>
@@ -4396,7 +4562,7 @@
               <a:graphicData uri="http://schemas.openxmlformats.org/drawingml/2006/picture">
                 <pic:pic xmlns:pic="http://schemas.openxmlformats.org/drawingml/2006/picture">
                   <pic:nvPicPr>
-                    <pic:cNvPr id="0" name="Picture 4"/>
+                    <pic:cNvPr id="0" name="Picture 3"/>
                     <pic:cNvPicPr>
                       <a:picLocks noChangeAspect="1" noChangeArrowheads="1"/>
                     </pic:cNvPicPr>
@@ -4462,8 +4628,7 @@
           <w:sz w:val="28"/>
           <w:szCs w:val="28"/>
         </w:rPr>
-        <w:lastRenderedPageBreak/>
-        <w:t>Per avviare il Testing è necessario cliccare su uno degli ultimi tre pulsanti. Anche qui se non è presente il modello addestrato, compare il modale di avvertimento.</w:t>
+        <w:t>In questa pagina è possibile visualizzare i risultati ottenuti, cliccando su uno dei primi tre pulsanti, in maniera testuale o grafica (Loss e F1-Score). Se non è stato addestrato il modello relativo al pulsante cliccato, verrà mostrato un modale di avvertimento.</w:t>
       </w:r>
     </w:p>
     <w:p>
@@ -4496,10 +4661,10 @@
           <w:szCs w:val="28"/>
         </w:rPr>
         <w:drawing>
-          <wp:inline distT="0" distB="0" distL="0" distR="0" wp14:anchorId="7EB7627A" wp14:editId="3D682E36">
+          <wp:inline distT="0" distB="0" distL="0" distR="0" wp14:anchorId="426E0013" wp14:editId="0C223A48">
             <wp:extent cx="6115050" cy="3257550"/>
             <wp:effectExtent l="0" t="0" r="0" b="0"/>
-            <wp:docPr id="21" name="Picture 21"/>
+            <wp:docPr id="19" name="Picture 19"/>
             <wp:cNvGraphicFramePr>
               <a:graphicFrameLocks xmlns:a="http://schemas.openxmlformats.org/drawingml/2006/main" noChangeAspect="1"/>
             </wp:cNvGraphicFramePr>
@@ -4507,7 +4672,7 @@
               <a:graphicData uri="http://schemas.openxmlformats.org/drawingml/2006/picture">
                 <pic:pic xmlns:pic="http://schemas.openxmlformats.org/drawingml/2006/picture">
                   <pic:nvPicPr>
-                    <pic:cNvPr id="0" name="Picture 6"/>
+                    <pic:cNvPr id="0" name="Picture 4"/>
                     <pic:cNvPicPr>
                       <a:picLocks noChangeAspect="1" noChangeArrowheads="1"/>
                     </pic:cNvPicPr>
@@ -4550,100 +4715,30 @@
         <w:spacing w:after="80" w:line="257" w:lineRule="auto"/>
         <w:rPr>
           <w:rFonts w:ascii="Arial Nova Light" w:hAnsi="Arial Nova Light" w:cs="Arial"/>
-          <w:b/>
-          <w:bCs/>
-          <w:color w:val="000000" w:themeColor="text1"/>
-          <w:sz w:val="32"/>
-          <w:szCs w:val="32"/>
-        </w:rPr>
-      </w:pPr>
-    </w:p>
-    <w:p>
-      <w:pPr>
-        <w:spacing w:after="80" w:line="257" w:lineRule="auto"/>
-        <w:rPr>
-          <w:rFonts w:ascii="Arial Nova Light" w:hAnsi="Arial Nova Light" w:cs="Arial"/>
-          <w:b/>
-          <w:bCs/>
-          <w:color w:val="000000" w:themeColor="text1"/>
-          <w:sz w:val="32"/>
-          <w:szCs w:val="32"/>
-        </w:rPr>
-      </w:pPr>
-      <w:r>
-        <w:rPr>
-          <w:rFonts w:ascii="Arial Nova Light" w:hAnsi="Arial Nova Light" w:cs="Arial"/>
-          <w:b/>
-          <w:bCs/>
-          <w:color w:val="000000" w:themeColor="text1"/>
-          <w:sz w:val="32"/>
-          <w:szCs w:val="32"/>
-        </w:rPr>
-        <w:t>Download e Cancellazione:</w:t>
-      </w:r>
-    </w:p>
-    <w:p>
-      <w:pPr>
-        <w:spacing w:after="80" w:line="257" w:lineRule="auto"/>
-        <w:rPr>
-          <w:rFonts w:ascii="Arial Nova Light" w:hAnsi="Arial Nova Light" w:cs="Arial"/>
-          <w:color w:val="000000" w:themeColor="text1"/>
-          <w:sz w:val="28"/>
-          <w:szCs w:val="28"/>
-        </w:rPr>
-      </w:pPr>
-      <w:r>
-        <w:rPr>
-          <w:rFonts w:ascii="Arial Nova Light" w:hAnsi="Arial Nova Light" w:cs="Arial"/>
-          <w:color w:val="000000" w:themeColor="text1"/>
-          <w:sz w:val="28"/>
-          <w:szCs w:val="28"/>
-        </w:rPr>
-        <w:t xml:space="preserve">Cliccando sul pulsante </w:t>
-      </w:r>
-      <w:r>
-        <w:rPr>
-          <w:rFonts w:ascii="Arial Nova Light" w:hAnsi="Arial Nova Light" w:cs="Arial"/>
-          <w:b/>
-          <w:bCs/>
-          <w:i/>
-          <w:iCs/>
-          <w:color w:val="000000" w:themeColor="text1"/>
-          <w:sz w:val="28"/>
-          <w:szCs w:val="28"/>
-        </w:rPr>
-        <w:t>Download modelli addestrati/Cancellazione modelli</w:t>
-      </w:r>
-      <w:r>
-        <w:rPr>
-          <w:rFonts w:ascii="Arial Nova Light" w:hAnsi="Arial Nova Light" w:cs="Arial"/>
-          <w:b/>
-          <w:bCs/>
-          <w:i/>
-          <w:iCs/>
-          <w:color w:val="000000" w:themeColor="text1"/>
-          <w:sz w:val="28"/>
-          <w:szCs w:val="28"/>
-        </w:rPr>
-        <w:t xml:space="preserve"> </w:t>
-      </w:r>
-      <w:r>
-        <w:rPr>
-          <w:rFonts w:ascii="Arial Nova Light" w:hAnsi="Arial Nova Light" w:cs="Arial"/>
-          <w:color w:val="000000" w:themeColor="text1"/>
-          <w:sz w:val="28"/>
-          <w:szCs w:val="28"/>
-        </w:rPr>
-        <w:t>ci si sposta</w:t>
-      </w:r>
-      <w:r>
-        <w:rPr>
-          <w:rFonts w:ascii="Arial Nova Light" w:hAnsi="Arial Nova Light" w:cs="Arial"/>
-          <w:color w:val="000000" w:themeColor="text1"/>
-          <w:sz w:val="28"/>
-          <w:szCs w:val="28"/>
-        </w:rPr>
-        <w:t xml:space="preserve"> nella pagina dove è possibile scaricare e cancellare i modelli addestrati:</w:t>
+          <w:color w:val="000000" w:themeColor="text1"/>
+          <w:sz w:val="28"/>
+          <w:szCs w:val="28"/>
+        </w:rPr>
+      </w:pPr>
+    </w:p>
+    <w:p>
+      <w:pPr>
+        <w:spacing w:after="80" w:line="257" w:lineRule="auto"/>
+        <w:rPr>
+          <w:rFonts w:ascii="Arial Nova Light" w:hAnsi="Arial Nova Light" w:cs="Arial"/>
+          <w:color w:val="000000" w:themeColor="text1"/>
+          <w:sz w:val="28"/>
+          <w:szCs w:val="28"/>
+        </w:rPr>
+      </w:pPr>
+      <w:r>
+        <w:rPr>
+          <w:rFonts w:ascii="Arial Nova Light" w:hAnsi="Arial Nova Light" w:cs="Arial"/>
+          <w:color w:val="000000" w:themeColor="text1"/>
+          <w:sz w:val="28"/>
+          <w:szCs w:val="28"/>
+        </w:rPr>
+        <w:t>Per avviare il Testing è necessario cliccare su uno degli ultimi tre pulsanti. Anche qui se non è presente il modello addestrato, compare il modale di avvertimento.</w:t>
       </w:r>
     </w:p>
     <w:p>
@@ -4675,11 +4770,12 @@
           <w:sz w:val="28"/>
           <w:szCs w:val="28"/>
         </w:rPr>
+        <w:lastRenderedPageBreak/>
         <w:drawing>
-          <wp:inline distT="0" distB="0" distL="0" distR="0" wp14:anchorId="28EBEEA0" wp14:editId="2781F739">
+          <wp:inline distT="0" distB="0" distL="0" distR="0" wp14:anchorId="7EB7627A" wp14:editId="3D682E36">
             <wp:extent cx="6115050" cy="3257550"/>
             <wp:effectExtent l="0" t="0" r="0" b="0"/>
-            <wp:docPr id="23" name="Picture 23"/>
+            <wp:docPr id="21" name="Picture 21"/>
             <wp:cNvGraphicFramePr>
               <a:graphicFrameLocks xmlns:a="http://schemas.openxmlformats.org/drawingml/2006/main" noChangeAspect="1"/>
             </wp:cNvGraphicFramePr>
@@ -4687,7 +4783,7 @@
               <a:graphicData uri="http://schemas.openxmlformats.org/drawingml/2006/picture">
                 <pic:pic xmlns:pic="http://schemas.openxmlformats.org/drawingml/2006/picture">
                   <pic:nvPicPr>
-                    <pic:cNvPr id="0" name="Picture 8"/>
+                    <pic:cNvPr id="0" name="Picture 6"/>
                     <pic:cNvPicPr>
                       <a:picLocks noChangeAspect="1" noChangeArrowheads="1"/>
                     </pic:cNvPicPr>
@@ -4730,30 +4826,209 @@
         <w:spacing w:after="80" w:line="257" w:lineRule="auto"/>
         <w:rPr>
           <w:rFonts w:ascii="Arial Nova Light" w:hAnsi="Arial Nova Light" w:cs="Arial"/>
-          <w:color w:val="000000" w:themeColor="text1"/>
-          <w:sz w:val="28"/>
-          <w:szCs w:val="28"/>
-        </w:rPr>
-      </w:pPr>
-    </w:p>
-    <w:p>
-      <w:pPr>
-        <w:spacing w:after="80" w:line="257" w:lineRule="auto"/>
-        <w:rPr>
-          <w:rFonts w:ascii="Arial Nova Light" w:hAnsi="Arial Nova Light" w:cs="Arial"/>
-          <w:color w:val="000000" w:themeColor="text1"/>
-          <w:sz w:val="28"/>
-          <w:szCs w:val="28"/>
-        </w:rPr>
-      </w:pPr>
-      <w:r>
-        <w:rPr>
-          <w:rFonts w:ascii="Arial Nova Light" w:hAnsi="Arial Nova Light" w:cs="Arial"/>
-          <w:color w:val="000000" w:themeColor="text1"/>
-          <w:sz w:val="28"/>
-          <w:szCs w:val="28"/>
-        </w:rPr>
-        <w:lastRenderedPageBreak/>
+          <w:b/>
+          <w:bCs/>
+          <w:color w:val="000000" w:themeColor="text1"/>
+          <w:sz w:val="32"/>
+          <w:szCs w:val="32"/>
+        </w:rPr>
+      </w:pPr>
+    </w:p>
+    <w:p>
+      <w:pPr>
+        <w:spacing w:after="80" w:line="257" w:lineRule="auto"/>
+        <w:rPr>
+          <w:rFonts w:ascii="Arial Nova Light" w:hAnsi="Arial Nova Light" w:cs="Arial"/>
+          <w:b/>
+          <w:bCs/>
+          <w:color w:val="000000" w:themeColor="text1"/>
+          <w:sz w:val="32"/>
+          <w:szCs w:val="32"/>
+        </w:rPr>
+      </w:pPr>
+      <w:r>
+        <w:rPr>
+          <w:rFonts w:ascii="Arial Nova Light" w:hAnsi="Arial Nova Light" w:cs="Arial"/>
+          <w:b/>
+          <w:bCs/>
+          <w:color w:val="000000" w:themeColor="text1"/>
+          <w:sz w:val="32"/>
+          <w:szCs w:val="32"/>
+        </w:rPr>
+        <w:t>Download e Cancellazione:</w:t>
+      </w:r>
+    </w:p>
+    <w:p>
+      <w:pPr>
+        <w:spacing w:after="80" w:line="257" w:lineRule="auto"/>
+        <w:rPr>
+          <w:rFonts w:ascii="Arial Nova Light" w:hAnsi="Arial Nova Light" w:cs="Arial"/>
+          <w:color w:val="000000" w:themeColor="text1"/>
+          <w:sz w:val="28"/>
+          <w:szCs w:val="28"/>
+        </w:rPr>
+      </w:pPr>
+      <w:r>
+        <w:rPr>
+          <w:rFonts w:ascii="Arial Nova Light" w:hAnsi="Arial Nova Light" w:cs="Arial"/>
+          <w:color w:val="000000" w:themeColor="text1"/>
+          <w:sz w:val="28"/>
+          <w:szCs w:val="28"/>
+        </w:rPr>
+        <w:t xml:space="preserve">Cliccando sul pulsante </w:t>
+      </w:r>
+      <w:r>
+        <w:rPr>
+          <w:rFonts w:ascii="Arial Nova Light" w:hAnsi="Arial Nova Light" w:cs="Arial"/>
+          <w:b/>
+          <w:bCs/>
+          <w:i/>
+          <w:iCs/>
+          <w:color w:val="000000" w:themeColor="text1"/>
+          <w:sz w:val="28"/>
+          <w:szCs w:val="28"/>
+        </w:rPr>
+        <w:t>Download modelli addestrati/Cancellazione modelli</w:t>
+      </w:r>
+      <w:r>
+        <w:rPr>
+          <w:rFonts w:ascii="Arial Nova Light" w:hAnsi="Arial Nova Light" w:cs="Arial"/>
+          <w:b/>
+          <w:bCs/>
+          <w:i/>
+          <w:iCs/>
+          <w:color w:val="000000" w:themeColor="text1"/>
+          <w:sz w:val="28"/>
+          <w:szCs w:val="28"/>
+        </w:rPr>
+        <w:t xml:space="preserve"> </w:t>
+      </w:r>
+      <w:r>
+        <w:rPr>
+          <w:rFonts w:ascii="Arial Nova Light" w:hAnsi="Arial Nova Light" w:cs="Arial"/>
+          <w:color w:val="000000" w:themeColor="text1"/>
+          <w:sz w:val="28"/>
+          <w:szCs w:val="28"/>
+        </w:rPr>
+        <w:t>ci si sposta</w:t>
+      </w:r>
+      <w:r>
+        <w:rPr>
+          <w:rFonts w:ascii="Arial Nova Light" w:hAnsi="Arial Nova Light" w:cs="Arial"/>
+          <w:color w:val="000000" w:themeColor="text1"/>
+          <w:sz w:val="28"/>
+          <w:szCs w:val="28"/>
+        </w:rPr>
+        <w:t xml:space="preserve"> nella pagina dove è possibile scaricare e cancellare i modelli addestrati:</w:t>
+      </w:r>
+    </w:p>
+    <w:p>
+      <w:pPr>
+        <w:spacing w:after="80" w:line="257" w:lineRule="auto"/>
+        <w:rPr>
+          <w:rFonts w:ascii="Arial Nova Light" w:hAnsi="Arial Nova Light" w:cs="Arial"/>
+          <w:color w:val="000000" w:themeColor="text1"/>
+          <w:sz w:val="28"/>
+          <w:szCs w:val="28"/>
+        </w:rPr>
+      </w:pPr>
+    </w:p>
+    <w:p>
+      <w:pPr>
+        <w:spacing w:after="80" w:line="257" w:lineRule="auto"/>
+        <w:rPr>
+          <w:rFonts w:ascii="Arial Nova Light" w:hAnsi="Arial Nova Light" w:cs="Arial"/>
+          <w:color w:val="000000" w:themeColor="text1"/>
+          <w:sz w:val="28"/>
+          <w:szCs w:val="28"/>
+        </w:rPr>
+      </w:pPr>
+      <w:r>
+        <w:rPr>
+          <w:rFonts w:ascii="Arial Nova Light" w:hAnsi="Arial Nova Light" w:cs="Arial"/>
+          <w:noProof/>
+          <w:color w:val="000000" w:themeColor="text1"/>
+          <w:sz w:val="28"/>
+          <w:szCs w:val="28"/>
+        </w:rPr>
+        <w:drawing>
+          <wp:inline distT="0" distB="0" distL="0" distR="0" wp14:anchorId="28EBEEA0" wp14:editId="2781F739">
+            <wp:extent cx="6115050" cy="3257550"/>
+            <wp:effectExtent l="0" t="0" r="0" b="0"/>
+            <wp:docPr id="23" name="Picture 23"/>
+            <wp:cNvGraphicFramePr>
+              <a:graphicFrameLocks xmlns:a="http://schemas.openxmlformats.org/drawingml/2006/main" noChangeAspect="1"/>
+            </wp:cNvGraphicFramePr>
+            <a:graphic xmlns:a="http://schemas.openxmlformats.org/drawingml/2006/main">
+              <a:graphicData uri="http://schemas.openxmlformats.org/drawingml/2006/picture">
+                <pic:pic xmlns:pic="http://schemas.openxmlformats.org/drawingml/2006/picture">
+                  <pic:nvPicPr>
+                    <pic:cNvPr id="0" name="Picture 8"/>
+                    <pic:cNvPicPr>
+                      <a:picLocks noChangeAspect="1" noChangeArrowheads="1"/>
+                    </pic:cNvPicPr>
+                  </pic:nvPicPr>
+                  <pic:blipFill>
+                    <a:blip r:embed="rId36">
+                      <a:extLst>
+                        <a:ext uri="{28A0092B-C50C-407E-A947-70E740481C1C}">
+                          <a14:useLocalDpi xmlns:a14="http://schemas.microsoft.com/office/drawing/2010/main" val="0"/>
+                        </a:ext>
+                      </a:extLst>
+                    </a:blip>
+                    <a:srcRect/>
+                    <a:stretch>
+                      <a:fillRect/>
+                    </a:stretch>
+                  </pic:blipFill>
+                  <pic:spPr bwMode="auto">
+                    <a:xfrm>
+                      <a:off x="0" y="0"/>
+                      <a:ext cx="6115050" cy="3257550"/>
+                    </a:xfrm>
+                    <a:prstGeom prst="rect">
+                      <a:avLst/>
+                    </a:prstGeom>
+                    <a:noFill/>
+                    <a:ln>
+                      <a:noFill/>
+                    </a:ln>
+                  </pic:spPr>
+                </pic:pic>
+              </a:graphicData>
+            </a:graphic>
+          </wp:inline>
+        </w:drawing>
+      </w:r>
+    </w:p>
+    <w:p>
+      <w:pPr>
+        <w:spacing w:after="80" w:line="257" w:lineRule="auto"/>
+        <w:rPr>
+          <w:rFonts w:ascii="Arial Nova Light" w:hAnsi="Arial Nova Light" w:cs="Arial"/>
+          <w:color w:val="000000" w:themeColor="text1"/>
+          <w:sz w:val="28"/>
+          <w:szCs w:val="28"/>
+        </w:rPr>
+      </w:pPr>
+    </w:p>
+    <w:p>
+      <w:pPr>
+        <w:spacing w:after="80" w:line="257" w:lineRule="auto"/>
+        <w:rPr>
+          <w:rFonts w:ascii="Arial Nova Light" w:hAnsi="Arial Nova Light" w:cs="Arial"/>
+          <w:color w:val="000000" w:themeColor="text1"/>
+          <w:sz w:val="28"/>
+          <w:szCs w:val="28"/>
+        </w:rPr>
+      </w:pPr>
+      <w:r>
+        <w:rPr>
+          <w:rFonts w:ascii="Arial Nova Light" w:hAnsi="Arial Nova Light" w:cs="Arial"/>
+          <w:color w:val="000000" w:themeColor="text1"/>
+          <w:sz w:val="28"/>
+          <w:szCs w:val="28"/>
+        </w:rPr>
         <w:t>Qui è possibile scaricare o cancellare i modelli addestrati. Se non è presente alcun modello addestrato relativo al pulsante verrà mostrato un modale di avvertimento, altrimenti verrà mostrato il modale associato.</w:t>
       </w:r>
     </w:p>
@@ -4796,6 +5071,7 @@
           <w:sz w:val="44"/>
           <w:szCs w:val="44"/>
         </w:rPr>
+        <w:lastRenderedPageBreak/>
         <w:t>Chiusura:</w:t>
       </w:r>
     </w:p>

</xml_diff>